<commit_message>
Game Ideas modified. Added new scala
Signed-off-by: Roberto Cuervo <rcuervoa@hsr.ch>
</commit_message>
<xml_diff>
--- a/docx/Game_Ideas.docx
+++ b/docx/Game_Ideas.docx
@@ -51,8 +51,6 @@
         </w:rPr>
         <w:fldChar w:fldCharType="separate"/>
       </w:r>
-      <w:bookmarkStart w:id="0" w:name="_GoBack"/>
-      <w:bookmarkEnd w:id="0"/>
       <w:r>
         <w:rPr>
           <w:noProof/>
@@ -76,69 +74,7 @@
         <w:rPr>
           <w:noProof/>
         </w:rPr>
-        <w:instrText xml:space="preserve"> PAGEREF _Toc344046679 \h </w:instrText>
-      </w:r>
-      <w:r>
-        <w:rPr>
-          <w:noProof/>
-        </w:rPr>
-      </w:r>
-      <w:r>
-        <w:rPr>
-          <w:noProof/>
-        </w:rPr>
-        <w:fldChar w:fldCharType="separate"/>
-      </w:r>
-      <w:r>
-        <w:rPr>
-          <w:noProof/>
-        </w:rPr>
-        <w:t>1</w:t>
-      </w:r>
-      <w:r>
-        <w:rPr>
-          <w:noProof/>
-        </w:rPr>
-        <w:fldChar w:fldCharType="end"/>
-      </w:r>
-    </w:p>
-    <w:p>
-      <w:pPr>
-        <w:pStyle w:val="Verzeichnis2"/>
-        <w:tabs>
-          <w:tab w:val="right" w:leader="dot" w:pos="9396"/>
-        </w:tabs>
-        <w:rPr>
-          <w:noProof/>
-          <w:sz w:val="24"/>
-          <w:szCs w:val="24"/>
-          <w:lang w:eastAsia="ja-JP"/>
-        </w:rPr>
-      </w:pPr>
-      <w:r>
-        <w:rPr>
-          <w:noProof/>
-          <w:lang w:val="de-DE"/>
-        </w:rPr>
-        <w:t>Categories</w:t>
-      </w:r>
-      <w:r>
-        <w:rPr>
-          <w:noProof/>
-        </w:rPr>
-        <w:tab/>
-      </w:r>
-      <w:r>
-        <w:rPr>
-          <w:noProof/>
-        </w:rPr>
-        <w:fldChar w:fldCharType="begin"/>
-      </w:r>
-      <w:r>
-        <w:rPr>
-          <w:noProof/>
-        </w:rPr>
-        <w:instrText xml:space="preserve"> PAGEREF _Toc344046680 \h </w:instrText>
+        <w:instrText xml:space="preserve"> PAGEREF _Toc344296161 \h </w:instrText>
       </w:r>
       <w:r>
         <w:rPr>
@@ -201,7 +137,7 @@
         <w:rPr>
           <w:noProof/>
         </w:rPr>
-        <w:instrText xml:space="preserve"> PAGEREF _Toc344046681 \h </w:instrText>
+        <w:instrText xml:space="preserve"> PAGEREF _Toc344296162 \h </w:instrText>
       </w:r>
       <w:r>
         <w:rPr>
@@ -263,7 +199,7 @@
         <w:rPr>
           <w:noProof/>
         </w:rPr>
-        <w:instrText xml:space="preserve"> PAGEREF _Toc344046682 \h </w:instrText>
+        <w:instrText xml:space="preserve"> PAGEREF _Toc344296163 \h </w:instrText>
       </w:r>
       <w:r>
         <w:rPr>
@@ -325,7 +261,7 @@
         <w:rPr>
           <w:noProof/>
         </w:rPr>
-        <w:instrText xml:space="preserve"> PAGEREF _Toc344046683 \h </w:instrText>
+        <w:instrText xml:space="preserve"> PAGEREF _Toc344296164 \h </w:instrText>
       </w:r>
       <w:r>
         <w:rPr>
@@ -342,7 +278,7 @@
         <w:rPr>
           <w:noProof/>
         </w:rPr>
-        <w:t>1</w:t>
+        <w:t>2</w:t>
       </w:r>
       <w:r>
         <w:rPr>
@@ -387,7 +323,7 @@
         <w:rPr>
           <w:noProof/>
         </w:rPr>
-        <w:instrText xml:space="preserve"> PAGEREF _Toc344046684 \h </w:instrText>
+        <w:instrText xml:space="preserve"> PAGEREF _Toc344296165 \h </w:instrText>
       </w:r>
       <w:r>
         <w:rPr>
@@ -404,7 +340,7 @@
         <w:rPr>
           <w:noProof/>
         </w:rPr>
-        <w:t>1</w:t>
+        <w:t>2</w:t>
       </w:r>
       <w:r>
         <w:rPr>
@@ -450,7 +386,7 @@
         <w:rPr>
           <w:noProof/>
         </w:rPr>
-        <w:instrText xml:space="preserve"> PAGEREF _Toc344046685 \h </w:instrText>
+        <w:instrText xml:space="preserve"> PAGEREF _Toc344296166 \h </w:instrText>
       </w:r>
       <w:r>
         <w:rPr>
@@ -467,7 +403,7 @@
         <w:rPr>
           <w:noProof/>
         </w:rPr>
-        <w:t>2</w:t>
+        <w:t>3</w:t>
       </w:r>
       <w:r>
         <w:rPr>
@@ -512,7 +448,7 @@
         <w:rPr>
           <w:noProof/>
         </w:rPr>
-        <w:instrText xml:space="preserve"> PAGEREF _Toc344046686 \h </w:instrText>
+        <w:instrText xml:space="preserve"> PAGEREF _Toc344296167 \h </w:instrText>
       </w:r>
       <w:r>
         <w:rPr>
@@ -529,7 +465,7 @@
         <w:rPr>
           <w:noProof/>
         </w:rPr>
-        <w:t>2</w:t>
+        <w:t>3</w:t>
       </w:r>
       <w:r>
         <w:rPr>
@@ -574,7 +510,7 @@
         <w:rPr>
           <w:noProof/>
         </w:rPr>
-        <w:instrText xml:space="preserve"> PAGEREF _Toc344046687 \h </w:instrText>
+        <w:instrText xml:space="preserve"> PAGEREF _Toc344296168 \h </w:instrText>
       </w:r>
       <w:r>
         <w:rPr>
@@ -591,7 +527,7 @@
         <w:rPr>
           <w:noProof/>
         </w:rPr>
-        <w:t>2</w:t>
+        <w:t>3</w:t>
       </w:r>
       <w:r>
         <w:rPr>
@@ -623,30 +559,45 @@
           <w:lang w:val="de-DE"/>
         </w:rPr>
       </w:pPr>
-      <w:bookmarkStart w:id="1" w:name="_Toc344046679"/>
+      <w:bookmarkStart w:id="0" w:name="_Toc344296161"/>
       <w:r>
         <w:rPr>
           <w:lang w:val="de-DE"/>
         </w:rPr>
         <w:t>Game Ideas</w:t>
       </w:r>
-      <w:bookmarkEnd w:id="1"/>
+      <w:bookmarkEnd w:id="0"/>
     </w:p>
     <w:p>
       <w:pPr>
-        <w:pStyle w:val="berschrift2"/>
         <w:rPr>
           <w:lang w:val="de-DE"/>
         </w:rPr>
       </w:pPr>
-      <w:bookmarkStart w:id="2" w:name="_Toc344046680"/>
-      <w:r>
-        <w:rPr>
-          <w:lang w:val="de-DE"/>
-        </w:rPr>
-        <w:t>Categories</w:t>
-      </w:r>
-      <w:bookmarkEnd w:id="2"/>
+      <w:r>
+        <w:rPr>
+          <w:lang w:val="de-DE"/>
+        </w:rPr>
+        <w:t xml:space="preserve">Inspired in a </w:t>
+      </w:r>
+      <w:r>
+        <w:rPr>
+          <w:lang w:val="de-DE"/>
+        </w:rPr>
+        <w:t xml:space="preserve">conversation with </w:t>
+      </w:r>
+      <w:r>
+        <w:rPr>
+          <w:lang w:val="de-DE"/>
+        </w:rPr>
+        <w:t xml:space="preserve">Prof. Augenstein, we tried to divide the different game ideas in categories for a better explanation. Each game idea </w:t>
+      </w:r>
+      <w:r>
+        <w:rPr>
+          <w:lang w:val="de-DE"/>
+        </w:rPr>
+        <w:t>is evaluated with the following scala:</w:t>
+      </w:r>
     </w:p>
     <w:p>
       <w:pPr>
@@ -654,243 +605,623 @@
           <w:lang w:val="de-DE"/>
         </w:rPr>
       </w:pPr>
-      <w:proofErr w:type="gramStart"/>
-      <w:r>
-        <w:rPr>
-          <w:lang w:val="de-DE"/>
-        </w:rPr>
-        <w:t>Inspired in the last conversation with Prof. Augenstein.</w:t>
-      </w:r>
-      <w:proofErr w:type="gramEnd"/>
     </w:p>
-    <w:p>
-      <w:pPr>
-        <w:pStyle w:val="berschrift3"/>
-        <w:rPr>
-          <w:lang w:val="de-DE"/>
-        </w:rPr>
-      </w:pPr>
-      <w:bookmarkStart w:id="3" w:name="_Toc344046681"/>
-      <w:r>
-        <w:rPr>
-          <w:lang w:val="de-DE"/>
-        </w:rPr>
-        <w:t>Virtual Buzz extensions with Virtual Objects</w:t>
-      </w:r>
-      <w:bookmarkEnd w:id="3"/>
-    </w:p>
-    <w:p>
-      <w:pPr>
-        <w:rPr>
-          <w:lang w:val="de-DE"/>
-        </w:rPr>
-      </w:pPr>
-      <w:r>
-        <w:rPr>
-          <w:lang w:val="de-DE"/>
-        </w:rPr>
-        <w:t>This game ideas are based on the extension of the Virtual Buzz application using different virtual objects from Unity and the object recognition feature from Vuforia.</w:t>
-      </w:r>
-      <w:r>
-        <w:rPr>
-          <w:lang w:val="de-DE"/>
-        </w:rPr>
-        <w:t xml:space="preserve"> </w:t>
-      </w:r>
-      <w:r>
-        <w:rPr>
-          <w:lang w:val="de-DE"/>
-        </w:rPr>
-        <w:t>All are "in app" games and can only played in single mode.</w:t>
-      </w:r>
-    </w:p>
-    <w:p>
-      <w:pPr>
-        <w:pStyle w:val="berschrift4"/>
-        <w:rPr>
-          <w:lang w:val="de-DE"/>
-        </w:rPr>
-      </w:pPr>
-      <w:bookmarkStart w:id="4" w:name="_Toc344046682"/>
-      <w:r>
-        <w:rPr>
-          <w:lang w:val="de-DE"/>
-        </w:rPr>
-        <w:t>1. Traficc Sign recognition</w:t>
-      </w:r>
-      <w:bookmarkEnd w:id="4"/>
-    </w:p>
-    <w:p>
-      <w:pPr>
-        <w:rPr>
-          <w:lang w:val="de-DE"/>
-        </w:rPr>
-      </w:pPr>
-      <w:r>
-        <w:rPr>
-          <w:lang w:val="de-DE"/>
-        </w:rPr>
-        <w:t>The application shows the user tr</w:t>
-      </w:r>
-      <w:r>
-        <w:rPr>
-          <w:lang w:val="de-DE"/>
-        </w:rPr>
-        <w:t>aficc signs as virtual objects. W</w:t>
-      </w:r>
-      <w:r>
-        <w:rPr>
-          <w:lang w:val="de-DE"/>
-        </w:rPr>
-        <w:t xml:space="preserve">hen the user recognizes the sign it presses </w:t>
-      </w:r>
-      <w:r>
-        <w:rPr>
-          <w:lang w:val="de-DE"/>
-        </w:rPr>
-        <w:t>a</w:t>
-      </w:r>
-      <w:r>
-        <w:rPr>
-          <w:lang w:val="de-DE"/>
-        </w:rPr>
-        <w:t xml:space="preserve"> button</w:t>
-      </w:r>
-      <w:r>
-        <w:rPr>
-          <w:lang w:val="de-DE"/>
-        </w:rPr>
-        <w:t xml:space="preserve"> in the controller</w:t>
-      </w:r>
-      <w:r>
-        <w:rPr>
-          <w:lang w:val="de-DE"/>
-        </w:rPr>
-        <w:t xml:space="preserve"> and becomes points. Different signs have different points quantity, and special signs like the Stop sign give extra points. </w:t>
-      </w:r>
-    </w:p>
-    <w:p>
-      <w:pPr>
-        <w:rPr>
-          <w:lang w:val="de-DE"/>
-        </w:rPr>
-      </w:pPr>
-      <w:r>
-        <w:rPr>
-          <w:lang w:val="de-DE"/>
-        </w:rPr>
-        <w:t xml:space="preserve">The application increases the difficulty and the velocity based on the points quantity and the alcohol levels. More points, more difficult. </w:t>
-      </w:r>
-    </w:p>
-    <w:p>
-      <w:pPr>
-        <w:pStyle w:val="berschrift4"/>
-        <w:rPr>
-          <w:lang w:val="de-DE"/>
-        </w:rPr>
-      </w:pPr>
-      <w:bookmarkStart w:id="5" w:name="_Toc344046683"/>
-      <w:r>
-        <w:rPr>
-          <w:lang w:val="de-DE"/>
-        </w:rPr>
-        <w:t>2. Avoid Objects</w:t>
-      </w:r>
-      <w:bookmarkEnd w:id="5"/>
-    </w:p>
-    <w:p>
-      <w:pPr>
-        <w:rPr>
-          <w:lang w:val="de-DE"/>
-        </w:rPr>
-      </w:pPr>
-      <w:r>
-        <w:rPr>
-          <w:lang w:val="de-DE"/>
-        </w:rPr>
-        <w:t xml:space="preserve">The user wear the glasses with the application. The application, based on the current alcohol level, creates and throws different objects with different forms and colors to the user. The user must avoid this objects and receives points fort it. If hit, points will be subtracted. After a time period and points quantity, the objetc's velocity increases. </w:t>
-      </w:r>
-    </w:p>
-    <w:p>
-      <w:pPr>
-        <w:pStyle w:val="berschrift4"/>
-        <w:rPr>
-          <w:lang w:val="de-DE"/>
-        </w:rPr>
-      </w:pPr>
-      <w:bookmarkStart w:id="6" w:name="_Toc344046684"/>
-      <w:r>
-        <w:rPr>
-          <w:lang w:val="de-DE"/>
-        </w:rPr>
-        <w:t>3. Search for Objects</w:t>
-      </w:r>
-      <w:bookmarkEnd w:id="6"/>
-    </w:p>
-    <w:p>
-      <w:pPr>
-        <w:rPr>
-          <w:lang w:val="de-DE"/>
-        </w:rPr>
-      </w:pPr>
-      <w:r>
-        <w:rPr>
-          <w:lang w:val="de-DE"/>
-        </w:rPr>
-        <w:t>The application shows shortly an object to the user. The user has to look for the object. If he finds it, he receives points and a new object will be shown. A timer counts down, and the user looses if he doesn't find the object in the given time.</w:t>
-      </w:r>
-    </w:p>
-    <w:p>
-      <w:pPr>
-        <w:rPr>
-          <w:lang w:val="de-DE"/>
-        </w:rPr>
-      </w:pPr>
-      <w:r>
-        <w:rPr>
-          <w:lang w:val="de-DE"/>
-        </w:rPr>
-        <w:t>The difficult</w:t>
-      </w:r>
-      <w:r>
-        <w:rPr>
-          <w:lang w:val="de-DE"/>
-        </w:rPr>
-        <w:t xml:space="preserve">y increases based on the points and </w:t>
-      </w:r>
-      <w:r>
-        <w:rPr>
-          <w:lang w:val="de-DE"/>
-        </w:rPr>
-        <w:t xml:space="preserve">alcohol level. </w:t>
-      </w:r>
-      <w:r>
-        <w:rPr>
-          <w:lang w:val="de-DE"/>
-        </w:rPr>
-        <w:t>The alcohol level increases automatically when the user looks at certain objects and the application recognises them (object recognition feature from Vuforia).</w:t>
-      </w:r>
-    </w:p>
-    <w:p>
-      <w:pPr>
-        <w:rPr>
-          <w:lang w:val="de-DE"/>
-        </w:rPr>
-      </w:pPr>
-      <w:r>
-        <w:rPr>
-          <w:lang w:val="de-DE"/>
-        </w:rPr>
-        <w:t xml:space="preserve">Each time the time is shorter. </w:t>
-      </w:r>
-    </w:p>
-    <w:p>
-      <w:pPr>
-        <w:rPr>
-          <w:lang w:val="de-DE"/>
-        </w:rPr>
-      </w:pPr>
-    </w:p>
+    <w:tbl>
+      <w:tblPr>
+        <w:tblStyle w:val="Tabellenraster"/>
+        <w:tblW w:w="0" w:type="auto"/>
+        <w:tblLayout w:type="fixed"/>
+        <w:tblLook w:val="04A0" w:firstRow="1" w:lastRow="0" w:firstColumn="1" w:lastColumn="0" w:noHBand="0" w:noVBand="1"/>
+      </w:tblPr>
+      <w:tblGrid>
+        <w:gridCol w:w="1809"/>
+        <w:gridCol w:w="3661"/>
+        <w:gridCol w:w="4152"/>
+      </w:tblGrid>
+      <w:tr>
+        <w:tc>
+          <w:tcPr>
+            <w:tcW w:w="1809" w:type="dxa"/>
+          </w:tcPr>
+          <w:p>
+            <w:pPr>
+              <w:tabs>
+                <w:tab w:val="center" w:pos="4665"/>
+              </w:tabs>
+              <w:rPr>
+                <w:b/>
+                <w:lang w:val="de-DE"/>
+              </w:rPr>
+            </w:pPr>
+            <w:r>
+              <w:rPr>
+                <w:b/>
+                <w:lang w:val="de-DE"/>
+              </w:rPr>
+              <w:t>What</w:t>
+            </w:r>
+          </w:p>
+        </w:tc>
+        <w:tc>
+          <w:tcPr>
+            <w:tcW w:w="3661" w:type="dxa"/>
+          </w:tcPr>
+          <w:p>
+            <w:pPr>
+              <w:tabs>
+                <w:tab w:val="center" w:pos="4665"/>
+              </w:tabs>
+              <w:rPr>
+                <w:b/>
+                <w:lang w:val="de-DE"/>
+              </w:rPr>
+            </w:pPr>
+            <w:r>
+              <w:rPr>
+                <w:b/>
+                <w:lang w:val="de-DE"/>
+              </w:rPr>
+              <w:t>Description</w:t>
+            </w:r>
+          </w:p>
+        </w:tc>
+        <w:tc>
+          <w:tcPr>
+            <w:tcW w:w="4152" w:type="dxa"/>
+          </w:tcPr>
+          <w:p>
+            <w:pPr>
+              <w:tabs>
+                <w:tab w:val="center" w:pos="4665"/>
+              </w:tabs>
+              <w:rPr>
+                <w:b/>
+                <w:lang w:val="de-DE"/>
+              </w:rPr>
+            </w:pPr>
+            <w:r>
+              <w:rPr>
+                <w:b/>
+                <w:lang w:val="de-DE"/>
+              </w:rPr>
+              <w:t>Values</w:t>
+            </w:r>
+          </w:p>
+        </w:tc>
+      </w:tr>
+      <w:tr>
+        <w:tc>
+          <w:tcPr>
+            <w:tcW w:w="1809" w:type="dxa"/>
+          </w:tcPr>
+          <w:p>
+            <w:pPr>
+              <w:tabs>
+                <w:tab w:val="center" w:pos="4665"/>
+              </w:tabs>
+              <w:rPr>
+                <w:b/>
+                <w:lang w:val="de-DE"/>
+              </w:rPr>
+            </w:pPr>
+            <w:r>
+              <w:rPr>
+                <w:b/>
+                <w:lang w:val="de-DE"/>
+              </w:rPr>
+              <w:t>Impact:</w:t>
+            </w:r>
+            <w:r>
+              <w:rPr>
+                <w:b/>
+                <w:lang w:val="de-DE"/>
+              </w:rPr>
+              <w:tab/>
+            </w:r>
+          </w:p>
+        </w:tc>
+        <w:tc>
+          <w:tcPr>
+            <w:tcW w:w="3661" w:type="dxa"/>
+          </w:tcPr>
+          <w:p>
+            <w:pPr>
+              <w:tabs>
+                <w:tab w:val="center" w:pos="4665"/>
+              </w:tabs>
+              <w:rPr>
+                <w:lang w:val="de-DE"/>
+              </w:rPr>
+            </w:pPr>
+            <w:r>
+              <w:rPr>
+                <w:lang w:val="de-DE"/>
+              </w:rPr>
+              <w:t>On the Virtual Buzz app if</w:t>
+            </w:r>
+            <w:r>
+              <w:rPr>
+                <w:lang w:val="de-DE"/>
+              </w:rPr>
+              <w:t xml:space="preserve"> it </w:t>
+            </w:r>
+            <w:r>
+              <w:rPr>
+                <w:lang w:val="de-DE"/>
+              </w:rPr>
+              <w:t>should be extended</w:t>
+            </w:r>
+          </w:p>
+        </w:tc>
+        <w:tc>
+          <w:tcPr>
+            <w:tcW w:w="4152" w:type="dxa"/>
+          </w:tcPr>
+          <w:p>
+            <w:pPr>
+              <w:tabs>
+                <w:tab w:val="center" w:pos="4665"/>
+              </w:tabs>
+              <w:rPr>
+                <w:lang w:val="de-DE"/>
+              </w:rPr>
+            </w:pPr>
+            <w:r>
+              <w:rPr>
+                <w:lang w:val="de-DE"/>
+              </w:rPr>
+              <w:t xml:space="preserve">low </w:t>
+            </w:r>
+            <w:r>
+              <w:rPr>
+                <w:lang w:val="de-DE"/>
+              </w:rPr>
+              <w:t xml:space="preserve">– medium – </w:t>
+            </w:r>
+            <w:r>
+              <w:rPr>
+                <w:lang w:val="de-DE"/>
+              </w:rPr>
+              <w:t>high</w:t>
+            </w:r>
+            <w:r>
+              <w:rPr>
+                <w:lang w:val="de-DE"/>
+              </w:rPr>
+              <w:t xml:space="preserve"> </w:t>
+            </w:r>
+          </w:p>
+        </w:tc>
+      </w:tr>
+      <w:tr>
+        <w:tc>
+          <w:tcPr>
+            <w:tcW w:w="1809" w:type="dxa"/>
+          </w:tcPr>
+          <w:p>
+            <w:pPr>
+              <w:rPr>
+                <w:b/>
+                <w:lang w:val="de-DE"/>
+              </w:rPr>
+            </w:pPr>
+            <w:r>
+              <w:rPr>
+                <w:b/>
+                <w:lang w:val="de-DE"/>
+              </w:rPr>
+              <w:t xml:space="preserve">Area: </w:t>
+            </w:r>
+          </w:p>
+        </w:tc>
+        <w:tc>
+          <w:tcPr>
+            <w:tcW w:w="3661" w:type="dxa"/>
+          </w:tcPr>
+          <w:p>
+            <w:pPr>
+              <w:rPr>
+                <w:lang w:val="de-DE"/>
+              </w:rPr>
+            </w:pPr>
+            <w:r>
+              <w:rPr>
+                <w:lang w:val="de-DE"/>
+              </w:rPr>
+              <w:t>For what exactly a feature should be developed</w:t>
+            </w:r>
+          </w:p>
+        </w:tc>
+        <w:tc>
+          <w:tcPr>
+            <w:tcW w:w="4152" w:type="dxa"/>
+          </w:tcPr>
+          <w:p>
+            <w:pPr>
+              <w:rPr>
+                <w:lang w:val="de-DE"/>
+              </w:rPr>
+            </w:pPr>
+            <w:r>
+              <w:rPr>
+                <w:lang w:val="de-DE"/>
+              </w:rPr>
+              <w:t xml:space="preserve">User Immersion - Simulation Quality - </w:t>
+            </w:r>
+            <w:r>
+              <w:rPr>
+                <w:lang w:val="de-DE"/>
+              </w:rPr>
+              <w:t>Fun</w:t>
+            </w:r>
+          </w:p>
+        </w:tc>
+      </w:tr>
+      <w:tr>
+        <w:tc>
+          <w:tcPr>
+            <w:tcW w:w="1809" w:type="dxa"/>
+          </w:tcPr>
+          <w:p>
+            <w:pPr>
+              <w:tabs>
+                <w:tab w:val="center" w:pos="4665"/>
+              </w:tabs>
+              <w:rPr>
+                <w:b/>
+                <w:lang w:val="de-DE"/>
+              </w:rPr>
+            </w:pPr>
+            <w:r>
+              <w:rPr>
+                <w:b/>
+                <w:lang w:val="de-DE"/>
+              </w:rPr>
+              <w:t>Pros:</w:t>
+            </w:r>
+            <w:r>
+              <w:rPr>
+                <w:b/>
+                <w:lang w:val="de-DE"/>
+              </w:rPr>
+              <w:tab/>
+            </w:r>
+          </w:p>
+        </w:tc>
+        <w:tc>
+          <w:tcPr>
+            <w:tcW w:w="3661" w:type="dxa"/>
+          </w:tcPr>
+          <w:p>
+            <w:pPr>
+              <w:tabs>
+                <w:tab w:val="center" w:pos="4665"/>
+              </w:tabs>
+              <w:rPr>
+                <w:b/>
+                <w:lang w:val="de-DE"/>
+              </w:rPr>
+            </w:pPr>
+          </w:p>
+        </w:tc>
+        <w:tc>
+          <w:tcPr>
+            <w:tcW w:w="4152" w:type="dxa"/>
+          </w:tcPr>
+          <w:p>
+            <w:pPr>
+              <w:tabs>
+                <w:tab w:val="center" w:pos="4665"/>
+              </w:tabs>
+              <w:rPr>
+                <w:lang w:val="de-DE"/>
+              </w:rPr>
+            </w:pPr>
+          </w:p>
+        </w:tc>
+      </w:tr>
+      <w:tr>
+        <w:tc>
+          <w:tcPr>
+            <w:tcW w:w="1809" w:type="dxa"/>
+          </w:tcPr>
+          <w:p>
+            <w:pPr>
+              <w:tabs>
+                <w:tab w:val="center" w:pos="4665"/>
+              </w:tabs>
+              <w:rPr>
+                <w:b/>
+                <w:lang w:val="de-DE"/>
+              </w:rPr>
+            </w:pPr>
+            <w:r>
+              <w:rPr>
+                <w:b/>
+                <w:lang w:val="de-DE"/>
+              </w:rPr>
+              <w:t>Contras:</w:t>
+            </w:r>
+            <w:r>
+              <w:rPr>
+                <w:b/>
+                <w:lang w:val="de-DE"/>
+              </w:rPr>
+              <w:tab/>
+            </w:r>
+          </w:p>
+        </w:tc>
+        <w:tc>
+          <w:tcPr>
+            <w:tcW w:w="3661" w:type="dxa"/>
+          </w:tcPr>
+          <w:p>
+            <w:pPr>
+              <w:tabs>
+                <w:tab w:val="center" w:pos="4665"/>
+              </w:tabs>
+              <w:rPr>
+                <w:b/>
+                <w:lang w:val="de-DE"/>
+              </w:rPr>
+            </w:pPr>
+          </w:p>
+        </w:tc>
+        <w:tc>
+          <w:tcPr>
+            <w:tcW w:w="4152" w:type="dxa"/>
+          </w:tcPr>
+          <w:p>
+            <w:pPr>
+              <w:tabs>
+                <w:tab w:val="center" w:pos="4665"/>
+              </w:tabs>
+              <w:rPr>
+                <w:lang w:val="de-DE"/>
+              </w:rPr>
+            </w:pPr>
+          </w:p>
+        </w:tc>
+      </w:tr>
+      <w:tr>
+        <w:tc>
+          <w:tcPr>
+            <w:tcW w:w="1809" w:type="dxa"/>
+          </w:tcPr>
+          <w:p>
+            <w:pPr>
+              <w:tabs>
+                <w:tab w:val="center" w:pos="4665"/>
+              </w:tabs>
+              <w:rPr>
+                <w:b/>
+                <w:lang w:val="de-DE"/>
+              </w:rPr>
+            </w:pPr>
+            <w:r>
+              <w:rPr>
+                <w:b/>
+                <w:lang w:val="de-DE"/>
+              </w:rPr>
+              <w:t>Effort:</w:t>
+            </w:r>
+            <w:r>
+              <w:rPr>
+                <w:b/>
+                <w:lang w:val="de-DE"/>
+              </w:rPr>
+              <w:tab/>
+            </w:r>
+          </w:p>
+        </w:tc>
+        <w:tc>
+          <w:tcPr>
+            <w:tcW w:w="3661" w:type="dxa"/>
+          </w:tcPr>
+          <w:p>
+            <w:pPr>
+              <w:tabs>
+                <w:tab w:val="center" w:pos="4665"/>
+              </w:tabs>
+              <w:rPr>
+                <w:lang w:val="de-DE"/>
+              </w:rPr>
+            </w:pPr>
+            <w:r>
+              <w:rPr>
+                <w:lang w:val="de-DE"/>
+              </w:rPr>
+              <w:t>Resources c</w:t>
+            </w:r>
+            <w:r>
+              <w:rPr>
+                <w:lang w:val="de-DE"/>
+              </w:rPr>
+              <w:t xml:space="preserve">ost </w:t>
+            </w:r>
+            <w:r>
+              <w:rPr>
+                <w:lang w:val="de-DE"/>
+              </w:rPr>
+              <w:t>e</w:t>
+            </w:r>
+            <w:r>
+              <w:rPr>
+                <w:lang w:val="de-DE"/>
+              </w:rPr>
+              <w:t>stimatio</w:t>
+            </w:r>
+            <w:r>
+              <w:rPr>
+                <w:lang w:val="de-DE"/>
+              </w:rPr>
+              <w:t>n</w:t>
+            </w:r>
+          </w:p>
+        </w:tc>
+        <w:tc>
+          <w:tcPr>
+            <w:tcW w:w="4152" w:type="dxa"/>
+          </w:tcPr>
+          <w:p>
+            <w:pPr>
+              <w:tabs>
+                <w:tab w:val="center" w:pos="4665"/>
+              </w:tabs>
+              <w:rPr>
+                <w:lang w:val="de-DE"/>
+              </w:rPr>
+            </w:pPr>
+            <w:r>
+              <w:rPr>
+                <w:lang w:val="de-DE"/>
+              </w:rPr>
+              <w:t xml:space="preserve">low </w:t>
+            </w:r>
+            <w:r>
+              <w:rPr>
+                <w:lang w:val="de-DE"/>
+              </w:rPr>
+              <w:t xml:space="preserve">– medium – </w:t>
+            </w:r>
+            <w:r>
+              <w:rPr>
+                <w:lang w:val="de-DE"/>
+              </w:rPr>
+              <w:t>high</w:t>
+            </w:r>
+            <w:r>
+              <w:rPr>
+                <w:lang w:val="de-DE"/>
+              </w:rPr>
+              <w:t xml:space="preserve"> – very high</w:t>
+            </w:r>
+          </w:p>
+        </w:tc>
+      </w:tr>
+      <w:tr>
+        <w:tc>
+          <w:tcPr>
+            <w:tcW w:w="1809" w:type="dxa"/>
+          </w:tcPr>
+          <w:p>
+            <w:pPr>
+              <w:tabs>
+                <w:tab w:val="center" w:pos="4665"/>
+              </w:tabs>
+              <w:rPr>
+                <w:b/>
+                <w:lang w:val="de-DE"/>
+              </w:rPr>
+            </w:pPr>
+            <w:r>
+              <w:rPr>
+                <w:b/>
+                <w:lang w:val="de-DE"/>
+              </w:rPr>
+              <w:t>Technological risk/security</w:t>
+            </w:r>
+            <w:r>
+              <w:rPr>
+                <w:b/>
+                <w:lang w:val="de-DE"/>
+              </w:rPr>
+              <w:t>:</w:t>
+            </w:r>
+          </w:p>
+        </w:tc>
+        <w:tc>
+          <w:tcPr>
+            <w:tcW w:w="3661" w:type="dxa"/>
+          </w:tcPr>
+          <w:p>
+            <w:pPr>
+              <w:tabs>
+                <w:tab w:val="center" w:pos="4665"/>
+              </w:tabs>
+              <w:rPr>
+                <w:lang w:val="de-DE"/>
+              </w:rPr>
+            </w:pPr>
+            <w:r>
+              <w:rPr>
+                <w:lang w:val="de-DE"/>
+              </w:rPr>
+              <w:t xml:space="preserve">Estimation of </w:t>
+            </w:r>
+            <w:r>
+              <w:rPr>
+                <w:lang w:val="de-DE"/>
+              </w:rPr>
+              <w:t xml:space="preserve">the </w:t>
+            </w:r>
+            <w:r>
+              <w:rPr>
+                <w:lang w:val="de-DE"/>
+              </w:rPr>
+              <w:t>likelyhood</w:t>
+            </w:r>
+            <w:r>
+              <w:rPr>
+                <w:lang w:val="de-DE"/>
+              </w:rPr>
+              <w:t xml:space="preserve"> of </w:t>
+            </w:r>
+            <w:r>
+              <w:rPr>
+                <w:lang w:val="de-DE"/>
+              </w:rPr>
+              <w:t xml:space="preserve">unknown problems, performance </w:t>
+            </w:r>
+            <w:r>
+              <w:rPr>
+                <w:lang w:val="de-DE"/>
+              </w:rPr>
+              <w:t>penalties, etc.</w:t>
+            </w:r>
+          </w:p>
+        </w:tc>
+        <w:tc>
+          <w:tcPr>
+            <w:tcW w:w="4152" w:type="dxa"/>
+          </w:tcPr>
+          <w:p>
+            <w:pPr>
+              <w:tabs>
+                <w:tab w:val="center" w:pos="4665"/>
+              </w:tabs>
+              <w:rPr>
+                <w:lang w:val="de-DE"/>
+              </w:rPr>
+            </w:pPr>
+            <w:r>
+              <w:rPr>
+                <w:lang w:val="de-DE"/>
+              </w:rPr>
+              <w:t xml:space="preserve">low </w:t>
+            </w:r>
+            <w:r>
+              <w:rPr>
+                <w:lang w:val="de-DE"/>
+              </w:rPr>
+              <w:t xml:space="preserve">– medium – </w:t>
+            </w:r>
+            <w:r>
+              <w:rPr>
+                <w:lang w:val="de-DE"/>
+              </w:rPr>
+              <w:t>high</w:t>
+            </w:r>
+            <w:r>
+              <w:rPr>
+                <w:lang w:val="de-DE"/>
+              </w:rPr>
+              <w:t xml:space="preserve"> – very high</w:t>
+            </w:r>
+          </w:p>
+        </w:tc>
+      </w:tr>
+    </w:tbl>
     <w:p>
       <w:pPr>
         <w:rPr>
@@ -905,15 +1236,14 @@
           <w:lang w:val="de-DE"/>
         </w:rPr>
       </w:pPr>
-      <w:bookmarkStart w:id="7" w:name="_Toc344046685"/>
-      <w:r>
-        <w:rPr>
-          <w:lang w:val="de-DE"/>
-        </w:rPr>
-        <w:lastRenderedPageBreak/>
-        <w:t>Virtual Reality Games</w:t>
-      </w:r>
-      <w:bookmarkEnd w:id="7"/>
+      <w:bookmarkStart w:id="1" w:name="_Toc344296162"/>
+      <w:r>
+        <w:rPr>
+          <w:lang w:val="de-DE"/>
+        </w:rPr>
+        <w:t>Virtual Buzz extensions with Virtual Objects</w:t>
+      </w:r>
+      <w:bookmarkEnd w:id="1"/>
     </w:p>
     <w:p>
       <w:pPr>
@@ -925,7 +1255,31 @@
         <w:rPr>
           <w:lang w:val="de-DE"/>
         </w:rPr>
-        <w:t>This game ideas combine a complete virtual reality world with the image effects simulating the alcohol.</w:t>
+        <w:t>This game ideas are based on the extension of the Virtual Buzz application using different virtual objects from Unity and the object recognition feature from Vuforia.</w:t>
+      </w:r>
+      <w:r>
+        <w:rPr>
+          <w:lang w:val="de-DE"/>
+        </w:rPr>
+        <w:t xml:space="preserve"> </w:t>
+      </w:r>
+      <w:r>
+        <w:rPr>
+          <w:lang w:val="de-DE"/>
+        </w:rPr>
+        <w:t xml:space="preserve">All are "in app" games and can played in single </w:t>
+      </w:r>
+      <w:r>
+        <w:rPr>
+          <w:lang w:val="de-DE"/>
+        </w:rPr>
+        <w:t>or multiplayer mode</w:t>
+      </w:r>
+      <w:r>
+        <w:rPr>
+          <w:lang w:val="de-DE"/>
+        </w:rPr>
+        <w:t>.</w:t>
       </w:r>
     </w:p>
     <w:p>
@@ -935,14 +1289,14 @@
           <w:lang w:val="de-DE"/>
         </w:rPr>
       </w:pPr>
-      <w:bookmarkStart w:id="8" w:name="_Toc344046686"/>
-      <w:r>
-        <w:rPr>
-          <w:lang w:val="de-DE"/>
-        </w:rPr>
-        <w:t>1. Virtual Reality Car Simulator</w:t>
-      </w:r>
-      <w:bookmarkEnd w:id="8"/>
+      <w:bookmarkStart w:id="2" w:name="_Toc344296163"/>
+      <w:r>
+        <w:rPr>
+          <w:lang w:val="de-DE"/>
+        </w:rPr>
+        <w:t>1. Traficc Sign recognition</w:t>
+      </w:r>
+      <w:bookmarkEnd w:id="2"/>
     </w:p>
     <w:p>
       <w:pPr>
@@ -954,19 +1308,79 @@
         <w:rPr>
           <w:lang w:val="de-DE"/>
         </w:rPr>
-        <w:t xml:space="preserve">The application shows </w:t>
-      </w:r>
-      <w:r>
-        <w:rPr>
-          <w:lang w:val="de-DE"/>
-        </w:rPr>
-        <w:t>a virtual</w:t>
-      </w:r>
-      <w:r>
-        <w:rPr>
-          <w:lang w:val="de-DE"/>
-        </w:rPr>
-        <w:t xml:space="preserve"> world from the point of view of a car driver under the effects of alcohol. The user can drive by steering a virtual wheel with both hands.  A solution for the velocity must be found.</w:t>
+        <w:t>The application shows</w:t>
+      </w:r>
+      <w:r>
+        <w:rPr>
+          <w:lang w:val="de-DE"/>
+        </w:rPr>
+        <w:t xml:space="preserve"> randomly</w:t>
+      </w:r>
+      <w:r>
+        <w:rPr>
+          <w:lang w:val="de-DE"/>
+        </w:rPr>
+        <w:t xml:space="preserve"> the user tr</w:t>
+      </w:r>
+      <w:r>
+        <w:rPr>
+          <w:lang w:val="de-DE"/>
+        </w:rPr>
+        <w:t>aficc signs as virtual objects.</w:t>
+      </w:r>
+      <w:r>
+        <w:rPr>
+          <w:lang w:val="de-DE"/>
+        </w:rPr>
+        <w:t xml:space="preserve"> A countdown timer runs. </w:t>
+      </w:r>
+      <w:r>
+        <w:rPr>
+          <w:lang w:val="de-DE"/>
+        </w:rPr>
+        <w:t xml:space="preserve"> </w:t>
+      </w:r>
+      <w:r>
+        <w:rPr>
+          <w:lang w:val="de-DE"/>
+        </w:rPr>
+        <w:t>In single mode, w</w:t>
+      </w:r>
+      <w:r>
+        <w:rPr>
+          <w:lang w:val="de-DE"/>
+        </w:rPr>
+        <w:t xml:space="preserve">hen the user recognizes the sign it presses </w:t>
+      </w:r>
+      <w:r>
+        <w:rPr>
+          <w:lang w:val="de-DE"/>
+        </w:rPr>
+        <w:t>a</w:t>
+      </w:r>
+      <w:r>
+        <w:rPr>
+          <w:lang w:val="de-DE"/>
+        </w:rPr>
+        <w:t xml:space="preserve"> button</w:t>
+      </w:r>
+      <w:r>
+        <w:rPr>
+          <w:lang w:val="de-DE"/>
+        </w:rPr>
+        <w:t xml:space="preserve"> in the controller</w:t>
+      </w:r>
+      <w:r>
+        <w:rPr>
+          <w:lang w:val="de-DE"/>
+        </w:rPr>
+        <w:t xml:space="preserve"> and becomes points. Different signs have different points quantity, and special signs like the Stop sign give extra points. </w:t>
+      </w:r>
+      <w:r>
+        <w:rPr>
+          <w:lang w:val="de-DE"/>
+        </w:rPr>
+        <w:t>If the countdown is out and the player did not recognize the traffic sign, game over.</w:t>
       </w:r>
     </w:p>
     <w:p>
@@ -979,83 +1393,415 @@
         <w:rPr>
           <w:lang w:val="de-DE"/>
         </w:rPr>
-        <w:t xml:space="preserve">Same as in the ASN </w:t>
-      </w:r>
-      <w:r>
-        <w:rPr>
-          <w:lang w:val="de-DE"/>
-        </w:rPr>
-        <w:t xml:space="preserve">physical </w:t>
-      </w:r>
-      <w:r>
-        <w:rPr>
-          <w:lang w:val="de-DE"/>
-        </w:rPr>
-        <w:t>devices, the driver must drive under different weather situations and avoid different obstacles or challenges. The reaction times are mesured, and after the session the player can see its reaction times compared to a sober person.</w:t>
-      </w:r>
-      <w:r>
-        <w:rPr>
-          <w:lang w:val="de-DE"/>
-        </w:rPr>
-        <w:t xml:space="preserve"> </w:t>
-      </w:r>
-      <w:r>
-        <w:rPr>
-          <w:lang w:val="de-DE"/>
-        </w:rPr>
-        <w:t>Each session increases in difficulty and alcohol levels.</w:t>
+        <w:t>The application increases the difficulty and the velocity based on the points quantity and the alcohol levels</w:t>
+      </w:r>
+      <w:r>
+        <w:rPr>
+          <w:lang w:val="de-DE"/>
+        </w:rPr>
+        <w:t>, and reduces the time</w:t>
+      </w:r>
+      <w:r>
+        <w:rPr>
+          <w:lang w:val="de-DE"/>
+        </w:rPr>
+        <w:t xml:space="preserve">. More points, more difficult. </w:t>
       </w:r>
     </w:p>
     <w:p>
       <w:pPr>
-        <w:ind w:left="1416" w:hanging="1416"/>
         <w:rPr>
           <w:lang w:val="de-DE"/>
         </w:rPr>
       </w:pPr>
       <w:r>
         <w:rPr>
-          <w:b/>
-          <w:lang w:val="de-DE"/>
-        </w:rPr>
-        <w:t>Pros</w:t>
-      </w:r>
-      <w:r>
-        <w:rPr>
-          <w:lang w:val="de-DE"/>
-        </w:rPr>
-        <w:t>:</w:t>
-      </w:r>
-      <w:r>
-        <w:rPr>
-          <w:lang w:val="de-DE"/>
-        </w:rPr>
-        <w:tab/>
-      </w:r>
-      <w:r>
-        <w:rPr>
-          <w:lang w:val="de-DE"/>
-        </w:rPr>
-        <w:t xml:space="preserve">No infrastructure needed (physical car simulators,  big rooms), several players can play </w:t>
-      </w:r>
-      <w:r>
-        <w:rPr>
-          <w:lang w:val="de-DE"/>
-        </w:rPr>
-        <w:t>simultaneously</w:t>
-      </w:r>
-      <w:r>
-        <w:rPr>
-          <w:lang w:val="de-DE"/>
-        </w:rPr>
-        <w:t xml:space="preserve"> in single or multiplayer mode</w:t>
-      </w:r>
-      <w:r>
-        <w:rPr>
-          <w:lang w:val="de-DE"/>
-        </w:rPr>
-        <w:t>.</w:t>
-      </w:r>
+          <w:lang w:val="de-DE"/>
+        </w:rPr>
+        <w:t xml:space="preserve">In </w:t>
+      </w:r>
+      <w:r>
+        <w:rPr>
+          <w:lang w:val="de-DE"/>
+        </w:rPr>
+        <w:t>multiplayer mode, the first player who presses the button wins. The game is divided into rounds, each one containing 3 recognition sessions. Only the players with at least one positive recognition pass to the next round.  At the end, the player with more recognitions and points, wins.</w:t>
+      </w:r>
+    </w:p>
+    <w:tbl>
+      <w:tblPr>
+        <w:tblStyle w:val="Tabellenraster"/>
+        <w:tblW w:w="0" w:type="auto"/>
+        <w:tblLayout w:type="fixed"/>
+        <w:tblLook w:val="04A0" w:firstRow="1" w:lastRow="0" w:firstColumn="1" w:lastColumn="0" w:noHBand="0" w:noVBand="1"/>
+      </w:tblPr>
+      <w:tblGrid>
+        <w:gridCol w:w="1809"/>
+        <w:gridCol w:w="7230"/>
+      </w:tblGrid>
+      <w:tr>
+        <w:tc>
+          <w:tcPr>
+            <w:tcW w:w="1809" w:type="dxa"/>
+          </w:tcPr>
+          <w:p>
+            <w:pPr>
+              <w:tabs>
+                <w:tab w:val="center" w:pos="4665"/>
+              </w:tabs>
+              <w:rPr>
+                <w:b/>
+                <w:lang w:val="de-DE"/>
+              </w:rPr>
+            </w:pPr>
+            <w:r>
+              <w:rPr>
+                <w:b/>
+                <w:lang w:val="de-DE"/>
+              </w:rPr>
+              <w:lastRenderedPageBreak/>
+              <w:t>Impact:</w:t>
+            </w:r>
+            <w:r>
+              <w:rPr>
+                <w:b/>
+                <w:lang w:val="de-DE"/>
+              </w:rPr>
+              <w:tab/>
+            </w:r>
+          </w:p>
+        </w:tc>
+        <w:tc>
+          <w:tcPr>
+            <w:tcW w:w="7230" w:type="dxa"/>
+          </w:tcPr>
+          <w:p>
+            <w:pPr>
+              <w:tabs>
+                <w:tab w:val="center" w:pos="4665"/>
+              </w:tabs>
+              <w:rPr>
+                <w:lang w:val="de-DE"/>
+              </w:rPr>
+            </w:pPr>
+            <w:r>
+              <w:rPr>
+                <w:lang w:val="de-DE"/>
+              </w:rPr>
+              <w:t>medium</w:t>
+            </w:r>
+          </w:p>
+        </w:tc>
+      </w:tr>
+      <w:tr>
+        <w:tc>
+          <w:tcPr>
+            <w:tcW w:w="1809" w:type="dxa"/>
+          </w:tcPr>
+          <w:p>
+            <w:pPr>
+              <w:rPr>
+                <w:b/>
+                <w:lang w:val="de-DE"/>
+              </w:rPr>
+            </w:pPr>
+            <w:r>
+              <w:rPr>
+                <w:b/>
+                <w:lang w:val="de-DE"/>
+              </w:rPr>
+              <w:t xml:space="preserve">Area: </w:t>
+            </w:r>
+          </w:p>
+        </w:tc>
+        <w:tc>
+          <w:tcPr>
+            <w:tcW w:w="7230" w:type="dxa"/>
+          </w:tcPr>
+          <w:p>
+            <w:pPr>
+              <w:rPr>
+                <w:lang w:val="de-DE"/>
+              </w:rPr>
+            </w:pPr>
+            <w:r>
+              <w:rPr>
+                <w:lang w:val="de-DE"/>
+              </w:rPr>
+              <w:t>f</w:t>
+            </w:r>
+            <w:r>
+              <w:rPr>
+                <w:lang w:val="de-DE"/>
+              </w:rPr>
+              <w:t>un</w:t>
+            </w:r>
+          </w:p>
+        </w:tc>
+      </w:tr>
+      <w:tr>
+        <w:tc>
+          <w:tcPr>
+            <w:tcW w:w="1809" w:type="dxa"/>
+          </w:tcPr>
+          <w:p>
+            <w:pPr>
+              <w:tabs>
+                <w:tab w:val="center" w:pos="4665"/>
+              </w:tabs>
+              <w:rPr>
+                <w:b/>
+                <w:lang w:val="de-DE"/>
+              </w:rPr>
+            </w:pPr>
+            <w:r>
+              <w:rPr>
+                <w:b/>
+                <w:lang w:val="de-DE"/>
+              </w:rPr>
+              <w:t>Pros:</w:t>
+            </w:r>
+            <w:r>
+              <w:rPr>
+                <w:b/>
+                <w:lang w:val="de-DE"/>
+              </w:rPr>
+              <w:tab/>
+            </w:r>
+          </w:p>
+        </w:tc>
+        <w:tc>
+          <w:tcPr>
+            <w:tcW w:w="7230" w:type="dxa"/>
+          </w:tcPr>
+          <w:p>
+            <w:pPr>
+              <w:tabs>
+                <w:tab w:val="center" w:pos="4665"/>
+              </w:tabs>
+              <w:rPr>
+                <w:lang w:val="de-DE"/>
+              </w:rPr>
+            </w:pPr>
+            <w:r>
+              <w:rPr>
+                <w:lang w:val="de-DE"/>
+              </w:rPr>
+              <w:t>r</w:t>
+            </w:r>
+            <w:r>
+              <w:rPr>
+                <w:lang w:val="de-DE"/>
+              </w:rPr>
+              <w:t>elative easy implementation in single mode</w:t>
+            </w:r>
+          </w:p>
+        </w:tc>
+      </w:tr>
+      <w:tr>
+        <w:tc>
+          <w:tcPr>
+            <w:tcW w:w="1809" w:type="dxa"/>
+          </w:tcPr>
+          <w:p>
+            <w:pPr>
+              <w:tabs>
+                <w:tab w:val="center" w:pos="4665"/>
+              </w:tabs>
+              <w:rPr>
+                <w:b/>
+                <w:lang w:val="de-DE"/>
+              </w:rPr>
+            </w:pPr>
+            <w:r>
+              <w:rPr>
+                <w:b/>
+                <w:lang w:val="de-DE"/>
+              </w:rPr>
+              <w:t>Contras:</w:t>
+            </w:r>
+            <w:r>
+              <w:rPr>
+                <w:b/>
+                <w:lang w:val="de-DE"/>
+              </w:rPr>
+              <w:tab/>
+            </w:r>
+          </w:p>
+        </w:tc>
+        <w:tc>
+          <w:tcPr>
+            <w:tcW w:w="7230" w:type="dxa"/>
+          </w:tcPr>
+          <w:p>
+            <w:pPr>
+              <w:tabs>
+                <w:tab w:val="center" w:pos="4665"/>
+              </w:tabs>
+              <w:rPr>
+                <w:lang w:val="de-DE"/>
+              </w:rPr>
+            </w:pPr>
+            <w:r>
+              <w:rPr>
+                <w:lang w:val="de-DE"/>
+              </w:rPr>
+              <w:t>Loss of the real application’s goal, avoiding alcohol consumption in youth people</w:t>
+            </w:r>
+          </w:p>
+        </w:tc>
+      </w:tr>
+      <w:tr>
+        <w:tc>
+          <w:tcPr>
+            <w:tcW w:w="1809" w:type="dxa"/>
+          </w:tcPr>
+          <w:p>
+            <w:pPr>
+              <w:tabs>
+                <w:tab w:val="center" w:pos="4665"/>
+              </w:tabs>
+              <w:rPr>
+                <w:b/>
+                <w:lang w:val="de-DE"/>
+              </w:rPr>
+            </w:pPr>
+            <w:r>
+              <w:rPr>
+                <w:b/>
+                <w:lang w:val="de-DE"/>
+              </w:rPr>
+              <w:t>Effort:</w:t>
+            </w:r>
+            <w:r>
+              <w:rPr>
+                <w:b/>
+                <w:lang w:val="de-DE"/>
+              </w:rPr>
+              <w:tab/>
+            </w:r>
+          </w:p>
+        </w:tc>
+        <w:tc>
+          <w:tcPr>
+            <w:tcW w:w="7230" w:type="dxa"/>
+          </w:tcPr>
+          <w:p>
+            <w:pPr>
+              <w:tabs>
+                <w:tab w:val="center" w:pos="4665"/>
+              </w:tabs>
+              <w:rPr>
+                <w:lang w:val="de-DE"/>
+              </w:rPr>
+            </w:pPr>
+            <w:r>
+              <w:rPr>
+                <w:lang w:val="de-DE"/>
+              </w:rPr>
+              <w:t xml:space="preserve">medium / </w:t>
+            </w:r>
+            <w:r>
+              <w:rPr>
+                <w:lang w:val="de-DE"/>
+              </w:rPr>
+              <w:t>high</w:t>
+            </w:r>
+            <w:r>
+              <w:rPr>
+                <w:lang w:val="de-DE"/>
+              </w:rPr>
+              <w:t xml:space="preserve"> </w:t>
+            </w:r>
+            <w:r>
+              <w:rPr>
+                <w:lang w:val="de-DE"/>
+              </w:rPr>
+              <w:t>(multiplayer)</w:t>
+            </w:r>
+          </w:p>
+        </w:tc>
+      </w:tr>
+      <w:tr>
+        <w:tc>
+          <w:tcPr>
+            <w:tcW w:w="1809" w:type="dxa"/>
+          </w:tcPr>
+          <w:p>
+            <w:pPr>
+              <w:tabs>
+                <w:tab w:val="center" w:pos="4665"/>
+              </w:tabs>
+              <w:rPr>
+                <w:b/>
+                <w:lang w:val="de-DE"/>
+              </w:rPr>
+            </w:pPr>
+            <w:r>
+              <w:rPr>
+                <w:b/>
+                <w:lang w:val="de-DE"/>
+              </w:rPr>
+              <w:t>Technological risk/security</w:t>
+            </w:r>
+            <w:r>
+              <w:rPr>
+                <w:b/>
+                <w:lang w:val="de-DE"/>
+              </w:rPr>
+              <w:t>:</w:t>
+            </w:r>
+          </w:p>
+        </w:tc>
+        <w:tc>
+          <w:tcPr>
+            <w:tcW w:w="7230" w:type="dxa"/>
+          </w:tcPr>
+          <w:p>
+            <w:pPr>
+              <w:tabs>
+                <w:tab w:val="center" w:pos="4665"/>
+              </w:tabs>
+              <w:rPr>
+                <w:lang w:val="de-DE"/>
+              </w:rPr>
+            </w:pPr>
+            <w:r>
+              <w:rPr>
+                <w:lang w:val="de-DE"/>
+              </w:rPr>
+              <w:t>H</w:t>
+            </w:r>
+            <w:r>
+              <w:rPr>
+                <w:lang w:val="de-DE"/>
+              </w:rPr>
+              <w:t>igh</w:t>
+            </w:r>
+            <w:r>
+              <w:rPr>
+                <w:lang w:val="de-DE"/>
+              </w:rPr>
+              <w:t>, because of the introduction of the controller</w:t>
+            </w:r>
+          </w:p>
+        </w:tc>
+      </w:tr>
+    </w:tbl>
+    <w:p>
+      <w:pPr>
+        <w:pStyle w:val="berschrift4"/>
+        <w:rPr>
+          <w:lang w:val="de-DE"/>
+        </w:rPr>
+      </w:pPr>
+      <w:bookmarkStart w:id="3" w:name="_Toc344296164"/>
+      <w:r>
+        <w:rPr>
+          <w:lang w:val="de-DE"/>
+        </w:rPr>
+        <w:t>2. Avoid Objects</w:t>
+      </w:r>
+      <w:bookmarkEnd w:id="3"/>
     </w:p>
     <w:p>
       <w:pPr>
@@ -1065,75 +1811,418 @@
       </w:pPr>
       <w:r>
         <w:rPr>
-          <w:b/>
-          <w:lang w:val="de-DE"/>
-        </w:rPr>
-        <w:t>Contras</w:t>
-      </w:r>
-      <w:r>
-        <w:rPr>
-          <w:lang w:val="de-DE"/>
-        </w:rPr>
-        <w:t>:</w:t>
-      </w:r>
-      <w:r>
-        <w:rPr>
-          <w:lang w:val="de-DE"/>
-        </w:rPr>
-        <w:tab/>
-      </w:r>
-      <w:r>
-        <w:rPr>
-          <w:lang w:val="de-DE"/>
-        </w:rPr>
-        <w:t xml:space="preserve">High </w:t>
-      </w:r>
-      <w:r>
-        <w:rPr>
-          <w:lang w:val="de-DE"/>
-        </w:rPr>
-        <w:t xml:space="preserve">production </w:t>
-      </w:r>
-      <w:r>
-        <w:rPr>
-          <w:lang w:val="de-DE"/>
-        </w:rPr>
-        <w:t>costs</w:t>
+          <w:lang w:val="de-DE"/>
+        </w:rPr>
+        <w:t>The user wear the glasses with the</w:t>
+      </w:r>
+      <w:r>
+        <w:rPr>
+          <w:lang w:val="de-DE"/>
+        </w:rPr>
+        <w:t xml:space="preserve"> Virtual Buzz</w:t>
+      </w:r>
+      <w:r>
+        <w:rPr>
+          <w:lang w:val="de-DE"/>
+        </w:rPr>
+        <w:t xml:space="preserve"> application. The application, based on the current alcohol level, creates and throws different</w:t>
+      </w:r>
+      <w:r>
+        <w:rPr>
+          <w:lang w:val="de-DE"/>
+        </w:rPr>
+        <w:t xml:space="preserve"> virtual</w:t>
+      </w:r>
+      <w:r>
+        <w:rPr>
+          <w:lang w:val="de-DE"/>
+        </w:rPr>
+        <w:t xml:space="preserve"> objects</w:t>
+      </w:r>
+      <w:r>
+        <w:rPr>
+          <w:lang w:val="de-DE"/>
+        </w:rPr>
+        <w:t xml:space="preserve"> from different directions</w:t>
+      </w:r>
+      <w:r>
+        <w:rPr>
+          <w:lang w:val="de-DE"/>
+        </w:rPr>
+        <w:t xml:space="preserve"> with different forms and colors to the user. The user must avoid this </w:t>
+      </w:r>
+      <w:r>
+        <w:rPr>
+          <w:lang w:val="de-DE"/>
+        </w:rPr>
+        <w:t>objects and receives points for</w:t>
+      </w:r>
+      <w:r>
+        <w:rPr>
+          <w:lang w:val="de-DE"/>
+        </w:rPr>
+        <w:t xml:space="preserve"> it. If hit, points will be subtracted. After a time period and points quantity, the objetc's velocity</w:t>
+      </w:r>
+      <w:r>
+        <w:rPr>
+          <w:lang w:val="de-DE"/>
+        </w:rPr>
+        <w:t xml:space="preserve"> and quantity</w:t>
+      </w:r>
+      <w:r>
+        <w:rPr>
+          <w:lang w:val="de-DE"/>
+        </w:rPr>
+        <w:t xml:space="preserve"> increases. </w:t>
+      </w:r>
+      <w:r>
+        <w:rPr>
+          <w:lang w:val="de-DE"/>
+        </w:rPr>
+        <w:t>The game has no rounds. It increases ist difficulty as long as the player is able to avoid the objects.</w:t>
+      </w:r>
+      <w:r>
+        <w:rPr>
+          <w:lang w:val="de-DE"/>
+        </w:rPr>
+        <w:t xml:space="preserve"> </w:t>
+      </w:r>
+      <w:r>
+        <w:rPr>
+          <w:lang w:val="de-DE"/>
+        </w:rPr>
+        <w:t>Only in single mode.</w:t>
       </w:r>
     </w:p>
-    <w:p>
-      <w:pPr>
-        <w:rPr>
-          <w:lang w:val="de-DE"/>
-        </w:rPr>
-      </w:pPr>
-      <w:r>
-        <w:rPr>
-          <w:b/>
-          <w:lang w:val="de-DE"/>
-        </w:rPr>
-        <w:t>Effort</w:t>
-      </w:r>
-      <w:r>
-        <w:rPr>
-          <w:lang w:val="de-DE"/>
-        </w:rPr>
-        <w:t>:</w:t>
-      </w:r>
-      <w:r>
-        <w:rPr>
-          <w:lang w:val="de-DE"/>
-        </w:rPr>
-        <w:tab/>
-      </w:r>
-      <w:r>
-        <w:rPr>
-          <w:lang w:val="de-DE"/>
-        </w:rPr>
-        <w:tab/>
-        <w:t>A car simulation in a virtual reality application could need many resources</w:t>
-      </w:r>
-    </w:p>
+    <w:tbl>
+      <w:tblPr>
+        <w:tblStyle w:val="Tabellenraster"/>
+        <w:tblW w:w="0" w:type="auto"/>
+        <w:tblLayout w:type="fixed"/>
+        <w:tblLook w:val="04A0" w:firstRow="1" w:lastRow="0" w:firstColumn="1" w:lastColumn="0" w:noHBand="0" w:noVBand="1"/>
+      </w:tblPr>
+      <w:tblGrid>
+        <w:gridCol w:w="1809"/>
+        <w:gridCol w:w="7230"/>
+      </w:tblGrid>
+      <w:tr>
+        <w:tc>
+          <w:tcPr>
+            <w:tcW w:w="1809" w:type="dxa"/>
+          </w:tcPr>
+          <w:p>
+            <w:pPr>
+              <w:tabs>
+                <w:tab w:val="center" w:pos="4665"/>
+              </w:tabs>
+              <w:rPr>
+                <w:b/>
+                <w:lang w:val="de-DE"/>
+              </w:rPr>
+            </w:pPr>
+            <w:r>
+              <w:rPr>
+                <w:b/>
+                <w:lang w:val="de-DE"/>
+              </w:rPr>
+              <w:t>Impact:</w:t>
+            </w:r>
+            <w:r>
+              <w:rPr>
+                <w:b/>
+                <w:lang w:val="de-DE"/>
+              </w:rPr>
+              <w:tab/>
+            </w:r>
+          </w:p>
+        </w:tc>
+        <w:tc>
+          <w:tcPr>
+            <w:tcW w:w="7230" w:type="dxa"/>
+          </w:tcPr>
+          <w:p>
+            <w:pPr>
+              <w:tabs>
+                <w:tab w:val="center" w:pos="4665"/>
+              </w:tabs>
+              <w:rPr>
+                <w:lang w:val="de-DE"/>
+              </w:rPr>
+            </w:pPr>
+            <w:r>
+              <w:rPr>
+                <w:lang w:val="de-DE"/>
+              </w:rPr>
+              <w:t>medium</w:t>
+            </w:r>
+          </w:p>
+        </w:tc>
+      </w:tr>
+      <w:tr>
+        <w:tc>
+          <w:tcPr>
+            <w:tcW w:w="1809" w:type="dxa"/>
+          </w:tcPr>
+          <w:p>
+            <w:pPr>
+              <w:rPr>
+                <w:b/>
+                <w:lang w:val="de-DE"/>
+              </w:rPr>
+            </w:pPr>
+            <w:r>
+              <w:rPr>
+                <w:b/>
+                <w:lang w:val="de-DE"/>
+              </w:rPr>
+              <w:t xml:space="preserve">Area: </w:t>
+            </w:r>
+          </w:p>
+        </w:tc>
+        <w:tc>
+          <w:tcPr>
+            <w:tcW w:w="7230" w:type="dxa"/>
+          </w:tcPr>
+          <w:p>
+            <w:pPr>
+              <w:rPr>
+                <w:lang w:val="de-DE"/>
+              </w:rPr>
+            </w:pPr>
+            <w:r>
+              <w:rPr>
+                <w:lang w:val="de-DE"/>
+              </w:rPr>
+              <w:t>f</w:t>
+            </w:r>
+            <w:r>
+              <w:rPr>
+                <w:lang w:val="de-DE"/>
+              </w:rPr>
+              <w:t>un</w:t>
+            </w:r>
+          </w:p>
+        </w:tc>
+      </w:tr>
+      <w:tr>
+        <w:tc>
+          <w:tcPr>
+            <w:tcW w:w="1809" w:type="dxa"/>
+          </w:tcPr>
+          <w:p>
+            <w:pPr>
+              <w:tabs>
+                <w:tab w:val="center" w:pos="4665"/>
+              </w:tabs>
+              <w:rPr>
+                <w:b/>
+                <w:lang w:val="de-DE"/>
+              </w:rPr>
+            </w:pPr>
+            <w:r>
+              <w:rPr>
+                <w:b/>
+                <w:lang w:val="de-DE"/>
+              </w:rPr>
+              <w:t>Pros:</w:t>
+            </w:r>
+            <w:r>
+              <w:rPr>
+                <w:b/>
+                <w:lang w:val="de-DE"/>
+              </w:rPr>
+              <w:tab/>
+            </w:r>
+          </w:p>
+        </w:tc>
+        <w:tc>
+          <w:tcPr>
+            <w:tcW w:w="7230" w:type="dxa"/>
+          </w:tcPr>
+          <w:p>
+            <w:pPr>
+              <w:tabs>
+                <w:tab w:val="center" w:pos="4665"/>
+              </w:tabs>
+              <w:rPr>
+                <w:lang w:val="de-DE"/>
+              </w:rPr>
+            </w:pPr>
+            <w:r>
+              <w:rPr>
+                <w:lang w:val="de-DE"/>
+              </w:rPr>
+              <w:t>r</w:t>
+            </w:r>
+            <w:r>
+              <w:rPr>
+                <w:lang w:val="de-DE"/>
+              </w:rPr>
+              <w:t>elative easy implementation</w:t>
+            </w:r>
+          </w:p>
+        </w:tc>
+      </w:tr>
+      <w:tr>
+        <w:tc>
+          <w:tcPr>
+            <w:tcW w:w="1809" w:type="dxa"/>
+          </w:tcPr>
+          <w:p>
+            <w:pPr>
+              <w:tabs>
+                <w:tab w:val="center" w:pos="4665"/>
+              </w:tabs>
+              <w:rPr>
+                <w:b/>
+                <w:lang w:val="de-DE"/>
+              </w:rPr>
+            </w:pPr>
+            <w:r>
+              <w:rPr>
+                <w:b/>
+                <w:lang w:val="de-DE"/>
+              </w:rPr>
+              <w:t>Contras:</w:t>
+            </w:r>
+            <w:r>
+              <w:rPr>
+                <w:b/>
+                <w:lang w:val="de-DE"/>
+              </w:rPr>
+              <w:tab/>
+            </w:r>
+          </w:p>
+        </w:tc>
+        <w:tc>
+          <w:tcPr>
+            <w:tcW w:w="7230" w:type="dxa"/>
+          </w:tcPr>
+          <w:p>
+            <w:pPr>
+              <w:tabs>
+                <w:tab w:val="center" w:pos="4665"/>
+              </w:tabs>
+              <w:rPr>
+                <w:lang w:val="de-DE"/>
+              </w:rPr>
+            </w:pPr>
+            <w:r>
+              <w:rPr>
+                <w:lang w:val="de-DE"/>
+              </w:rPr>
+              <w:t>Loss of the real application’s goal, avoiding alcohol consumption in youth people</w:t>
+            </w:r>
+          </w:p>
+        </w:tc>
+      </w:tr>
+      <w:tr>
+        <w:tc>
+          <w:tcPr>
+            <w:tcW w:w="1809" w:type="dxa"/>
+          </w:tcPr>
+          <w:p>
+            <w:pPr>
+              <w:tabs>
+                <w:tab w:val="center" w:pos="4665"/>
+              </w:tabs>
+              <w:rPr>
+                <w:b/>
+                <w:lang w:val="de-DE"/>
+              </w:rPr>
+            </w:pPr>
+            <w:r>
+              <w:rPr>
+                <w:b/>
+                <w:lang w:val="de-DE"/>
+              </w:rPr>
+              <w:t>Effort:</w:t>
+            </w:r>
+            <w:r>
+              <w:rPr>
+                <w:b/>
+                <w:lang w:val="de-DE"/>
+              </w:rPr>
+              <w:tab/>
+            </w:r>
+          </w:p>
+        </w:tc>
+        <w:tc>
+          <w:tcPr>
+            <w:tcW w:w="7230" w:type="dxa"/>
+          </w:tcPr>
+          <w:p>
+            <w:pPr>
+              <w:tabs>
+                <w:tab w:val="center" w:pos="4665"/>
+              </w:tabs>
+              <w:rPr>
+                <w:lang w:val="de-DE"/>
+              </w:rPr>
+            </w:pPr>
+            <w:r>
+              <w:rPr>
+                <w:lang w:val="de-DE"/>
+              </w:rPr>
+              <w:t xml:space="preserve">medium </w:t>
+            </w:r>
+          </w:p>
+        </w:tc>
+      </w:tr>
+      <w:tr>
+        <w:tc>
+          <w:tcPr>
+            <w:tcW w:w="1809" w:type="dxa"/>
+          </w:tcPr>
+          <w:p>
+            <w:pPr>
+              <w:tabs>
+                <w:tab w:val="center" w:pos="4665"/>
+              </w:tabs>
+              <w:rPr>
+                <w:b/>
+                <w:lang w:val="de-DE"/>
+              </w:rPr>
+            </w:pPr>
+            <w:r>
+              <w:rPr>
+                <w:b/>
+                <w:lang w:val="de-DE"/>
+              </w:rPr>
+              <w:t>Technological risk/security</w:t>
+            </w:r>
+            <w:r>
+              <w:rPr>
+                <w:b/>
+                <w:lang w:val="de-DE"/>
+              </w:rPr>
+              <w:t>:</w:t>
+            </w:r>
+          </w:p>
+        </w:tc>
+        <w:tc>
+          <w:tcPr>
+            <w:tcW w:w="7230" w:type="dxa"/>
+          </w:tcPr>
+          <w:p>
+            <w:pPr>
+              <w:tabs>
+                <w:tab w:val="center" w:pos="4665"/>
+              </w:tabs>
+              <w:rPr>
+                <w:lang w:val="de-DE"/>
+              </w:rPr>
+            </w:pPr>
+            <w:r>
+              <w:rPr>
+                <w:lang w:val="de-DE"/>
+              </w:rPr>
+              <w:t>low</w:t>
+            </w:r>
+          </w:p>
+        </w:tc>
+      </w:tr>
+    </w:tbl>
     <w:p>
       <w:pPr>
         <w:rPr>
@@ -1148,14 +2237,14 @@
           <w:lang w:val="de-DE"/>
         </w:rPr>
       </w:pPr>
-      <w:bookmarkStart w:id="9" w:name="_Toc344046687"/>
-      <w:r>
-        <w:rPr>
-          <w:lang w:val="de-DE"/>
-        </w:rPr>
-        <w:t>2. Find the way home and arrive alive</w:t>
-      </w:r>
-      <w:bookmarkEnd w:id="9"/>
+      <w:bookmarkStart w:id="4" w:name="_Toc344296165"/>
+      <w:r>
+        <w:rPr>
+          <w:lang w:val="de-DE"/>
+        </w:rPr>
+        <w:t>3. Search for Objects</w:t>
+      </w:r>
+      <w:bookmarkEnd w:id="4"/>
     </w:p>
     <w:p>
       <w:pPr>
@@ -1163,14 +2252,12 @@
           <w:lang w:val="de-DE"/>
         </w:rPr>
       </w:pPr>
-      <w:proofErr w:type="gramStart"/>
-      <w:r>
-        <w:rPr>
-          <w:lang w:val="de-DE"/>
-        </w:rPr>
-        <w:t>Inspired in the last Report from ASN.</w:t>
-      </w:r>
-      <w:proofErr w:type="gramEnd"/>
+      <w:r>
+        <w:rPr>
+          <w:lang w:val="de-DE"/>
+        </w:rPr>
+        <w:t>The application shows shortly an object to the user. The user has to look for the object. If he finds it, he receives points and a new object will be shown. A timer counts down, and the user looses if he doesn't find the object in the given time.</w:t>
+      </w:r>
     </w:p>
     <w:p>
       <w:pPr>
@@ -1182,7 +2269,49 @@
         <w:rPr>
           <w:lang w:val="de-DE"/>
         </w:rPr>
-        <w:t>The player must go home under the alcohol effects in a virtual world in a given time. The game shows the way home with different virtual object as arrows, pointing fingers, etc.</w:t>
+        <w:t>The difficult</w:t>
+      </w:r>
+      <w:r>
+        <w:rPr>
+          <w:lang w:val="de-DE"/>
+        </w:rPr>
+        <w:t xml:space="preserve">y increases based on the points and </w:t>
+      </w:r>
+      <w:r>
+        <w:rPr>
+          <w:lang w:val="de-DE"/>
+        </w:rPr>
+        <w:t xml:space="preserve">alcohol level. </w:t>
+      </w:r>
+      <w:r>
+        <w:rPr>
+          <w:lang w:val="de-DE"/>
+        </w:rPr>
+        <w:t>The alcohol level increases automatically when the user looks at certain objects and the application recognises them (</w:t>
+      </w:r>
+      <w:r>
+        <w:rPr>
+          <w:lang w:val="de-DE"/>
+        </w:rPr>
+        <w:t xml:space="preserve">using the </w:t>
+      </w:r>
+      <w:r>
+        <w:rPr>
+          <w:lang w:val="de-DE"/>
+        </w:rPr>
+        <w:t>object recognition feature from Vuforia).</w:t>
+      </w:r>
+      <w:r>
+        <w:rPr>
+          <w:lang w:val="de-DE"/>
+        </w:rPr>
+        <w:t xml:space="preserve"> </w:t>
+      </w:r>
+      <w:r>
+        <w:rPr>
+          <w:lang w:val="de-DE"/>
+        </w:rPr>
+        <w:t xml:space="preserve">Each time the time is shorter. </w:t>
       </w:r>
     </w:p>
     <w:p>
@@ -1191,161 +2320,330 @@
           <w:lang w:val="de-DE"/>
         </w:rPr>
       </w:pPr>
-      <w:r>
-        <w:rPr>
-          <w:lang w:val="de-DE"/>
-        </w:rPr>
-        <w:t xml:space="preserve">The player must walk in the right direction, maintain its walking direction, avoid obstacles, go upstairs and downstairs, recognize different traffic signals (f.e. in order to cross the street), avoid running cars, even take the bus/train and get off at the right place. </w:t>
-      </w:r>
     </w:p>
-    <w:p>
-      <w:pPr>
-        <w:rPr>
-          <w:lang w:val="de-DE"/>
-        </w:rPr>
-      </w:pPr>
-      <w:r>
-        <w:rPr>
-          <w:lang w:val="de-DE"/>
-        </w:rPr>
-        <w:t xml:space="preserve">The game is built in different difficulty levels. The alcohol levels and duration of the way increases with each level. </w:t>
-      </w:r>
-    </w:p>
-    <w:p>
-      <w:pPr>
-        <w:ind w:left="1416" w:hanging="1416"/>
-        <w:rPr>
-          <w:lang w:val="de-DE"/>
-        </w:rPr>
-      </w:pPr>
-      <w:r>
-        <w:rPr>
-          <w:b/>
-          <w:lang w:val="de-DE"/>
-        </w:rPr>
-        <w:t>Pros</w:t>
-      </w:r>
-      <w:r>
-        <w:rPr>
-          <w:lang w:val="de-DE"/>
-        </w:rPr>
-        <w:t>:</w:t>
-      </w:r>
-      <w:r>
-        <w:rPr>
-          <w:lang w:val="de-DE"/>
-        </w:rPr>
-        <w:tab/>
-      </w:r>
-      <w:r>
-        <w:rPr>
-          <w:lang w:val="de-DE"/>
-        </w:rPr>
-        <w:t>Total flexibility in the creation of the environment, challenges or obstacles. Multiplayer possible.</w:t>
-      </w:r>
-      <w:r>
-        <w:rPr>
-          <w:lang w:val="de-DE"/>
-        </w:rPr>
-        <w:tab/>
-      </w:r>
-    </w:p>
-    <w:p>
-      <w:pPr>
-        <w:ind w:left="1416" w:hanging="1416"/>
-        <w:rPr>
-          <w:lang w:val="de-DE"/>
-        </w:rPr>
-      </w:pPr>
-      <w:r>
-        <w:rPr>
-          <w:b/>
-          <w:lang w:val="de-DE"/>
-        </w:rPr>
-        <w:t>Contras</w:t>
-      </w:r>
-      <w:r>
-        <w:rPr>
-          <w:lang w:val="de-DE"/>
-        </w:rPr>
-        <w:t xml:space="preserve">: </w:t>
-      </w:r>
-      <w:r>
-        <w:rPr>
-          <w:lang w:val="de-DE"/>
-        </w:rPr>
-        <w:tab/>
-      </w:r>
-      <w:r>
-        <w:rPr>
-          <w:lang w:val="de-DE"/>
-        </w:rPr>
-        <w:t xml:space="preserve">A big physical area without any obstacle is needed. Interaction with no playing persons not possible. The mobile phones capacity of generating convincing graphics is still not enough.  </w:t>
-      </w:r>
-      <w:r>
-        <w:rPr>
-          <w:lang w:val="de-DE"/>
-        </w:rPr>
-        <w:t xml:space="preserve">High </w:t>
-      </w:r>
-      <w:r>
-        <w:rPr>
-          <w:lang w:val="de-DE"/>
-        </w:rPr>
-        <w:t xml:space="preserve">production </w:t>
-      </w:r>
-      <w:r>
-        <w:rPr>
-          <w:lang w:val="de-DE"/>
-        </w:rPr>
-        <w:t xml:space="preserve"> costs.</w:t>
-      </w:r>
-    </w:p>
-    <w:p>
-      <w:pPr>
-        <w:ind w:left="1416" w:hanging="1416"/>
-        <w:rPr>
-          <w:lang w:val="de-DE"/>
-        </w:rPr>
-      </w:pPr>
-      <w:r>
-        <w:rPr>
-          <w:b/>
-          <w:lang w:val="de-DE"/>
-        </w:rPr>
-        <w:t>Effort</w:t>
-      </w:r>
-      <w:r>
-        <w:rPr>
-          <w:lang w:val="de-DE"/>
-        </w:rPr>
-        <w:t xml:space="preserve">:  </w:t>
-      </w:r>
-      <w:r>
-        <w:rPr>
-          <w:lang w:val="de-DE"/>
-        </w:rPr>
-        <w:tab/>
-      </w:r>
-      <w:r>
-        <w:rPr>
-          <w:lang w:val="de-DE"/>
-        </w:rPr>
-        <w:t>The creation of a detailed and interactive env</w:t>
-      </w:r>
-      <w:r>
-        <w:rPr>
-          <w:lang w:val="de-DE"/>
-        </w:rPr>
-        <w:t xml:space="preserve">ironment would need great </w:t>
-      </w:r>
-      <w:r>
-        <w:rPr>
-          <w:lang w:val="de-DE"/>
-        </w:rPr>
-        <w:t>ressources.</w:t>
-      </w:r>
-    </w:p>
+    <w:tbl>
+      <w:tblPr>
+        <w:tblStyle w:val="Tabellenraster"/>
+        <w:tblW w:w="0" w:type="auto"/>
+        <w:tblLayout w:type="fixed"/>
+        <w:tblLook w:val="04A0" w:firstRow="1" w:lastRow="0" w:firstColumn="1" w:lastColumn="0" w:noHBand="0" w:noVBand="1"/>
+      </w:tblPr>
+      <w:tblGrid>
+        <w:gridCol w:w="1809"/>
+        <w:gridCol w:w="7230"/>
+      </w:tblGrid>
+      <w:tr>
+        <w:tc>
+          <w:tcPr>
+            <w:tcW w:w="1809" w:type="dxa"/>
+          </w:tcPr>
+          <w:p>
+            <w:pPr>
+              <w:tabs>
+                <w:tab w:val="center" w:pos="4665"/>
+              </w:tabs>
+              <w:rPr>
+                <w:b/>
+                <w:lang w:val="de-DE"/>
+              </w:rPr>
+            </w:pPr>
+            <w:r>
+              <w:rPr>
+                <w:b/>
+                <w:lang w:val="de-DE"/>
+              </w:rPr>
+              <w:t>Impact:</w:t>
+            </w:r>
+            <w:r>
+              <w:rPr>
+                <w:b/>
+                <w:lang w:val="de-DE"/>
+              </w:rPr>
+              <w:tab/>
+            </w:r>
+          </w:p>
+        </w:tc>
+        <w:tc>
+          <w:tcPr>
+            <w:tcW w:w="7230" w:type="dxa"/>
+          </w:tcPr>
+          <w:p>
+            <w:pPr>
+              <w:tabs>
+                <w:tab w:val="center" w:pos="4665"/>
+              </w:tabs>
+              <w:rPr>
+                <w:lang w:val="de-DE"/>
+              </w:rPr>
+            </w:pPr>
+            <w:r>
+              <w:rPr>
+                <w:lang w:val="de-DE"/>
+              </w:rPr>
+              <w:t>medium</w:t>
+            </w:r>
+          </w:p>
+        </w:tc>
+      </w:tr>
+      <w:tr>
+        <w:tc>
+          <w:tcPr>
+            <w:tcW w:w="1809" w:type="dxa"/>
+          </w:tcPr>
+          <w:p>
+            <w:pPr>
+              <w:rPr>
+                <w:b/>
+                <w:lang w:val="de-DE"/>
+              </w:rPr>
+            </w:pPr>
+            <w:r>
+              <w:rPr>
+                <w:b/>
+                <w:lang w:val="de-DE"/>
+              </w:rPr>
+              <w:t xml:space="preserve">Area: </w:t>
+            </w:r>
+          </w:p>
+        </w:tc>
+        <w:tc>
+          <w:tcPr>
+            <w:tcW w:w="7230" w:type="dxa"/>
+          </w:tcPr>
+          <w:p>
+            <w:pPr>
+              <w:rPr>
+                <w:lang w:val="de-DE"/>
+              </w:rPr>
+            </w:pPr>
+            <w:r>
+              <w:rPr>
+                <w:lang w:val="de-DE"/>
+              </w:rPr>
+              <w:t>f</w:t>
+            </w:r>
+            <w:r>
+              <w:rPr>
+                <w:lang w:val="de-DE"/>
+              </w:rPr>
+              <w:t>un</w:t>
+            </w:r>
+          </w:p>
+        </w:tc>
+      </w:tr>
+      <w:tr>
+        <w:tc>
+          <w:tcPr>
+            <w:tcW w:w="1809" w:type="dxa"/>
+          </w:tcPr>
+          <w:p>
+            <w:pPr>
+              <w:tabs>
+                <w:tab w:val="center" w:pos="4665"/>
+              </w:tabs>
+              <w:rPr>
+                <w:b/>
+                <w:lang w:val="de-DE"/>
+              </w:rPr>
+            </w:pPr>
+            <w:r>
+              <w:rPr>
+                <w:b/>
+                <w:lang w:val="de-DE"/>
+              </w:rPr>
+              <w:t>Pros:</w:t>
+            </w:r>
+            <w:r>
+              <w:rPr>
+                <w:b/>
+                <w:lang w:val="de-DE"/>
+              </w:rPr>
+              <w:tab/>
+            </w:r>
+          </w:p>
+        </w:tc>
+        <w:tc>
+          <w:tcPr>
+            <w:tcW w:w="7230" w:type="dxa"/>
+          </w:tcPr>
+          <w:p>
+            <w:pPr>
+              <w:tabs>
+                <w:tab w:val="center" w:pos="4665"/>
+              </w:tabs>
+              <w:rPr>
+                <w:lang w:val="de-DE"/>
+              </w:rPr>
+            </w:pPr>
+            <w:r>
+              <w:rPr>
+                <w:lang w:val="de-DE"/>
+              </w:rPr>
+              <w:t>relative easy implementation</w:t>
+            </w:r>
+          </w:p>
+        </w:tc>
+      </w:tr>
+      <w:tr>
+        <w:tc>
+          <w:tcPr>
+            <w:tcW w:w="1809" w:type="dxa"/>
+          </w:tcPr>
+          <w:p>
+            <w:pPr>
+              <w:tabs>
+                <w:tab w:val="center" w:pos="4665"/>
+              </w:tabs>
+              <w:rPr>
+                <w:b/>
+                <w:lang w:val="de-DE"/>
+              </w:rPr>
+            </w:pPr>
+            <w:r>
+              <w:rPr>
+                <w:b/>
+                <w:lang w:val="de-DE"/>
+              </w:rPr>
+              <w:t>Contras:</w:t>
+            </w:r>
+            <w:r>
+              <w:rPr>
+                <w:b/>
+                <w:lang w:val="de-DE"/>
+              </w:rPr>
+              <w:tab/>
+            </w:r>
+          </w:p>
+        </w:tc>
+        <w:tc>
+          <w:tcPr>
+            <w:tcW w:w="7230" w:type="dxa"/>
+          </w:tcPr>
+          <w:p>
+            <w:pPr>
+              <w:tabs>
+                <w:tab w:val="center" w:pos="4665"/>
+              </w:tabs>
+              <w:rPr>
+                <w:lang w:val="de-DE"/>
+              </w:rPr>
+            </w:pPr>
+            <w:r>
+              <w:rPr>
+                <w:lang w:val="de-DE"/>
+              </w:rPr>
+              <w:t>Loss of the real application’s goal, avoiding alcohol consumption in youth people</w:t>
+            </w:r>
+          </w:p>
+        </w:tc>
+      </w:tr>
+      <w:tr>
+        <w:tc>
+          <w:tcPr>
+            <w:tcW w:w="1809" w:type="dxa"/>
+          </w:tcPr>
+          <w:p>
+            <w:pPr>
+              <w:tabs>
+                <w:tab w:val="center" w:pos="4665"/>
+              </w:tabs>
+              <w:rPr>
+                <w:b/>
+                <w:lang w:val="de-DE"/>
+              </w:rPr>
+            </w:pPr>
+            <w:r>
+              <w:rPr>
+                <w:b/>
+                <w:lang w:val="de-DE"/>
+              </w:rPr>
+              <w:t>Effort:</w:t>
+            </w:r>
+            <w:r>
+              <w:rPr>
+                <w:b/>
+                <w:lang w:val="de-DE"/>
+              </w:rPr>
+              <w:tab/>
+            </w:r>
+          </w:p>
+        </w:tc>
+        <w:tc>
+          <w:tcPr>
+            <w:tcW w:w="7230" w:type="dxa"/>
+          </w:tcPr>
+          <w:p>
+            <w:pPr>
+              <w:tabs>
+                <w:tab w:val="center" w:pos="4665"/>
+              </w:tabs>
+              <w:rPr>
+                <w:lang w:val="de-DE"/>
+              </w:rPr>
+            </w:pPr>
+            <w:r>
+              <w:rPr>
+                <w:lang w:val="de-DE"/>
+              </w:rPr>
+              <w:t xml:space="preserve">medium </w:t>
+            </w:r>
+          </w:p>
+        </w:tc>
+      </w:tr>
+      <w:tr>
+        <w:tc>
+          <w:tcPr>
+            <w:tcW w:w="1809" w:type="dxa"/>
+          </w:tcPr>
+          <w:p>
+            <w:pPr>
+              <w:tabs>
+                <w:tab w:val="center" w:pos="4665"/>
+              </w:tabs>
+              <w:rPr>
+                <w:b/>
+                <w:lang w:val="de-DE"/>
+              </w:rPr>
+            </w:pPr>
+            <w:r>
+              <w:rPr>
+                <w:b/>
+                <w:lang w:val="de-DE"/>
+              </w:rPr>
+              <w:t>Technological risk/security</w:t>
+            </w:r>
+            <w:r>
+              <w:rPr>
+                <w:b/>
+                <w:lang w:val="de-DE"/>
+              </w:rPr>
+              <w:t>:</w:t>
+            </w:r>
+          </w:p>
+        </w:tc>
+        <w:tc>
+          <w:tcPr>
+            <w:tcW w:w="7230" w:type="dxa"/>
+          </w:tcPr>
+          <w:p>
+            <w:pPr>
+              <w:tabs>
+                <w:tab w:val="center" w:pos="4665"/>
+              </w:tabs>
+              <w:rPr>
+                <w:lang w:val="de-DE"/>
+              </w:rPr>
+            </w:pPr>
+            <w:r>
+              <w:rPr>
+                <w:lang w:val="de-DE"/>
+              </w:rPr>
+              <w:t>low</w:t>
+            </w:r>
+          </w:p>
+        </w:tc>
+      </w:tr>
+    </w:tbl>
     <w:p>
       <w:pPr>
         <w:rPr>
@@ -1355,6 +2653,499 @@
     </w:p>
     <w:p>
       <w:pPr>
+        <w:pStyle w:val="berschrift3"/>
+        <w:rPr>
+          <w:lang w:val="de-DE"/>
+        </w:rPr>
+      </w:pPr>
+      <w:bookmarkStart w:id="5" w:name="_Toc344296166"/>
+      <w:r>
+        <w:rPr>
+          <w:lang w:val="de-DE"/>
+        </w:rPr>
+        <w:t>Virtual Reality Games</w:t>
+      </w:r>
+      <w:bookmarkEnd w:id="5"/>
+    </w:p>
+    <w:p>
+      <w:pPr>
+        <w:rPr>
+          <w:lang w:val="de-DE"/>
+        </w:rPr>
+      </w:pPr>
+      <w:r>
+        <w:rPr>
+          <w:lang w:val="de-DE"/>
+        </w:rPr>
+        <w:t>This game ideas combine a complete virtual reality world with the image effects simulating the alcohol.</w:t>
+      </w:r>
+    </w:p>
+    <w:p>
+      <w:pPr>
+        <w:pStyle w:val="berschrift4"/>
+        <w:rPr>
+          <w:lang w:val="de-DE"/>
+        </w:rPr>
+      </w:pPr>
+      <w:bookmarkStart w:id="6" w:name="_Toc344296167"/>
+      <w:r>
+        <w:rPr>
+          <w:lang w:val="de-DE"/>
+        </w:rPr>
+        <w:t>1. Virtual Reality Car Simulator</w:t>
+      </w:r>
+      <w:bookmarkEnd w:id="6"/>
+    </w:p>
+    <w:p>
+      <w:pPr>
+        <w:rPr>
+          <w:lang w:val="de-DE"/>
+        </w:rPr>
+      </w:pPr>
+      <w:r>
+        <w:rPr>
+          <w:lang w:val="de-DE"/>
+        </w:rPr>
+        <w:t xml:space="preserve">The application shows </w:t>
+      </w:r>
+      <w:r>
+        <w:rPr>
+          <w:lang w:val="de-DE"/>
+        </w:rPr>
+        <w:t>a virtual</w:t>
+      </w:r>
+      <w:r>
+        <w:rPr>
+          <w:lang w:val="de-DE"/>
+        </w:rPr>
+        <w:t xml:space="preserve"> world from the point of view of a car driver under the effects of alcohol. The user can drive by steering a </w:t>
+      </w:r>
+      <w:r>
+        <w:rPr>
+          <w:lang w:val="de-DE"/>
+        </w:rPr>
+        <w:t xml:space="preserve">virtual wheel with both hands and shift up </w:t>
+      </w:r>
+      <w:r>
+        <w:rPr>
+          <w:lang w:val="de-DE"/>
+        </w:rPr>
+        <w:t>through</w:t>
+      </w:r>
+      <w:r>
+        <w:rPr>
+          <w:lang w:val="de-DE"/>
+        </w:rPr>
+        <w:t xml:space="preserve"> gears with the controllers joystick.</w:t>
+      </w:r>
+    </w:p>
+    <w:p>
+      <w:pPr>
+        <w:rPr>
+          <w:lang w:val="de-DE"/>
+        </w:rPr>
+      </w:pPr>
+      <w:r>
+        <w:rPr>
+          <w:lang w:val="de-DE"/>
+        </w:rPr>
+        <w:t xml:space="preserve">Same as in the ASN </w:t>
+      </w:r>
+      <w:r>
+        <w:rPr>
+          <w:lang w:val="de-DE"/>
+        </w:rPr>
+        <w:t xml:space="preserve">physical </w:t>
+      </w:r>
+      <w:r>
+        <w:rPr>
+          <w:lang w:val="de-DE"/>
+        </w:rPr>
+        <w:t>devices, the driver must drive under different weather situations and avoid different obstacles or challenges. The reaction times are mesured, and after the session the player can see its reaction times compared to a sober person.</w:t>
+      </w:r>
+      <w:r>
+        <w:rPr>
+          <w:lang w:val="de-DE"/>
+        </w:rPr>
+        <w:t xml:space="preserve"> </w:t>
+      </w:r>
+      <w:r>
+        <w:rPr>
+          <w:lang w:val="de-DE"/>
+        </w:rPr>
+        <w:t>Each session increases in difficulty and alcohol levels.</w:t>
+      </w:r>
+    </w:p>
+    <w:p>
+      <w:pPr>
+        <w:rPr>
+          <w:lang w:val="de-DE"/>
+        </w:rPr>
+      </w:pPr>
+    </w:p>
+    <w:tbl>
+      <w:tblPr>
+        <w:tblStyle w:val="Tabellenraster"/>
+        <w:tblW w:w="0" w:type="auto"/>
+        <w:tblLayout w:type="fixed"/>
+        <w:tblLook w:val="04A0" w:firstRow="1" w:lastRow="0" w:firstColumn="1" w:lastColumn="0" w:noHBand="0" w:noVBand="1"/>
+      </w:tblPr>
+      <w:tblGrid>
+        <w:gridCol w:w="1809"/>
+        <w:gridCol w:w="7230"/>
+      </w:tblGrid>
+      <w:tr>
+        <w:tc>
+          <w:tcPr>
+            <w:tcW w:w="1809" w:type="dxa"/>
+          </w:tcPr>
+          <w:p>
+            <w:pPr>
+              <w:tabs>
+                <w:tab w:val="center" w:pos="4665"/>
+              </w:tabs>
+              <w:rPr>
+                <w:b/>
+                <w:lang w:val="de-DE"/>
+              </w:rPr>
+            </w:pPr>
+            <w:r>
+              <w:rPr>
+                <w:b/>
+                <w:lang w:val="de-DE"/>
+              </w:rPr>
+              <w:t>Impact:</w:t>
+            </w:r>
+            <w:r>
+              <w:rPr>
+                <w:b/>
+                <w:lang w:val="de-DE"/>
+              </w:rPr>
+              <w:tab/>
+            </w:r>
+          </w:p>
+        </w:tc>
+        <w:tc>
+          <w:tcPr>
+            <w:tcW w:w="7230" w:type="dxa"/>
+          </w:tcPr>
+          <w:p>
+            <w:pPr>
+              <w:tabs>
+                <w:tab w:val="center" w:pos="4665"/>
+              </w:tabs>
+              <w:rPr>
+                <w:lang w:val="de-DE"/>
+              </w:rPr>
+            </w:pPr>
+            <w:r>
+              <w:rPr>
+                <w:lang w:val="de-DE"/>
+              </w:rPr>
+              <w:t>High</w:t>
+            </w:r>
+          </w:p>
+        </w:tc>
+      </w:tr>
+      <w:tr>
+        <w:tc>
+          <w:tcPr>
+            <w:tcW w:w="1809" w:type="dxa"/>
+          </w:tcPr>
+          <w:p>
+            <w:pPr>
+              <w:rPr>
+                <w:b/>
+                <w:lang w:val="de-DE"/>
+              </w:rPr>
+            </w:pPr>
+            <w:r>
+              <w:rPr>
+                <w:b/>
+                <w:lang w:val="de-DE"/>
+              </w:rPr>
+              <w:t xml:space="preserve">Area: </w:t>
+            </w:r>
+          </w:p>
+        </w:tc>
+        <w:tc>
+          <w:tcPr>
+            <w:tcW w:w="7230" w:type="dxa"/>
+          </w:tcPr>
+          <w:p>
+            <w:pPr>
+              <w:rPr>
+                <w:lang w:val="de-DE"/>
+              </w:rPr>
+            </w:pPr>
+            <w:r>
+              <w:rPr>
+                <w:lang w:val="de-DE"/>
+              </w:rPr>
+              <w:t>f</w:t>
+            </w:r>
+            <w:r>
+              <w:rPr>
+                <w:lang w:val="de-DE"/>
+              </w:rPr>
+              <w:t>un</w:t>
+            </w:r>
+          </w:p>
+        </w:tc>
+      </w:tr>
+      <w:tr>
+        <w:tc>
+          <w:tcPr>
+            <w:tcW w:w="1809" w:type="dxa"/>
+          </w:tcPr>
+          <w:p>
+            <w:pPr>
+              <w:tabs>
+                <w:tab w:val="center" w:pos="4665"/>
+              </w:tabs>
+              <w:rPr>
+                <w:b/>
+                <w:lang w:val="de-DE"/>
+              </w:rPr>
+            </w:pPr>
+            <w:r>
+              <w:rPr>
+                <w:b/>
+                <w:lang w:val="de-DE"/>
+              </w:rPr>
+              <w:t>Pros:</w:t>
+            </w:r>
+            <w:r>
+              <w:rPr>
+                <w:b/>
+                <w:lang w:val="de-DE"/>
+              </w:rPr>
+              <w:tab/>
+            </w:r>
+          </w:p>
+        </w:tc>
+        <w:tc>
+          <w:tcPr>
+            <w:tcW w:w="7230" w:type="dxa"/>
+          </w:tcPr>
+          <w:p>
+            <w:pPr>
+              <w:ind w:left="1416" w:hanging="1416"/>
+              <w:rPr>
+                <w:lang w:val="de-DE"/>
+              </w:rPr>
+            </w:pPr>
+            <w:r>
+              <w:rPr>
+                <w:lang w:val="de-DE"/>
+              </w:rPr>
+              <w:t xml:space="preserve">No infrastructure needed (physical car simulators,  big rooms), </w:t>
+            </w:r>
+          </w:p>
+          <w:p>
+            <w:pPr>
+              <w:ind w:left="1416" w:hanging="1416"/>
+              <w:rPr>
+                <w:lang w:val="de-DE"/>
+              </w:rPr>
+            </w:pPr>
+            <w:r>
+              <w:rPr>
+                <w:lang w:val="de-DE"/>
+              </w:rPr>
+              <w:t xml:space="preserve">several players can play </w:t>
+            </w:r>
+            <w:r>
+              <w:rPr>
+                <w:lang w:val="de-DE"/>
+              </w:rPr>
+              <w:t>simultaneously</w:t>
+            </w:r>
+            <w:r>
+              <w:rPr>
+                <w:lang w:val="de-DE"/>
+              </w:rPr>
+              <w:t xml:space="preserve"> in single or multiplayer</w:t>
+            </w:r>
+          </w:p>
+          <w:p>
+            <w:pPr>
+              <w:ind w:left="1416" w:hanging="1416"/>
+              <w:rPr>
+                <w:lang w:val="de-DE"/>
+              </w:rPr>
+            </w:pPr>
+            <w:r>
+              <w:rPr>
+                <w:lang w:val="de-DE"/>
+              </w:rPr>
+              <w:t>mode.</w:t>
+            </w:r>
+          </w:p>
+        </w:tc>
+      </w:tr>
+      <w:tr>
+        <w:tc>
+          <w:tcPr>
+            <w:tcW w:w="1809" w:type="dxa"/>
+          </w:tcPr>
+          <w:p>
+            <w:pPr>
+              <w:tabs>
+                <w:tab w:val="center" w:pos="4665"/>
+              </w:tabs>
+              <w:rPr>
+                <w:b/>
+                <w:lang w:val="de-DE"/>
+              </w:rPr>
+            </w:pPr>
+            <w:r>
+              <w:rPr>
+                <w:b/>
+                <w:lang w:val="de-DE"/>
+              </w:rPr>
+              <w:t>Contras:</w:t>
+            </w:r>
+            <w:r>
+              <w:rPr>
+                <w:b/>
+                <w:lang w:val="de-DE"/>
+              </w:rPr>
+              <w:tab/>
+            </w:r>
+          </w:p>
+        </w:tc>
+        <w:tc>
+          <w:tcPr>
+            <w:tcW w:w="7230" w:type="dxa"/>
+          </w:tcPr>
+          <w:p>
+            <w:pPr>
+              <w:tabs>
+                <w:tab w:val="center" w:pos="4665"/>
+              </w:tabs>
+              <w:rPr>
+                <w:lang w:val="de-DE"/>
+              </w:rPr>
+            </w:pPr>
+            <w:r>
+              <w:rPr>
+                <w:lang w:val="de-DE"/>
+              </w:rPr>
+              <w:t>High production costs</w:t>
+            </w:r>
+          </w:p>
+        </w:tc>
+      </w:tr>
+      <w:tr>
+        <w:tc>
+          <w:tcPr>
+            <w:tcW w:w="1809" w:type="dxa"/>
+          </w:tcPr>
+          <w:p>
+            <w:pPr>
+              <w:tabs>
+                <w:tab w:val="center" w:pos="4665"/>
+              </w:tabs>
+              <w:rPr>
+                <w:b/>
+                <w:lang w:val="de-DE"/>
+              </w:rPr>
+            </w:pPr>
+            <w:r>
+              <w:rPr>
+                <w:b/>
+                <w:lang w:val="de-DE"/>
+              </w:rPr>
+              <w:t>Effort:</w:t>
+            </w:r>
+            <w:r>
+              <w:rPr>
+                <w:b/>
+                <w:lang w:val="de-DE"/>
+              </w:rPr>
+              <w:tab/>
+            </w:r>
+          </w:p>
+        </w:tc>
+        <w:tc>
+          <w:tcPr>
+            <w:tcW w:w="7230" w:type="dxa"/>
+          </w:tcPr>
+          <w:p>
+            <w:pPr>
+              <w:tabs>
+                <w:tab w:val="center" w:pos="4665"/>
+              </w:tabs>
+              <w:rPr>
+                <w:lang w:val="de-DE"/>
+              </w:rPr>
+            </w:pPr>
+            <w:r>
+              <w:rPr>
+                <w:lang w:val="de-DE"/>
+              </w:rPr>
+              <w:t xml:space="preserve">High - A car simulation in a virtual reality application could need many resources </w:t>
+            </w:r>
+          </w:p>
+        </w:tc>
+      </w:tr>
+      <w:tr>
+        <w:tc>
+          <w:tcPr>
+            <w:tcW w:w="1809" w:type="dxa"/>
+          </w:tcPr>
+          <w:p>
+            <w:pPr>
+              <w:tabs>
+                <w:tab w:val="center" w:pos="4665"/>
+              </w:tabs>
+              <w:rPr>
+                <w:b/>
+                <w:lang w:val="de-DE"/>
+              </w:rPr>
+            </w:pPr>
+            <w:r>
+              <w:rPr>
+                <w:b/>
+                <w:lang w:val="de-DE"/>
+              </w:rPr>
+              <w:t>Technological risk/security</w:t>
+            </w:r>
+            <w:r>
+              <w:rPr>
+                <w:b/>
+                <w:lang w:val="de-DE"/>
+              </w:rPr>
+              <w:t>:</w:t>
+            </w:r>
+          </w:p>
+        </w:tc>
+        <w:tc>
+          <w:tcPr>
+            <w:tcW w:w="7230" w:type="dxa"/>
+          </w:tcPr>
+          <w:p>
+            <w:pPr>
+              <w:tabs>
+                <w:tab w:val="center" w:pos="4665"/>
+              </w:tabs>
+              <w:rPr>
+                <w:lang w:val="de-DE"/>
+              </w:rPr>
+            </w:pPr>
+            <w:r>
+              <w:rPr>
+                <w:lang w:val="de-DE"/>
+              </w:rPr>
+              <w:t>medium</w:t>
+            </w:r>
+          </w:p>
+        </w:tc>
+      </w:tr>
+    </w:tbl>
+    <w:p>
+      <w:pPr>
         <w:rPr>
           <w:lang w:val="de-DE"/>
         </w:rPr>
@@ -1362,10 +3153,19 @@
     </w:p>
     <w:p>
       <w:pPr>
+        <w:pStyle w:val="berschrift4"/>
         <w:rPr>
           <w:lang w:val="de-DE"/>
         </w:rPr>
       </w:pPr>
+      <w:bookmarkStart w:id="7" w:name="_Toc344296168"/>
+      <w:r>
+        <w:rPr>
+          <w:lang w:val="de-DE"/>
+        </w:rPr>
+        <w:t>2. Find the way home and arrive alive</w:t>
+      </w:r>
+      <w:bookmarkEnd w:id="7"/>
     </w:p>
     <w:p>
       <w:pPr>
@@ -1373,8 +3173,528 @@
           <w:lang w:val="de-DE"/>
         </w:rPr>
       </w:pPr>
+      <w:r>
+        <w:rPr>
+          <w:lang w:val="de-DE"/>
+        </w:rPr>
+        <w:t>Inspired in the last Report from ASN.</w:t>
+      </w:r>
     </w:p>
-    <w:p/>
+    <w:p>
+      <w:pPr>
+        <w:rPr>
+          <w:lang w:val="de-DE"/>
+        </w:rPr>
+      </w:pPr>
+      <w:r>
+        <w:rPr>
+          <w:lang w:val="de-DE"/>
+        </w:rPr>
+        <w:t>The player must go home under the alcohol effects in a virtual world in a given time. The game shows the way home with different virtual object as arrows, pointing fingers, etc.</w:t>
+      </w:r>
+    </w:p>
+    <w:p>
+      <w:pPr>
+        <w:rPr>
+          <w:lang w:val="de-DE"/>
+        </w:rPr>
+      </w:pPr>
+      <w:r>
+        <w:rPr>
+          <w:lang w:val="de-DE"/>
+        </w:rPr>
+        <w:t xml:space="preserve">The player must walk in the right direction, maintain its walking direction, avoid obstacles, go upstairs and downstairs, recognize different traffic signals (f.e. in order to cross the street), avoid running cars, even take the bus/train and get off at the right place. </w:t>
+      </w:r>
+    </w:p>
+    <w:p>
+      <w:pPr>
+        <w:rPr>
+          <w:lang w:val="de-DE"/>
+        </w:rPr>
+      </w:pPr>
+      <w:r>
+        <w:rPr>
+          <w:lang w:val="de-DE"/>
+        </w:rPr>
+        <w:t>From timte to time t</w:t>
+      </w:r>
+      <w:r>
+        <w:rPr>
+          <w:lang w:val="de-DE"/>
+        </w:rPr>
+        <w:t xml:space="preserve">he player must complete several tasks before it gets </w:t>
+      </w:r>
+      <w:r>
+        <w:rPr>
+          <w:lang w:val="de-DE"/>
+        </w:rPr>
+        <w:t>a hint of the way home. With the bluetooth controler he might draw a figure, point exactly to a given point, open a door (with the controller acting as the key), etc.</w:t>
+      </w:r>
+    </w:p>
+    <w:p>
+      <w:pPr>
+        <w:rPr>
+          <w:lang w:val="de-DE"/>
+        </w:rPr>
+      </w:pPr>
+      <w:r>
+        <w:rPr>
+          <w:lang w:val="de-DE"/>
+        </w:rPr>
+        <w:t>The game is built in different difficulty levels. The alcohol levels and duration of the</w:t>
+      </w:r>
+      <w:r>
+        <w:rPr>
+          <w:lang w:val="de-DE"/>
+        </w:rPr>
+        <w:t xml:space="preserve"> way increases with each level, or an extended version of the Virtual Buzz Randomization class changes randomly the player alcohol level (higher or lower) in order to provide a more realistic feeling of the alcohol influence</w:t>
+      </w:r>
+      <w:r>
+        <w:rPr>
+          <w:lang w:val="de-DE"/>
+        </w:rPr>
+        <w:t xml:space="preserve">. </w:t>
+      </w:r>
+    </w:p>
+    <w:p>
+      <w:pPr>
+        <w:rPr>
+          <w:lang w:val="de-DE"/>
+        </w:rPr>
+      </w:pPr>
+    </w:p>
+    <w:tbl>
+      <w:tblPr>
+        <w:tblStyle w:val="Tabellenraster"/>
+        <w:tblW w:w="0" w:type="auto"/>
+        <w:tblLayout w:type="fixed"/>
+        <w:tblLook w:val="04A0" w:firstRow="1" w:lastRow="0" w:firstColumn="1" w:lastColumn="0" w:noHBand="0" w:noVBand="1"/>
+      </w:tblPr>
+      <w:tblGrid>
+        <w:gridCol w:w="1809"/>
+        <w:gridCol w:w="7230"/>
+      </w:tblGrid>
+      <w:tr>
+        <w:tc>
+          <w:tcPr>
+            <w:tcW w:w="1809" w:type="dxa"/>
+          </w:tcPr>
+          <w:p>
+            <w:pPr>
+              <w:tabs>
+                <w:tab w:val="center" w:pos="4665"/>
+              </w:tabs>
+              <w:rPr>
+                <w:b/>
+                <w:lang w:val="de-DE"/>
+              </w:rPr>
+            </w:pPr>
+            <w:r>
+              <w:rPr>
+                <w:b/>
+                <w:lang w:val="de-DE"/>
+              </w:rPr>
+              <w:t>Impact:</w:t>
+            </w:r>
+            <w:r>
+              <w:rPr>
+                <w:b/>
+                <w:lang w:val="de-DE"/>
+              </w:rPr>
+              <w:tab/>
+            </w:r>
+          </w:p>
+        </w:tc>
+        <w:tc>
+          <w:tcPr>
+            <w:tcW w:w="7230" w:type="dxa"/>
+          </w:tcPr>
+          <w:p>
+            <w:pPr>
+              <w:tabs>
+                <w:tab w:val="center" w:pos="4665"/>
+              </w:tabs>
+              <w:rPr>
+                <w:lang w:val="de-DE"/>
+              </w:rPr>
+            </w:pPr>
+            <w:r>
+              <w:rPr>
+                <w:lang w:val="de-DE"/>
+              </w:rPr>
+              <w:t>High</w:t>
+            </w:r>
+          </w:p>
+        </w:tc>
+      </w:tr>
+      <w:tr>
+        <w:tc>
+          <w:tcPr>
+            <w:tcW w:w="1809" w:type="dxa"/>
+          </w:tcPr>
+          <w:p>
+            <w:pPr>
+              <w:rPr>
+                <w:b/>
+                <w:lang w:val="de-DE"/>
+              </w:rPr>
+            </w:pPr>
+            <w:r>
+              <w:rPr>
+                <w:b/>
+                <w:lang w:val="de-DE"/>
+              </w:rPr>
+              <w:t xml:space="preserve">Area: </w:t>
+            </w:r>
+          </w:p>
+        </w:tc>
+        <w:tc>
+          <w:tcPr>
+            <w:tcW w:w="7230" w:type="dxa"/>
+          </w:tcPr>
+          <w:p>
+            <w:pPr>
+              <w:rPr>
+                <w:lang w:val="de-DE"/>
+              </w:rPr>
+            </w:pPr>
+            <w:r>
+              <w:rPr>
+                <w:lang w:val="de-DE"/>
+              </w:rPr>
+              <w:t>User Immersion</w:t>
+            </w:r>
+          </w:p>
+        </w:tc>
+      </w:tr>
+      <w:tr>
+        <w:tc>
+          <w:tcPr>
+            <w:tcW w:w="1809" w:type="dxa"/>
+          </w:tcPr>
+          <w:p>
+            <w:pPr>
+              <w:tabs>
+                <w:tab w:val="center" w:pos="4665"/>
+              </w:tabs>
+              <w:rPr>
+                <w:b/>
+                <w:lang w:val="de-DE"/>
+              </w:rPr>
+            </w:pPr>
+            <w:r>
+              <w:rPr>
+                <w:b/>
+                <w:lang w:val="de-DE"/>
+              </w:rPr>
+              <w:t>Pros:</w:t>
+            </w:r>
+            <w:r>
+              <w:rPr>
+                <w:b/>
+                <w:lang w:val="de-DE"/>
+              </w:rPr>
+              <w:tab/>
+            </w:r>
+          </w:p>
+        </w:tc>
+        <w:tc>
+          <w:tcPr>
+            <w:tcW w:w="7230" w:type="dxa"/>
+          </w:tcPr>
+          <w:p>
+            <w:pPr>
+              <w:ind w:left="1416" w:hanging="1416"/>
+              <w:rPr>
+                <w:lang w:val="de-DE"/>
+              </w:rPr>
+            </w:pPr>
+            <w:r>
+              <w:rPr>
+                <w:lang w:val="de-DE"/>
+              </w:rPr>
+              <w:t xml:space="preserve">Total flexibility in the creation of the environment, challenges or </w:t>
+            </w:r>
+          </w:p>
+          <w:p>
+            <w:pPr>
+              <w:ind w:left="1416" w:hanging="1416"/>
+              <w:rPr>
+                <w:lang w:val="de-DE"/>
+              </w:rPr>
+            </w:pPr>
+            <w:r>
+              <w:rPr>
+                <w:lang w:val="de-DE"/>
+              </w:rPr>
+              <w:t>obstacles. Multiplayer possible</w:t>
+            </w:r>
+            <w:r>
+              <w:rPr>
+                <w:lang w:val="de-DE"/>
+              </w:rPr>
+              <w:t>.</w:t>
+            </w:r>
+          </w:p>
+        </w:tc>
+      </w:tr>
+      <w:tr>
+        <w:tc>
+          <w:tcPr>
+            <w:tcW w:w="1809" w:type="dxa"/>
+          </w:tcPr>
+          <w:p>
+            <w:pPr>
+              <w:tabs>
+                <w:tab w:val="center" w:pos="4665"/>
+              </w:tabs>
+              <w:rPr>
+                <w:b/>
+                <w:lang w:val="de-DE"/>
+              </w:rPr>
+            </w:pPr>
+            <w:r>
+              <w:rPr>
+                <w:b/>
+                <w:lang w:val="de-DE"/>
+              </w:rPr>
+              <w:t>Contras:</w:t>
+            </w:r>
+            <w:r>
+              <w:rPr>
+                <w:b/>
+                <w:lang w:val="de-DE"/>
+              </w:rPr>
+              <w:tab/>
+            </w:r>
+          </w:p>
+        </w:tc>
+        <w:tc>
+          <w:tcPr>
+            <w:tcW w:w="7230" w:type="dxa"/>
+          </w:tcPr>
+          <w:p>
+            <w:pPr>
+              <w:ind w:left="1416" w:hanging="1416"/>
+              <w:rPr>
+                <w:lang w:val="de-DE"/>
+              </w:rPr>
+            </w:pPr>
+            <w:r>
+              <w:rPr>
+                <w:lang w:val="de-DE"/>
+              </w:rPr>
+              <w:t xml:space="preserve">A big physical area without any obstacle is needed. Interaction with </w:t>
+            </w:r>
+          </w:p>
+          <w:p>
+            <w:pPr>
+              <w:ind w:left="1416" w:hanging="1416"/>
+              <w:rPr>
+                <w:lang w:val="de-DE"/>
+              </w:rPr>
+            </w:pPr>
+            <w:r>
+              <w:rPr>
+                <w:lang w:val="de-DE"/>
+              </w:rPr>
+              <w:t xml:space="preserve">no playing persons not possible. The mobile phones capacity of </w:t>
+            </w:r>
+          </w:p>
+          <w:p>
+            <w:pPr>
+              <w:ind w:left="1416" w:hanging="1416"/>
+              <w:rPr>
+                <w:lang w:val="de-DE"/>
+              </w:rPr>
+            </w:pPr>
+            <w:r>
+              <w:rPr>
+                <w:lang w:val="de-DE"/>
+              </w:rPr>
+              <w:t xml:space="preserve">generating convincing graphics is still not enough.  </w:t>
+            </w:r>
+            <w:r>
+              <w:rPr>
+                <w:lang w:val="de-DE"/>
+              </w:rPr>
+              <w:t xml:space="preserve">High production  </w:t>
+            </w:r>
+          </w:p>
+          <w:p>
+            <w:pPr>
+              <w:ind w:left="1416" w:hanging="1416"/>
+              <w:rPr>
+                <w:lang w:val="de-DE"/>
+              </w:rPr>
+            </w:pPr>
+            <w:r>
+              <w:rPr>
+                <w:lang w:val="de-DE"/>
+              </w:rPr>
+              <w:t>costs.</w:t>
+            </w:r>
+          </w:p>
+        </w:tc>
+      </w:tr>
+      <w:tr>
+        <w:tc>
+          <w:tcPr>
+            <w:tcW w:w="1809" w:type="dxa"/>
+          </w:tcPr>
+          <w:p>
+            <w:pPr>
+              <w:tabs>
+                <w:tab w:val="center" w:pos="4665"/>
+              </w:tabs>
+              <w:rPr>
+                <w:b/>
+                <w:lang w:val="de-DE"/>
+              </w:rPr>
+            </w:pPr>
+            <w:r>
+              <w:rPr>
+                <w:b/>
+                <w:lang w:val="de-DE"/>
+              </w:rPr>
+              <w:t>Effort:</w:t>
+            </w:r>
+            <w:r>
+              <w:rPr>
+                <w:b/>
+                <w:lang w:val="de-DE"/>
+              </w:rPr>
+              <w:tab/>
+            </w:r>
+          </w:p>
+        </w:tc>
+        <w:tc>
+          <w:tcPr>
+            <w:tcW w:w="7230" w:type="dxa"/>
+          </w:tcPr>
+          <w:p>
+            <w:pPr>
+              <w:tabs>
+                <w:tab w:val="center" w:pos="4665"/>
+              </w:tabs>
+              <w:rPr>
+                <w:lang w:val="de-DE"/>
+              </w:rPr>
+            </w:pPr>
+            <w:r>
+              <w:rPr>
+                <w:lang w:val="de-DE"/>
+              </w:rPr>
+              <w:t xml:space="preserve">Very </w:t>
+            </w:r>
+            <w:r>
+              <w:rPr>
+                <w:lang w:val="de-DE"/>
+              </w:rPr>
+              <w:t xml:space="preserve">High - </w:t>
+            </w:r>
+            <w:r>
+              <w:rPr>
+                <w:lang w:val="de-DE"/>
+              </w:rPr>
+              <w:t>The creation of a detailed and interactive env</w:t>
+            </w:r>
+            <w:r>
+              <w:rPr>
+                <w:lang w:val="de-DE"/>
+              </w:rPr>
+              <w:t xml:space="preserve">ironment would need great </w:t>
+            </w:r>
+            <w:r>
+              <w:rPr>
+                <w:lang w:val="de-DE"/>
+              </w:rPr>
+              <w:t>ressources</w:t>
+            </w:r>
+            <w:r>
+              <w:rPr>
+                <w:lang w:val="de-DE"/>
+              </w:rPr>
+              <w:t>, same as the introduction of the controller</w:t>
+            </w:r>
+          </w:p>
+        </w:tc>
+      </w:tr>
+      <w:tr>
+        <w:tc>
+          <w:tcPr>
+            <w:tcW w:w="1809" w:type="dxa"/>
+          </w:tcPr>
+          <w:p>
+            <w:pPr>
+              <w:tabs>
+                <w:tab w:val="center" w:pos="4665"/>
+              </w:tabs>
+              <w:rPr>
+                <w:b/>
+                <w:lang w:val="de-DE"/>
+              </w:rPr>
+            </w:pPr>
+            <w:r>
+              <w:rPr>
+                <w:b/>
+                <w:lang w:val="de-DE"/>
+              </w:rPr>
+              <w:t>Technological risk/security</w:t>
+            </w:r>
+            <w:r>
+              <w:rPr>
+                <w:b/>
+                <w:lang w:val="de-DE"/>
+              </w:rPr>
+              <w:t>:</w:t>
+            </w:r>
+          </w:p>
+        </w:tc>
+        <w:tc>
+          <w:tcPr>
+            <w:tcW w:w="7230" w:type="dxa"/>
+          </w:tcPr>
+          <w:p>
+            <w:pPr>
+              <w:tabs>
+                <w:tab w:val="center" w:pos="4665"/>
+              </w:tabs>
+              <w:rPr>
+                <w:lang w:val="de-DE"/>
+              </w:rPr>
+            </w:pPr>
+            <w:r>
+              <w:rPr>
+                <w:lang w:val="de-DE"/>
+              </w:rPr>
+              <w:t xml:space="preserve">Very </w:t>
+            </w:r>
+            <w:r>
+              <w:rPr>
+                <w:lang w:val="de-DE"/>
+              </w:rPr>
+              <w:t>High</w:t>
+            </w:r>
+            <w:r>
+              <w:rPr>
+                <w:lang w:val="de-DE"/>
+              </w:rPr>
+              <w:t>. There are no examples of the use of a controller with such features</w:t>
+            </w:r>
+            <w:bookmarkStart w:id="8" w:name="_GoBack"/>
+            <w:bookmarkEnd w:id="8"/>
+          </w:p>
+        </w:tc>
+      </w:tr>
+    </w:tbl>
+    <w:p>
+      <w:pPr>
+        <w:rPr>
+          <w:lang w:val="de-DE"/>
+        </w:rPr>
+      </w:pPr>
+    </w:p>
     <w:sectPr>
       <w:pgSz w:w="12240" w:h="15840"/>
       <w:pgMar w:top="1417" w:right="1417" w:bottom="1134" w:left="1417" w:header="720" w:footer="720" w:gutter="0"/>
@@ -1904,6 +4224,7 @@
   <w:style w:type="character" w:default="1" w:styleId="Absatzstandardschriftart">
     <w:name w:val="Default Paragraph Font"/>
     <w:uiPriority w:val="1"/>
+    <w:semiHidden/>
     <w:unhideWhenUsed/>
   </w:style>
   <w:style w:type="table" w:default="1" w:styleId="NormaleTabelle">
@@ -2225,6 +4546,29 @@
       <w:szCs w:val="20"/>
     </w:rPr>
   </w:style>
+  <w:style w:type="table" w:styleId="Tabellenraster">
+    <w:name w:val="Table Grid"/>
+    <w:basedOn w:val="NormaleTabelle"/>
+    <w:uiPriority w:val="59"/>
+    <w:rsid w:val="009B7B97"/>
+    <w:tblPr>
+      <w:tblInd w:w="0" w:type="dxa"/>
+      <w:tblBorders>
+        <w:top w:val="single" w:sz="4" w:space="0" w:color="auto"/>
+        <w:left w:val="single" w:sz="4" w:space="0" w:color="auto"/>
+        <w:bottom w:val="single" w:sz="4" w:space="0" w:color="auto"/>
+        <w:right w:val="single" w:sz="4" w:space="0" w:color="auto"/>
+        <w:insideH w:val="single" w:sz="4" w:space="0" w:color="auto"/>
+        <w:insideV w:val="single" w:sz="4" w:space="0" w:color="auto"/>
+      </w:tblBorders>
+      <w:tblCellMar>
+        <w:top w:w="0" w:type="dxa"/>
+        <w:left w:w="108" w:type="dxa"/>
+        <w:bottom w:w="0" w:type="dxa"/>
+        <w:right w:w="108" w:type="dxa"/>
+      </w:tblCellMar>
+    </w:tblPr>
+  </w:style>
 </w:styles>
 </file>
 
@@ -2483,6 +4827,7 @@
   <w:style w:type="character" w:default="1" w:styleId="Absatzstandardschriftart">
     <w:name w:val="Default Paragraph Font"/>
     <w:uiPriority w:val="1"/>
+    <w:semiHidden/>
     <w:unhideWhenUsed/>
   </w:style>
   <w:style w:type="table" w:default="1" w:styleId="NormaleTabelle">
@@ -2803,6 +5148,29 @@
       <w:sz w:val="20"/>
       <w:szCs w:val="20"/>
     </w:rPr>
+  </w:style>
+  <w:style w:type="table" w:styleId="Tabellenraster">
+    <w:name w:val="Table Grid"/>
+    <w:basedOn w:val="NormaleTabelle"/>
+    <w:uiPriority w:val="59"/>
+    <w:rsid w:val="009B7B97"/>
+    <w:tblPr>
+      <w:tblInd w:w="0" w:type="dxa"/>
+      <w:tblBorders>
+        <w:top w:val="single" w:sz="4" w:space="0" w:color="auto"/>
+        <w:left w:val="single" w:sz="4" w:space="0" w:color="auto"/>
+        <w:bottom w:val="single" w:sz="4" w:space="0" w:color="auto"/>
+        <w:right w:val="single" w:sz="4" w:space="0" w:color="auto"/>
+        <w:insideH w:val="single" w:sz="4" w:space="0" w:color="auto"/>
+        <w:insideV w:val="single" w:sz="4" w:space="0" w:color="auto"/>
+      </w:tblBorders>
+      <w:tblCellMar>
+        <w:top w:w="0" w:type="dxa"/>
+        <w:left w:w="108" w:type="dxa"/>
+        <w:bottom w:w="0" w:type="dxa"/>
+        <w:right w:w="108" w:type="dxa"/>
+      </w:tblCellMar>
+    </w:tblPr>
   </w:style>
 </w:styles>
 </file>

</xml_diff>

<commit_message>
PArtially corrected and extended Game Ideas
</commit_message>
<xml_diff>
--- a/docx/Game_Ideas.docx
+++ b/docx/Game_Ideas.docx
@@ -1,6 +1,6 @@
 
 <file path=word/document.xml><?xml version="1.0" encoding="utf-8"?>
-<w:document xmlns:wpc="http://schemas.microsoft.com/office/word/2010/wordprocessingCanvas" xmlns:mo="http://schemas.microsoft.com/office/mac/office/2008/main" xmlns:mc="http://schemas.openxmlformats.org/markup-compatibility/2006" xmlns:mv="urn:schemas-microsoft-com:mac:vml" xmlns:o="urn:schemas-microsoft-com:office:office" xmlns:r="http://schemas.openxmlformats.org/officeDocument/2006/relationships" xmlns:m="http://schemas.openxmlformats.org/officeDocument/2006/math" xmlns:v="urn:schemas-microsoft-com:vml" xmlns:wp14="http://schemas.microsoft.com/office/word/2010/wordprocessingDrawing" xmlns:wp="http://schemas.openxmlformats.org/drawingml/2006/wordprocessingDrawing" xmlns:w10="urn:schemas-microsoft-com:office:word" xmlns:w="http://schemas.openxmlformats.org/wordprocessingml/2006/main" xmlns:w14="http://schemas.microsoft.com/office/word/2010/wordml" xmlns:wpg="http://schemas.microsoft.com/office/word/2010/wordprocessingGroup" xmlns:wpi="http://schemas.microsoft.com/office/word/2010/wordprocessingInk" xmlns:wne="http://schemas.microsoft.com/office/word/2006/wordml" xmlns:wps="http://schemas.microsoft.com/office/word/2010/wordprocessingShape" mc:Ignorable="w14 wp14">
+<w:document xmlns:wpc="http://schemas.microsoft.com/office/word/2010/wordprocessingCanvas" xmlns:cx="http://schemas.microsoft.com/office/drawing/2014/chartex" xmlns:cx1="http://schemas.microsoft.com/office/drawing/2015/9/8/chartex" xmlns:cx2="http://schemas.microsoft.com/office/drawing/2015/10/21/chartex" xmlns:cx3="http://schemas.microsoft.com/office/drawing/2016/5/9/chartex" xmlns:cx4="http://schemas.microsoft.com/office/drawing/2016/5/10/chartex" xmlns:cx5="http://schemas.microsoft.com/office/drawing/2016/5/11/chartex" xmlns:mc="http://schemas.openxmlformats.org/markup-compatibility/2006" xmlns:o="urn:schemas-microsoft-com:office:office" xmlns:r="http://schemas.openxmlformats.org/officeDocument/2006/relationships" xmlns:m="http://schemas.openxmlformats.org/officeDocument/2006/math" xmlns:v="urn:schemas-microsoft-com:vml" xmlns:wp14="http://schemas.microsoft.com/office/word/2010/wordprocessingDrawing" xmlns:wp="http://schemas.openxmlformats.org/drawingml/2006/wordprocessingDrawing" xmlns:w10="urn:schemas-microsoft-com:office:word" xmlns:w="http://schemas.openxmlformats.org/wordprocessingml/2006/main" xmlns:w14="http://schemas.microsoft.com/office/word/2010/wordml" xmlns:w15="http://schemas.microsoft.com/office/word/2012/wordml" xmlns:w16se="http://schemas.microsoft.com/office/word/2015/wordml/symex" xmlns:wpg="http://schemas.microsoft.com/office/word/2010/wordprocessingGroup" xmlns:wpi="http://schemas.microsoft.com/office/word/2010/wordprocessingInk" xmlns:wne="http://schemas.microsoft.com/office/word/2006/wordml" xmlns:wps="http://schemas.microsoft.com/office/word/2010/wordprocessingShape" mc:Ignorable="w14 w15 w16se wp14">
   <w:body>
     <w:p>
       <w:pPr>
@@ -18,7 +18,7 @@
     </w:p>
     <w:p>
       <w:pPr>
-        <w:pStyle w:val="Verzeichnis1"/>
+        <w:pStyle w:val="TOC1"/>
         <w:tabs>
           <w:tab w:val="right" w:leader="dot" w:pos="9396"/>
         </w:tabs>
@@ -40,7 +40,6 @@
       <w:r>
         <w:rPr>
           <w:b w:val="0"/>
-          <w:lang w:val="de-DE"/>
         </w:rPr>
         <w:instrText xml:space="preserve"> TOC \o "1-4" </w:instrText>
       </w:r>
@@ -54,12 +53,9 @@
       <w:r>
         <w:rPr>
           <w:noProof/>
-          <w:lang w:val="de-DE"/>
         </w:rPr>
         <w:t>Game Ideas</w:t>
       </w:r>
-      <w:bookmarkStart w:id="0" w:name="_GoBack"/>
-      <w:bookmarkEnd w:id="0"/>
       <w:r>
         <w:rPr>
           <w:noProof/>
@@ -104,7 +100,7 @@
     </w:p>
     <w:p>
       <w:pPr>
-        <w:pStyle w:val="Verzeichnis3"/>
+        <w:pStyle w:val="TOC3"/>
         <w:tabs>
           <w:tab w:val="right" w:leader="dot" w:pos="9396"/>
         </w:tabs>
@@ -119,7 +115,6 @@
       <w:r>
         <w:rPr>
           <w:noProof/>
-          <w:lang w:val="de-DE"/>
         </w:rPr>
         <w:t>Virtual Buzz extensions with Virtual Objects</w:t>
       </w:r>
@@ -167,7 +162,7 @@
     </w:p>
     <w:p>
       <w:pPr>
-        <w:pStyle w:val="Verzeichnis4"/>
+        <w:pStyle w:val="TOC4"/>
         <w:tabs>
           <w:tab w:val="right" w:leader="dot" w:pos="9396"/>
         </w:tabs>
@@ -181,7 +176,6 @@
       <w:r>
         <w:rPr>
           <w:noProof/>
-          <w:lang w:val="de-DE"/>
         </w:rPr>
         <w:t>1. Traficc Sign recognition</w:t>
       </w:r>
@@ -229,7 +223,7 @@
     </w:p>
     <w:p>
       <w:pPr>
-        <w:pStyle w:val="Verzeichnis4"/>
+        <w:pStyle w:val="TOC4"/>
         <w:tabs>
           <w:tab w:val="right" w:leader="dot" w:pos="9396"/>
         </w:tabs>
@@ -243,7 +237,6 @@
       <w:r>
         <w:rPr>
           <w:noProof/>
-          <w:lang w:val="de-DE"/>
         </w:rPr>
         <w:t>2. Avoid Objects</w:t>
       </w:r>
@@ -291,7 +284,7 @@
     </w:p>
     <w:p>
       <w:pPr>
-        <w:pStyle w:val="Verzeichnis4"/>
+        <w:pStyle w:val="TOC4"/>
         <w:tabs>
           <w:tab w:val="right" w:leader="dot" w:pos="9396"/>
         </w:tabs>
@@ -305,7 +298,6 @@
       <w:r>
         <w:rPr>
           <w:noProof/>
-          <w:lang w:val="de-DE"/>
         </w:rPr>
         <w:t>3. Search for Objects</w:t>
       </w:r>
@@ -353,7 +345,7 @@
     </w:p>
     <w:p>
       <w:pPr>
-        <w:pStyle w:val="Verzeichnis3"/>
+        <w:pStyle w:val="TOC3"/>
         <w:tabs>
           <w:tab w:val="right" w:leader="dot" w:pos="9396"/>
         </w:tabs>
@@ -368,7 +360,6 @@
       <w:r>
         <w:rPr>
           <w:noProof/>
-          <w:lang w:val="de-DE"/>
         </w:rPr>
         <w:t>Virtual Reality Games</w:t>
       </w:r>
@@ -416,7 +407,7 @@
     </w:p>
     <w:p>
       <w:pPr>
-        <w:pStyle w:val="Verzeichnis4"/>
+        <w:pStyle w:val="TOC4"/>
         <w:tabs>
           <w:tab w:val="right" w:leader="dot" w:pos="9396"/>
         </w:tabs>
@@ -430,7 +421,6 @@
       <w:r>
         <w:rPr>
           <w:noProof/>
-          <w:lang w:val="de-DE"/>
         </w:rPr>
         <w:t>1. Virtual Reality Car Simulator</w:t>
       </w:r>
@@ -478,7 +468,7 @@
     </w:p>
     <w:p>
       <w:pPr>
-        <w:pStyle w:val="Verzeichnis4"/>
+        <w:pStyle w:val="TOC4"/>
         <w:tabs>
           <w:tab w:val="right" w:leader="dot" w:pos="9396"/>
         </w:tabs>
@@ -492,7 +482,6 @@
       <w:r>
         <w:rPr>
           <w:noProof/>
-          <w:lang w:val="de-DE"/>
         </w:rPr>
         <w:t>2. Find the way home and arrive alive</w:t>
       </w:r>
@@ -539,11 +528,6 @@
       </w:r>
     </w:p>
     <w:p>
-      <w:pPr>
-        <w:rPr>
-          <w:lang w:val="de-DE"/>
-        </w:rPr>
-      </w:pPr>
       <w:r>
         <w:rPr>
           <w:rFonts w:asciiTheme="majorHAnsi" w:hAnsiTheme="majorHAnsi"/>
@@ -556,61 +540,53 @@
     </w:p>
     <w:p>
       <w:pPr>
-        <w:pStyle w:val="berschrift1"/>
-        <w:rPr>
-          <w:lang w:val="de-DE"/>
-        </w:rPr>
+        <w:pStyle w:val="Heading1"/>
       </w:pPr>
-      <w:bookmarkStart w:id="1" w:name="_Toc344296161"/>
-      <w:r>
-        <w:rPr>
-          <w:lang w:val="de-DE"/>
-        </w:rPr>
+      <w:bookmarkStart w:id="0" w:name="_Toc344296161"/>
+      <w:r>
         <w:t>Game Ideas</w:t>
       </w:r>
-      <w:bookmarkEnd w:id="1"/>
+      <w:bookmarkEnd w:id="0"/>
     </w:p>
     <w:p>
-      <w:pPr>
-        <w:rPr>
-          <w:lang w:val="de-DE"/>
-        </w:rPr>
-      </w:pPr>
-      <w:r>
-        <w:rPr>
-          <w:lang w:val="de-DE"/>
-        </w:rPr>
-        <w:t xml:space="preserve">Inspired in a </w:t>
-      </w:r>
-      <w:r>
-        <w:rPr>
-          <w:lang w:val="de-DE"/>
-        </w:rPr>
-        <w:t xml:space="preserve">conversation with </w:t>
-      </w:r>
-      <w:r>
-        <w:rPr>
-          <w:lang w:val="de-DE"/>
-        </w:rPr>
-        <w:t xml:space="preserve">Prof. Augenstein, we tried to divide the different game ideas in categories for a better explanation. Each game idea </w:t>
-      </w:r>
-      <w:r>
-        <w:rPr>
-          <w:lang w:val="de-DE"/>
-        </w:rPr>
-        <w:t>is evaluated with the following scala:</w:t>
+      <w:r>
+        <w:t>W</w:t>
+      </w:r>
+      <w:r>
+        <w:t xml:space="preserve">e tried to divide the different game ideas in categories for a </w:t>
+      </w:r>
+      <w:r>
+        <w:t>more detailed</w:t>
+      </w:r>
+      <w:r>
+        <w:t xml:space="preserve"> explanation. </w:t>
+      </w:r>
+      <w:r>
+        <w:t xml:space="preserve">Each </w:t>
+      </w:r>
+      <w:r>
+        <w:t xml:space="preserve">extension or </w:t>
+      </w:r>
+      <w:r>
+        <w:t xml:space="preserve">game idea </w:t>
+      </w:r>
+      <w:r>
+        <w:t>will then be</w:t>
+      </w:r>
+      <w:r>
+        <w:t xml:space="preserve"> evaluated with the following </w:t>
+      </w:r>
+      <w:r>
+        <w:t>criteria</w:t>
+      </w:r>
+      <w:r>
+        <w:t>:</w:t>
       </w:r>
     </w:p>
-    <w:p>
-      <w:pPr>
-        <w:rPr>
-          <w:lang w:val="de-DE"/>
-        </w:rPr>
-      </w:pPr>
-    </w:p>
+    <w:p/>
     <w:tbl>
       <w:tblPr>
-        <w:tblStyle w:val="Tabellenraster"/>
+        <w:tblStyle w:val="TableGrid"/>
         <w:tblW w:w="0" w:type="auto"/>
         <w:tblLayout w:type="fixed"/>
         <w:tblLook w:val="04A0" w:firstRow="1" w:lastRow="0" w:firstColumn="1" w:lastColumn="0" w:noHBand="0" w:noVBand="1"/>
@@ -635,6 +611,7 @@
                 <w:lang w:val="de-DE"/>
               </w:rPr>
             </w:pPr>
+            <w:proofErr w:type="spellStart"/>
             <w:r>
               <w:rPr>
                 <w:b/>
@@ -642,6 +619,7 @@
               </w:rPr>
               <w:t>What</w:t>
             </w:r>
+            <w:proofErr w:type="spellEnd"/>
           </w:p>
         </w:tc>
         <w:tc>
@@ -731,27 +709,21 @@
               <w:tabs>
                 <w:tab w:val="center" w:pos="4665"/>
               </w:tabs>
-              <w:rPr>
-                <w:lang w:val="de-DE"/>
-              </w:rPr>
-            </w:pPr>
-            <w:r>
-              <w:rPr>
-                <w:lang w:val="de-DE"/>
-              </w:rPr>
-              <w:t>On the Virtual Buzz app if</w:t>
-            </w:r>
-            <w:r>
-              <w:rPr>
-                <w:lang w:val="de-DE"/>
-              </w:rPr>
-              <w:t xml:space="preserve"> it </w:t>
-            </w:r>
-            <w:r>
-              <w:rPr>
-                <w:lang w:val="de-DE"/>
-              </w:rPr>
-              <w:t>should be extended</w:t>
+            </w:pPr>
+            <w:r>
+              <w:t xml:space="preserve">How big is the </w:t>
+            </w:r>
+            <w:r>
+              <w:t xml:space="preserve">expected </w:t>
+            </w:r>
+            <w:r>
+              <w:t>i</w:t>
+            </w:r>
+            <w:r>
+              <w:t>mpact of this feature on the end user experience if it were to be implemented</w:t>
+            </w:r>
+            <w:r>
+              <w:t>?</w:t>
             </w:r>
           </w:p>
         </w:tc>
@@ -772,25 +744,51 @@
               <w:rPr>
                 <w:lang w:val="de-DE"/>
               </w:rPr>
-              <w:t xml:space="preserve">low </w:t>
-            </w:r>
-            <w:r>
-              <w:rPr>
-                <w:lang w:val="de-DE"/>
-              </w:rPr>
-              <w:t xml:space="preserve">– medium – </w:t>
-            </w:r>
-            <w:r>
-              <w:rPr>
-                <w:lang w:val="de-DE"/>
-              </w:rPr>
-              <w:t>high</w:t>
-            </w:r>
-            <w:r>
-              <w:rPr>
-                <w:lang w:val="de-DE"/>
-              </w:rPr>
-              <w:t xml:space="preserve"> </w:t>
+              <w:t>L</w:t>
+            </w:r>
+            <w:r>
+              <w:rPr>
+                <w:lang w:val="de-DE"/>
+              </w:rPr>
+              <w:t>ow</w:t>
+            </w:r>
+          </w:p>
+          <w:p>
+            <w:pPr>
+              <w:tabs>
+                <w:tab w:val="center" w:pos="4665"/>
+              </w:tabs>
+              <w:rPr>
+                <w:lang w:val="de-DE"/>
+              </w:rPr>
+            </w:pPr>
+            <w:r>
+              <w:rPr>
+                <w:lang w:val="de-DE"/>
+              </w:rPr>
+              <w:t>Medium</w:t>
+            </w:r>
+          </w:p>
+          <w:p>
+            <w:pPr>
+              <w:tabs>
+                <w:tab w:val="center" w:pos="4665"/>
+              </w:tabs>
+              <w:rPr>
+                <w:lang w:val="de-DE"/>
+              </w:rPr>
+            </w:pPr>
+            <w:r>
+              <w:rPr>
+                <w:lang w:val="de-DE"/>
+              </w:rPr>
+              <w:t>H</w:t>
+            </w:r>
+            <w:r>
+              <w:rPr>
+                <w:lang w:val="de-DE"/>
+              </w:rPr>
+              <w:t>igh</w:t>
             </w:r>
           </w:p>
         </w:tc>
@@ -821,16 +819,8 @@
             <w:tcW w:w="3661" w:type="dxa"/>
           </w:tcPr>
           <w:p>
-            <w:pPr>
-              <w:rPr>
-                <w:lang w:val="de-DE"/>
-              </w:rPr>
-            </w:pPr>
-            <w:r>
-              <w:rPr>
-                <w:lang w:val="de-DE"/>
-              </w:rPr>
-              <w:t>For what exactly a feature should be developed</w:t>
+            <w:r>
+              <w:t>Which area is the focus of this idea?</w:t>
             </w:r>
           </w:p>
         </w:tc>
@@ -848,8 +838,41 @@
               <w:rPr>
                 <w:lang w:val="de-DE"/>
               </w:rPr>
-              <w:t xml:space="preserve">User Immersion - Simulation Quality - </w:t>
-            </w:r>
+              <w:t>User Immersion</w:t>
+            </w:r>
+          </w:p>
+          <w:p>
+            <w:pPr>
+              <w:rPr>
+                <w:lang w:val="de-DE"/>
+              </w:rPr>
+            </w:pPr>
+            <w:r>
+              <w:rPr>
+                <w:lang w:val="de-DE"/>
+              </w:rPr>
+              <w:t>Simulation Quality</w:t>
+            </w:r>
+          </w:p>
+          <w:p>
+            <w:pPr>
+              <w:rPr>
+                <w:lang w:val="de-DE"/>
+              </w:rPr>
+            </w:pPr>
+            <w:r>
+              <w:rPr>
+                <w:lang w:val="de-DE"/>
+              </w:rPr>
+              <w:t>Utility</w:t>
+            </w:r>
+          </w:p>
+          <w:p>
+            <w:pPr>
+              <w:rPr>
+                <w:lang w:val="de-DE"/>
+              </w:rPr>
+            </w:pPr>
             <w:r>
               <w:rPr>
                 <w:lang w:val="de-DE"/>
@@ -899,11 +922,16 @@
               <w:tabs>
                 <w:tab w:val="center" w:pos="4665"/>
               </w:tabs>
-              <w:rPr>
-                <w:b/>
-                <w:lang w:val="de-DE"/>
-              </w:rPr>
-            </w:pPr>
+            </w:pPr>
+            <w:r>
+              <w:t>Which positive aspect</w:t>
+            </w:r>
+            <w:r>
+              <w:t>s</w:t>
+            </w:r>
+            <w:r>
+              <w:t xml:space="preserve"> does this idea come with?</w:t>
+            </w:r>
           </w:p>
         </w:tc>
         <w:tc>
@@ -915,9 +943,6 @@
               <w:tabs>
                 <w:tab w:val="center" w:pos="4665"/>
               </w:tabs>
-              <w:rPr>
-                <w:lang w:val="de-DE"/>
-              </w:rPr>
             </w:pPr>
           </w:p>
         </w:tc>
@@ -962,11 +987,10 @@
               <w:tabs>
                 <w:tab w:val="center" w:pos="4665"/>
               </w:tabs>
-              <w:rPr>
-                <w:b/>
-                <w:lang w:val="de-DE"/>
-              </w:rPr>
-            </w:pPr>
+            </w:pPr>
+            <w:r>
+              <w:t>Which negative aspects does this idea come with?</w:t>
+            </w:r>
           </w:p>
         </w:tc>
         <w:tc>
@@ -978,9 +1002,6 @@
               <w:tabs>
                 <w:tab w:val="center" w:pos="4665"/>
               </w:tabs>
-              <w:rPr>
-                <w:lang w:val="de-DE"/>
-              </w:rPr>
             </w:pPr>
           </w:p>
         </w:tc>
@@ -1000,12 +1021,21 @@
                 <w:lang w:val="de-DE"/>
               </w:rPr>
             </w:pPr>
-            <w:r>
-              <w:rPr>
-                <w:b/>
-                <w:lang w:val="de-DE"/>
-              </w:rPr>
-              <w:t>Effort:</w:t>
+            <w:proofErr w:type="spellStart"/>
+            <w:r>
+              <w:rPr>
+                <w:b/>
+                <w:lang w:val="de-DE"/>
+              </w:rPr>
+              <w:t>Effort</w:t>
+            </w:r>
+            <w:proofErr w:type="spellEnd"/>
+            <w:r>
+              <w:rPr>
+                <w:b/>
+                <w:lang w:val="de-DE"/>
+              </w:rPr>
+              <w:t>:</w:t>
             </w:r>
             <w:r>
               <w:rPr>
@@ -1025,39 +1055,15 @@
               <w:tabs>
                 <w:tab w:val="center" w:pos="4665"/>
               </w:tabs>
-              <w:rPr>
-                <w:lang w:val="de-DE"/>
-              </w:rPr>
-            </w:pPr>
-            <w:r>
-              <w:rPr>
-                <w:lang w:val="de-DE"/>
-              </w:rPr>
-              <w:t>Resources c</w:t>
-            </w:r>
-            <w:r>
-              <w:rPr>
-                <w:lang w:val="de-DE"/>
-              </w:rPr>
-              <w:t xml:space="preserve">ost </w:t>
-            </w:r>
-            <w:r>
-              <w:rPr>
-                <w:lang w:val="de-DE"/>
-              </w:rPr>
-              <w:t>e</w:t>
-            </w:r>
-            <w:r>
-              <w:rPr>
-                <w:lang w:val="de-DE"/>
-              </w:rPr>
-              <w:t>stimatio</w:t>
-            </w:r>
-            <w:r>
-              <w:rPr>
-                <w:lang w:val="de-DE"/>
-              </w:rPr>
-              <w:t>n</w:t>
+            </w:pPr>
+            <w:r>
+              <w:t xml:space="preserve">How much effort and resources would </w:t>
+            </w:r>
+            <w:r>
+              <w:t xml:space="preserve">approximately </w:t>
+            </w:r>
+            <w:r>
+              <w:t>be needed to implement this idea?</w:t>
             </w:r>
           </w:p>
         </w:tc>
@@ -1070,33 +1076,63 @@
               <w:tabs>
                 <w:tab w:val="center" w:pos="4665"/>
               </w:tabs>
-              <w:rPr>
-                <w:lang w:val="de-DE"/>
-              </w:rPr>
-            </w:pPr>
-            <w:r>
-              <w:rPr>
-                <w:lang w:val="de-DE"/>
-              </w:rPr>
-              <w:t xml:space="preserve">low </w:t>
-            </w:r>
-            <w:r>
-              <w:rPr>
-                <w:lang w:val="de-DE"/>
-              </w:rPr>
-              <w:t xml:space="preserve">– medium – </w:t>
-            </w:r>
-            <w:r>
-              <w:rPr>
-                <w:lang w:val="de-DE"/>
-              </w:rPr>
-              <w:t>high</w:t>
-            </w:r>
-            <w:r>
-              <w:rPr>
-                <w:lang w:val="de-DE"/>
-              </w:rPr>
-              <w:t xml:space="preserve"> – very high</w:t>
+            </w:pPr>
+            <w:r>
+              <w:t>L</w:t>
+            </w:r>
+            <w:r>
+              <w:t>ow</w:t>
+            </w:r>
+            <w:r>
+              <w:t xml:space="preserve"> (less than a day)</w:t>
+            </w:r>
+          </w:p>
+          <w:p>
+            <w:pPr>
+              <w:tabs>
+                <w:tab w:val="center" w:pos="4665"/>
+              </w:tabs>
+            </w:pPr>
+            <w:r>
+              <w:t>M</w:t>
+            </w:r>
+            <w:r>
+              <w:t>edium</w:t>
+            </w:r>
+            <w:r>
+              <w:t xml:space="preserve"> (more than a day, but less than a week)</w:t>
+            </w:r>
+          </w:p>
+          <w:p>
+            <w:pPr>
+              <w:tabs>
+                <w:tab w:val="center" w:pos="4665"/>
+              </w:tabs>
+            </w:pPr>
+            <w:r>
+              <w:t>H</w:t>
+            </w:r>
+            <w:r>
+              <w:t xml:space="preserve">igh </w:t>
+            </w:r>
+            <w:r>
+              <w:t>(about a week)</w:t>
+            </w:r>
+          </w:p>
+          <w:p>
+            <w:pPr>
+              <w:tabs>
+                <w:tab w:val="center" w:pos="4665"/>
+              </w:tabs>
+            </w:pPr>
+            <w:r>
+              <w:t>V</w:t>
+            </w:r>
+            <w:r>
+              <w:t>ery high</w:t>
+            </w:r>
+            <w:r>
+              <w:t xml:space="preserve"> (more than a week)</w:t>
             </w:r>
           </w:p>
         </w:tc>
@@ -1121,8 +1157,33 @@
                 <w:b/>
                 <w:lang w:val="de-DE"/>
               </w:rPr>
-              <w:t>Technological risk/security</w:t>
-            </w:r>
+              <w:t xml:space="preserve">Technological </w:t>
+            </w:r>
+            <w:proofErr w:type="spellStart"/>
+            <w:r>
+              <w:rPr>
+                <w:b/>
+                <w:lang w:val="de-DE"/>
+              </w:rPr>
+              <w:t>risk</w:t>
+            </w:r>
+            <w:proofErr w:type="spellEnd"/>
+            <w:r>
+              <w:rPr>
+                <w:b/>
+                <w:lang w:val="de-DE"/>
+              </w:rPr>
+              <w:t>/</w:t>
+            </w:r>
+            <w:proofErr w:type="spellStart"/>
+            <w:r>
+              <w:rPr>
+                <w:b/>
+                <w:lang w:val="de-DE"/>
+              </w:rPr>
+              <w:t>security</w:t>
+            </w:r>
+            <w:proofErr w:type="spellEnd"/>
             <w:r>
               <w:rPr>
                 <w:b/>
@@ -1141,45 +1202,36 @@
               <w:tabs>
                 <w:tab w:val="center" w:pos="4665"/>
               </w:tabs>
-              <w:rPr>
-                <w:lang w:val="de-DE"/>
-              </w:rPr>
-            </w:pPr>
-            <w:r>
-              <w:rPr>
-                <w:lang w:val="de-DE"/>
-              </w:rPr>
-              <w:t xml:space="preserve">Estimation of </w:t>
-            </w:r>
-            <w:r>
-              <w:rPr>
-                <w:lang w:val="de-DE"/>
-              </w:rPr>
+            </w:pPr>
+            <w:r>
+              <w:t>What is the e</w:t>
+            </w:r>
+            <w:r>
+              <w:t xml:space="preserve">stimation of </w:t>
+            </w:r>
+            <w:r>
               <w:t xml:space="preserve">the </w:t>
             </w:r>
             <w:r>
-              <w:rPr>
-                <w:lang w:val="de-DE"/>
-              </w:rPr>
-              <w:t>likelyhood</w:t>
-            </w:r>
-            <w:r>
-              <w:rPr>
-                <w:lang w:val="de-DE"/>
-              </w:rPr>
+              <w:t>likelihood</w:t>
+            </w:r>
+            <w:r>
               <w:t xml:space="preserve"> of </w:t>
             </w:r>
             <w:r>
-              <w:rPr>
-                <w:lang w:val="de-DE"/>
-              </w:rPr>
               <w:t xml:space="preserve">unknown problems, performance </w:t>
             </w:r>
             <w:r>
-              <w:rPr>
-                <w:lang w:val="de-DE"/>
-              </w:rPr>
-              <w:t>penalties, etc.</w:t>
+              <w:t>limitations</w:t>
+            </w:r>
+            <w:r>
+              <w:t xml:space="preserve"> or the possibility of it not being </w:t>
+            </w:r>
+            <w:r>
+              <w:t>achievable</w:t>
+            </w:r>
+            <w:r>
+              <w:t xml:space="preserve"> at all?</w:t>
             </w:r>
           </w:p>
         </w:tc>
@@ -1192,246 +1244,356 @@
               <w:tabs>
                 <w:tab w:val="center" w:pos="4665"/>
               </w:tabs>
-              <w:rPr>
-                <w:lang w:val="de-DE"/>
-              </w:rPr>
-            </w:pPr>
-            <w:r>
-              <w:rPr>
-                <w:lang w:val="de-DE"/>
-              </w:rPr>
-              <w:t xml:space="preserve">low </w:t>
-            </w:r>
-            <w:r>
-              <w:rPr>
-                <w:lang w:val="de-DE"/>
-              </w:rPr>
-              <w:t xml:space="preserve">– medium – </w:t>
-            </w:r>
-            <w:r>
-              <w:rPr>
-                <w:lang w:val="de-DE"/>
-              </w:rPr>
-              <w:t>high</w:t>
-            </w:r>
-            <w:r>
-              <w:rPr>
-                <w:lang w:val="de-DE"/>
-              </w:rPr>
-              <w:t xml:space="preserve"> – very high</w:t>
+            </w:pPr>
+            <w:r>
+              <w:t>L</w:t>
+            </w:r>
+            <w:r>
+              <w:t>ow</w:t>
+            </w:r>
+          </w:p>
+          <w:p>
+            <w:pPr>
+              <w:tabs>
+                <w:tab w:val="center" w:pos="4665"/>
+              </w:tabs>
+            </w:pPr>
+            <w:r>
+              <w:t>M</w:t>
+            </w:r>
+            <w:r>
+              <w:t>edium</w:t>
+            </w:r>
+          </w:p>
+          <w:p>
+            <w:pPr>
+              <w:tabs>
+                <w:tab w:val="center" w:pos="4665"/>
+              </w:tabs>
+            </w:pPr>
+            <w:r>
+              <w:t>H</w:t>
+            </w:r>
+            <w:r>
+              <w:t>igh</w:t>
+            </w:r>
+          </w:p>
+          <w:p>
+            <w:pPr>
+              <w:tabs>
+                <w:tab w:val="center" w:pos="4665"/>
+              </w:tabs>
+            </w:pPr>
+            <w:r>
+              <w:t>V</w:t>
+            </w:r>
+            <w:r>
+              <w:t>ery high</w:t>
             </w:r>
           </w:p>
         </w:tc>
       </w:tr>
     </w:tbl>
+    <w:p/>
     <w:p>
       <w:pPr>
-        <w:rPr>
-          <w:lang w:val="de-DE"/>
-        </w:rPr>
+        <w:pStyle w:val="Heading3"/>
       </w:pPr>
+      <w:bookmarkStart w:id="1" w:name="_Toc344296162"/>
+      <w:r>
+        <w:t>Virtual Buzz extensions with Virtual Objects</w:t>
+      </w:r>
+      <w:bookmarkEnd w:id="1"/>
+    </w:p>
+    <w:p>
+      <w:r>
+        <w:t>These</w:t>
+      </w:r>
+      <w:r>
+        <w:t xml:space="preserve"> game ideas are </w:t>
+      </w:r>
+      <w:r>
+        <w:t>targeted</w:t>
+      </w:r>
+      <w:r>
+        <w:t xml:space="preserve"> </w:t>
+      </w:r>
+      <w:r>
+        <w:t>at</w:t>
+      </w:r>
+      <w:r>
+        <w:t xml:space="preserve"> the extension of the Virtual Buzz application using different virtual objects from Unity and the object recognition feature from </w:t>
+      </w:r>
+      <w:proofErr w:type="spellStart"/>
+      <w:r>
+        <w:t>Vuforia</w:t>
+      </w:r>
+      <w:proofErr w:type="spellEnd"/>
+      <w:r>
+        <w:t>.</w:t>
+      </w:r>
+      <w:r>
+        <w:t xml:space="preserve"> </w:t>
+      </w:r>
+      <w:r>
+        <w:t>They could all be implemented in the same app</w:t>
+      </w:r>
+      <w:r>
+        <w:t xml:space="preserve"> </w:t>
+      </w:r>
+      <w:r>
+        <w:t xml:space="preserve">or simply using the features therein as a basis in a </w:t>
+      </w:r>
+      <w:r>
+        <w:lastRenderedPageBreak/>
+        <w:t xml:space="preserve">new app. </w:t>
+      </w:r>
+      <w:r>
+        <w:t xml:space="preserve">Each idea also states whether it would be applicable for </w:t>
+      </w:r>
+      <w:r>
+        <w:t>single-</w:t>
+      </w:r>
+      <w:r>
+        <w:t xml:space="preserve"> (SP)</w:t>
+      </w:r>
+      <w:r>
+        <w:t xml:space="preserve"> and</w:t>
+      </w:r>
+      <w:r>
+        <w:t>/or</w:t>
+      </w:r>
+      <w:r>
+        <w:t xml:space="preserve"> multiplayer</w:t>
+      </w:r>
+      <w:r>
+        <w:t xml:space="preserve"> (MP)</w:t>
+      </w:r>
+      <w:r>
+        <w:t xml:space="preserve"> </w:t>
+      </w:r>
+      <w:r>
+        <w:t>mode</w:t>
+      </w:r>
+      <w:r>
+        <w:t>s.</w:t>
+      </w:r>
     </w:p>
     <w:p>
       <w:pPr>
-        <w:pStyle w:val="berschrift3"/>
-        <w:rPr>
-          <w:lang w:val="de-DE"/>
-        </w:rPr>
+        <w:pStyle w:val="Heading4"/>
       </w:pPr>
-      <w:bookmarkStart w:id="2" w:name="_Toc344296162"/>
-      <w:r>
-        <w:rPr>
-          <w:lang w:val="de-DE"/>
-        </w:rPr>
-        <w:t>Virtual Buzz extensions with Virtual Objects</w:t>
+      <w:bookmarkStart w:id="2" w:name="_Toc344296163"/>
+      <w:r>
+        <w:t xml:space="preserve">1. </w:t>
+      </w:r>
+      <w:proofErr w:type="spellStart"/>
+      <w:r>
+        <w:t>Trafic</w:t>
+      </w:r>
+      <w:proofErr w:type="spellEnd"/>
+      <w:r>
+        <w:t xml:space="preserve"> Sign recognition</w:t>
       </w:r>
       <w:bookmarkEnd w:id="2"/>
     </w:p>
     <w:p>
-      <w:pPr>
-        <w:rPr>
-          <w:lang w:val="de-DE"/>
-        </w:rPr>
-      </w:pPr>
-      <w:r>
-        <w:rPr>
-          <w:lang w:val="de-DE"/>
-        </w:rPr>
-        <w:t>This game ideas are based on the extension of the Virtual Buzz application using different virtual objects from Unity and the object recognition feature from Vuforia.</w:t>
-      </w:r>
-      <w:r>
-        <w:rPr>
-          <w:lang w:val="de-DE"/>
-        </w:rPr>
+      <w:r>
+        <w:t>The application shows</w:t>
+      </w:r>
+      <w:r>
         <w:t xml:space="preserve"> </w:t>
       </w:r>
       <w:r>
-        <w:rPr>
-          <w:lang w:val="de-DE"/>
-        </w:rPr>
-        <w:t xml:space="preserve">All are "in app" games and can played in single </w:t>
-      </w:r>
-      <w:r>
-        <w:rPr>
-          <w:lang w:val="de-DE"/>
-        </w:rPr>
-        <w:t>or multiplayer mode</w:t>
-      </w:r>
-      <w:r>
-        <w:rPr>
-          <w:lang w:val="de-DE"/>
-        </w:rPr>
+        <w:t>the user</w:t>
+      </w:r>
+      <w:r>
+        <w:t>(s)</w:t>
+      </w:r>
+      <w:r>
+        <w:t xml:space="preserve"> </w:t>
+      </w:r>
+      <w:r>
+        <w:t xml:space="preserve">one out of many </w:t>
+      </w:r>
+      <w:r>
+        <w:t>tr</w:t>
+      </w:r>
+      <w:r>
+        <w:t>a</w:t>
+      </w:r>
+      <w:r>
+        <w:t>f</w:t>
+      </w:r>
+      <w:r>
+        <w:t>fic</w:t>
+      </w:r>
+      <w:r>
+        <w:t xml:space="preserve"> signs </w:t>
+      </w:r>
+      <w:r>
+        <w:t>created with</w:t>
+      </w:r>
+      <w:r>
+        <w:t xml:space="preserve"> virtual objects</w:t>
+      </w:r>
+      <w:r>
+        <w:t xml:space="preserve"> and a stopwatch is triggered at the same time</w:t>
+      </w:r>
+      <w:r>
         <w:t>.</w:t>
+      </w:r>
+      <w:r>
+        <w:t xml:space="preserve"> The sign could first be shown far away and/or blurred out and then continuously become closer and clearer.</w:t>
+      </w:r>
+      <w:r>
+        <w:t xml:space="preserve"> </w:t>
+      </w:r>
+      <w:r>
+        <w:t xml:space="preserve">Different </w:t>
+      </w:r>
+      <w:r>
+        <w:t xml:space="preserve">traffic </w:t>
+      </w:r>
+      <w:r>
+        <w:t xml:space="preserve">signs </w:t>
+      </w:r>
+      <w:r>
+        <w:t>could be associated with different quantities of points. This could for example be done based on the importance of a sign, so identifying a stop sign quickly provides a better score than identifying a speed limit</w:t>
+      </w:r>
+      <w:r>
+        <w:t xml:space="preserve">. </w:t>
+      </w:r>
+      <w:r>
+        <w:t xml:space="preserve">If the </w:t>
+      </w:r>
+      <w:r>
+        <w:t>stopwatch reaches a point where it is too late</w:t>
+      </w:r>
+      <w:r>
+        <w:t xml:space="preserve"> (sign passed/countdown expired)</w:t>
+      </w:r>
+      <w:r>
+        <w:t xml:space="preserve"> and the player did not recognize the sign</w:t>
+      </w:r>
+      <w:r>
+        <w:t>, no points will be awarded and perhaps the drunkenness level lowered if it happens multiple times.</w:t>
       </w:r>
     </w:p>
     <w:p>
-      <w:pPr>
-        <w:pStyle w:val="berschrift4"/>
-        <w:rPr>
-          <w:lang w:val="de-DE"/>
-        </w:rPr>
-      </w:pPr>
-      <w:bookmarkStart w:id="3" w:name="_Toc344296163"/>
-      <w:r>
-        <w:rPr>
-          <w:lang w:val="de-DE"/>
-        </w:rPr>
-        <w:t>1. Traficc Sign recognition</w:t>
-      </w:r>
-      <w:bookmarkEnd w:id="3"/>
+      <w:r>
+        <w:t xml:space="preserve">The difficulty </w:t>
+      </w:r>
+      <w:r>
+        <w:t xml:space="preserve">could be altered by increasing the velocity, </w:t>
+      </w:r>
+      <w:r>
+        <w:t>the alcohol levels</w:t>
+      </w:r>
+      <w:r>
+        <w:t xml:space="preserve"> and </w:t>
+      </w:r>
+      <w:r>
+        <w:t>or perhaps a reduction of the countdown timer</w:t>
+      </w:r>
+      <w:r>
+        <w:t>.</w:t>
+      </w:r>
+      <w:r>
+        <w:t xml:space="preserve"> Correct identifications under a higher difficulty level would then of course be rewarded with more points.</w:t>
+      </w:r>
+      <w:r>
+        <w:t xml:space="preserve"> </w:t>
+      </w:r>
     </w:p>
     <w:p>
-      <w:pPr>
-        <w:rPr>
-          <w:lang w:val="de-DE"/>
-        </w:rPr>
-      </w:pPr>
-      <w:r>
-        <w:rPr>
-          <w:lang w:val="de-DE"/>
-        </w:rPr>
-        <w:t>The application shows</w:t>
-      </w:r>
-      <w:r>
-        <w:rPr>
-          <w:lang w:val="de-DE"/>
-        </w:rPr>
-        <w:t xml:space="preserve"> randomly</w:t>
-      </w:r>
-      <w:r>
-        <w:rPr>
-          <w:lang w:val="de-DE"/>
-        </w:rPr>
-        <w:t xml:space="preserve"> the user tr</w:t>
-      </w:r>
-      <w:r>
-        <w:rPr>
-          <w:lang w:val="de-DE"/>
-        </w:rPr>
-        <w:t>aficc signs as virtual objects.</w:t>
-      </w:r>
-      <w:r>
-        <w:rPr>
-          <w:lang w:val="de-DE"/>
-        </w:rPr>
-        <w:t xml:space="preserve"> A countdown timer runs. </w:t>
-      </w:r>
-      <w:r>
-        <w:rPr>
-          <w:lang w:val="de-DE"/>
-        </w:rPr>
-        <w:t xml:space="preserve"> </w:t>
-      </w:r>
-      <w:r>
-        <w:rPr>
-          <w:lang w:val="de-DE"/>
-        </w:rPr>
-        <w:t>In single mode, w</w:t>
-      </w:r>
-      <w:r>
-        <w:rPr>
-          <w:lang w:val="de-DE"/>
-        </w:rPr>
-        <w:t xml:space="preserve">hen the user recognizes the sign it presses </w:t>
-      </w:r>
-      <w:r>
-        <w:rPr>
-          <w:lang w:val="de-DE"/>
-        </w:rPr>
-        <w:t>a</w:t>
-      </w:r>
-      <w:r>
-        <w:rPr>
-          <w:lang w:val="de-DE"/>
-        </w:rPr>
-        <w:t xml:space="preserve"> button</w:t>
-      </w:r>
-      <w:r>
-        <w:rPr>
-          <w:lang w:val="de-DE"/>
-        </w:rPr>
-        <w:t xml:space="preserve"> in the controller</w:t>
-      </w:r>
-      <w:r>
-        <w:rPr>
-          <w:lang w:val="de-DE"/>
-        </w:rPr>
-        <w:t xml:space="preserve"> and becomes points. Different signs have different points quantity, and special signs like the Stop sign give extra points. </w:t>
-      </w:r>
-      <w:r>
-        <w:rPr>
-          <w:lang w:val="de-DE"/>
-        </w:rPr>
-        <w:t>If the countdown is out and the player did not recognize the traffic sign, game over.</w:t>
+      <w:r>
+        <w:t xml:space="preserve">In </w:t>
+      </w:r>
+      <w:r>
+        <w:t xml:space="preserve">a </w:t>
+      </w:r>
+      <w:r>
+        <w:t>single</w:t>
+      </w:r>
+      <w:r>
+        <w:t xml:space="preserve"> player</w:t>
+      </w:r>
+      <w:r>
+        <w:t xml:space="preserve"> mode, the user </w:t>
+      </w:r>
+      <w:r>
+        <w:t xml:space="preserve">could press </w:t>
+      </w:r>
+      <w:r>
+        <w:t>a button</w:t>
+      </w:r>
+      <w:r>
+        <w:t xml:space="preserve"> o</w:t>
+      </w:r>
+      <w:r>
+        <w:t xml:space="preserve">n the controller </w:t>
+      </w:r>
+      <w:r>
+        <w:t>as soon as he recognizes th</w:t>
+      </w:r>
+      <w:r>
+        <w:t>e sign. If he/she was correct, points are awarded based on the difficulty and the time it took to recognize the traffic sign</w:t>
+      </w:r>
+      <w:r>
+        <w:t>.</w:t>
       </w:r>
     </w:p>
     <w:p>
-      <w:pPr>
-        <w:rPr>
-          <w:lang w:val="de-DE"/>
-        </w:rPr>
-      </w:pPr>
-      <w:r>
-        <w:rPr>
-          <w:lang w:val="de-DE"/>
-        </w:rPr>
-        <w:t>The application increases the difficulty and the velocity based on the points quantity and the alcohol levels</w:t>
-      </w:r>
-      <w:r>
-        <w:rPr>
-          <w:lang w:val="de-DE"/>
-        </w:rPr>
-        <w:t>, and reduces the time</w:t>
-      </w:r>
-      <w:r>
-        <w:rPr>
-          <w:lang w:val="de-DE"/>
-        </w:rPr>
-        <w:t xml:space="preserve">. More points, more difficult. </w:t>
-      </w:r>
-    </w:p>
-    <w:p>
-      <w:pPr>
-        <w:rPr>
-          <w:lang w:val="de-DE"/>
-        </w:rPr>
-      </w:pPr>
-      <w:r>
-        <w:rPr>
-          <w:lang w:val="de-DE"/>
-        </w:rPr>
+      <w:r>
         <w:t xml:space="preserve">In </w:t>
       </w:r>
       <w:r>
-        <w:rPr>
-          <w:lang w:val="de-DE"/>
-        </w:rPr>
-        <w:t>multiplayer mode, the first player who presses the button wins. The game is divided into rounds, each one containing 3 recognition sessions. Only the players with at least one positive recognition pass to the next round.  At the end, the player with more recognitions and points, wins.</w:t>
+        <w:t xml:space="preserve">a </w:t>
+      </w:r>
+      <w:r>
+        <w:t xml:space="preserve">multiplayer mode, </w:t>
+      </w:r>
+      <w:r>
+        <w:t>the users can compete against each other and are rated either based on their scores or solely on who successfully identified the sign first</w:t>
+      </w:r>
+      <w:r>
+        <w:t xml:space="preserve">. The game </w:t>
+      </w:r>
+      <w:r>
+        <w:t>could be</w:t>
+      </w:r>
+      <w:r>
+        <w:t xml:space="preserve"> divided into rounds, each one containing </w:t>
+      </w:r>
+      <w:r>
+        <w:t>for example three</w:t>
+      </w:r>
+      <w:r>
+        <w:t xml:space="preserve"> recognition sessions. Only the players with at least one positive recognition </w:t>
+      </w:r>
+      <w:r>
+        <w:t>may advance</w:t>
+      </w:r>
+      <w:r>
+        <w:t xml:space="preserve"> to the next round. </w:t>
+      </w:r>
+      <w:r>
+        <w:t xml:space="preserve">And in </w:t>
+      </w:r>
+      <w:r>
+        <w:t xml:space="preserve">the end, the player with </w:t>
+      </w:r>
+      <w:r>
+        <w:t>the most correct identifications and points wins would be chosen as winner</w:t>
+      </w:r>
+      <w:r>
+        <w:t>.</w:t>
       </w:r>
     </w:p>
     <w:tbl>
       <w:tblPr>
-        <w:tblStyle w:val="Tabellenraster"/>
+        <w:tblStyle w:val="TableGrid"/>
         <w:tblW w:w="0" w:type="auto"/>
         <w:tblLayout w:type="fixed"/>
         <w:tblLook w:val="04A0" w:firstRow="1" w:lastRow="0" w:firstColumn="1" w:lastColumn="0" w:noHBand="0" w:noVBand="1"/>
@@ -1460,7 +1622,6 @@
                 <w:b/>
                 <w:lang w:val="de-DE"/>
               </w:rPr>
-              <w:lastRenderedPageBreak/>
               <w:t>Impact:</w:t>
             </w:r>
             <w:r>
@@ -1489,7 +1650,13 @@
               <w:rPr>
                 <w:lang w:val="de-DE"/>
               </w:rPr>
-              <w:t>medium</w:t>
+              <w:t>M</w:t>
+            </w:r>
+            <w:r>
+              <w:rPr>
+                <w:lang w:val="de-DE"/>
+              </w:rPr>
+              <w:t>edium</w:t>
             </w:r>
           </w:p>
         </w:tc>
@@ -1529,7 +1696,7 @@
               <w:rPr>
                 <w:lang w:val="de-DE"/>
               </w:rPr>
-              <w:t>f</w:t>
+              <w:t>F</w:t>
             </w:r>
             <w:r>
               <w:rPr>
@@ -1580,21 +1747,39 @@
               <w:tabs>
                 <w:tab w:val="center" w:pos="4665"/>
               </w:tabs>
-              <w:rPr>
-                <w:lang w:val="de-DE"/>
-              </w:rPr>
-            </w:pPr>
-            <w:r>
-              <w:rPr>
-                <w:lang w:val="de-DE"/>
-              </w:rPr>
-              <w:t>r</w:t>
-            </w:r>
-            <w:r>
-              <w:rPr>
-                <w:lang w:val="de-DE"/>
-              </w:rPr>
-              <w:t>elative easy implementation in single mode</w:t>
+            </w:pPr>
+            <w:r>
+              <w:t>Simple, intuitive game rules</w:t>
+            </w:r>
+          </w:p>
+          <w:p>
+            <w:pPr>
+              <w:tabs>
+                <w:tab w:val="center" w:pos="4665"/>
+              </w:tabs>
+            </w:pPr>
+            <w:r>
+              <w:t>Playable regardless of driving experience</w:t>
+            </w:r>
+          </w:p>
+          <w:p>
+            <w:pPr>
+              <w:tabs>
+                <w:tab w:val="center" w:pos="4665"/>
+              </w:tabs>
+            </w:pPr>
+            <w:r>
+              <w:t>Simplicity of implementation (SP)</w:t>
+            </w:r>
+          </w:p>
+          <w:p>
+            <w:pPr>
+              <w:tabs>
+                <w:tab w:val="center" w:pos="4665"/>
+              </w:tabs>
+            </w:pPr>
+            <w:r>
+              <w:t>No need for a big space/area to play</w:t>
             </w:r>
           </w:p>
         </w:tc>
@@ -1639,15 +1824,35 @@
               <w:tabs>
                 <w:tab w:val="center" w:pos="4665"/>
               </w:tabs>
-              <w:rPr>
-                <w:lang w:val="de-DE"/>
-              </w:rPr>
-            </w:pPr>
-            <w:r>
-              <w:rPr>
-                <w:lang w:val="de-DE"/>
-              </w:rPr>
-              <w:t>Loss of the real application’s goal, avoiding alcohol consumption in youth people</w:t>
+            </w:pPr>
+            <w:r>
+              <w:t>Identification done by user should be checked if correct</w:t>
+            </w:r>
+          </w:p>
+          <w:p>
+            <w:pPr>
+              <w:tabs>
+                <w:tab w:val="center" w:pos="4665"/>
+              </w:tabs>
+            </w:pPr>
+            <w:r>
+              <w:t>Possibly complex synchronization (MP)</w:t>
+            </w:r>
+          </w:p>
+          <w:p>
+            <w:pPr>
+              <w:tabs>
+                <w:tab w:val="center" w:pos="4665"/>
+              </w:tabs>
+            </w:pPr>
+            <w:r>
+              <w:t>Potential l</w:t>
+            </w:r>
+            <w:r>
+              <w:t>oss of the application</w:t>
+            </w:r>
+            <w:r>
+              <w:t xml:space="preserve"> message against consumption</w:t>
             </w:r>
           </w:p>
         </w:tc>
@@ -1667,12 +1872,21 @@
                 <w:lang w:val="de-DE"/>
               </w:rPr>
             </w:pPr>
-            <w:r>
-              <w:rPr>
-                <w:b/>
-                <w:lang w:val="de-DE"/>
-              </w:rPr>
-              <w:t>Effort:</w:t>
+            <w:proofErr w:type="spellStart"/>
+            <w:r>
+              <w:rPr>
+                <w:b/>
+                <w:lang w:val="de-DE"/>
+              </w:rPr>
+              <w:t>Effort</w:t>
+            </w:r>
+            <w:proofErr w:type="spellEnd"/>
+            <w:r>
+              <w:rPr>
+                <w:b/>
+                <w:lang w:val="de-DE"/>
+              </w:rPr>
+              <w:t>:</w:t>
             </w:r>
             <w:r>
               <w:rPr>
@@ -1692,33 +1906,37 @@
               <w:tabs>
                 <w:tab w:val="center" w:pos="4665"/>
               </w:tabs>
-              <w:rPr>
-                <w:lang w:val="de-DE"/>
-              </w:rPr>
-            </w:pPr>
-            <w:r>
-              <w:rPr>
-                <w:lang w:val="de-DE"/>
-              </w:rPr>
-              <w:t xml:space="preserve">medium / </w:t>
-            </w:r>
-            <w:r>
-              <w:rPr>
-                <w:lang w:val="de-DE"/>
-              </w:rPr>
-              <w:t>high</w:t>
-            </w:r>
-            <w:r>
-              <w:rPr>
-                <w:lang w:val="de-DE"/>
-              </w:rPr>
-              <w:t xml:space="preserve"> </w:t>
-            </w:r>
-            <w:r>
-              <w:rPr>
-                <w:lang w:val="de-DE"/>
-              </w:rPr>
-              <w:t>(multiplayer)</w:t>
+            </w:pPr>
+            <w:r>
+              <w:t>M</w:t>
+            </w:r>
+            <w:r>
+              <w:t>edium</w:t>
+            </w:r>
+            <w:r>
+              <w:t xml:space="preserve"> (SP)</w:t>
+            </w:r>
+          </w:p>
+          <w:p>
+            <w:pPr>
+              <w:tabs>
+                <w:tab w:val="center" w:pos="4665"/>
+              </w:tabs>
+            </w:pPr>
+            <w:r>
+              <w:t>H</w:t>
+            </w:r>
+            <w:r>
+              <w:t xml:space="preserve">igh </w:t>
+            </w:r>
+            <w:r>
+              <w:t>(</w:t>
+            </w:r>
+            <w:r>
+              <w:t>MP</w:t>
+            </w:r>
+            <w:r>
+              <w:t>)</w:t>
             </w:r>
           </w:p>
         </w:tc>
@@ -1743,8 +1961,33 @@
                 <w:b/>
                 <w:lang w:val="de-DE"/>
               </w:rPr>
-              <w:t>Technological risk/security</w:t>
-            </w:r>
+              <w:t xml:space="preserve">Technological </w:t>
+            </w:r>
+            <w:proofErr w:type="spellStart"/>
+            <w:r>
+              <w:rPr>
+                <w:b/>
+                <w:lang w:val="de-DE"/>
+              </w:rPr>
+              <w:t>risk</w:t>
+            </w:r>
+            <w:proofErr w:type="spellEnd"/>
+            <w:r>
+              <w:rPr>
+                <w:b/>
+                <w:lang w:val="de-DE"/>
+              </w:rPr>
+              <w:t>/</w:t>
+            </w:r>
+            <w:proofErr w:type="spellStart"/>
+            <w:r>
+              <w:rPr>
+                <w:b/>
+                <w:lang w:val="de-DE"/>
+              </w:rPr>
+              <w:t>security</w:t>
+            </w:r>
+            <w:proofErr w:type="spellEnd"/>
             <w:r>
               <w:rPr>
                 <w:b/>
@@ -1763,27 +2006,18 @@
               <w:tabs>
                 <w:tab w:val="center" w:pos="4665"/>
               </w:tabs>
-              <w:rPr>
-                <w:lang w:val="de-DE"/>
-              </w:rPr>
-            </w:pPr>
-            <w:r>
-              <w:rPr>
-                <w:lang w:val="de-DE"/>
-              </w:rPr>
-              <w:t>H</w:t>
-            </w:r>
-            <w:r>
-              <w:rPr>
-                <w:lang w:val="de-DE"/>
-              </w:rPr>
-              <w:t>igh</w:t>
-            </w:r>
-            <w:r>
-              <w:rPr>
-                <w:lang w:val="de-DE"/>
-              </w:rPr>
-              <w:t>, because of the introduction of the controller</w:t>
+            </w:pPr>
+            <w:r>
+              <w:t>Low</w:t>
+            </w:r>
+            <w:r>
+              <w:t xml:space="preserve"> (Controller not yet used, but simple button presses should not be an issue; traffic signs as</w:t>
+            </w:r>
+            <w:r>
+              <w:t xml:space="preserve"> blurred/moving</w:t>
+            </w:r>
+            <w:r>
+              <w:t xml:space="preserve"> virtual objects are possible)</w:t>
             </w:r>
           </w:p>
         </w:tc>
@@ -1791,114 +2025,131 @@
     </w:tbl>
     <w:p>
       <w:pPr>
-        <w:pStyle w:val="berschrift4"/>
-        <w:rPr>
-          <w:lang w:val="de-DE"/>
-        </w:rPr>
+        <w:pStyle w:val="Heading4"/>
       </w:pPr>
-      <w:bookmarkStart w:id="4" w:name="_Toc344296164"/>
-      <w:r>
-        <w:rPr>
-          <w:lang w:val="de-DE"/>
-        </w:rPr>
+      <w:bookmarkStart w:id="3" w:name="_Toc344296164"/>
+      <w:r>
         <w:t>2. Avoid Objects</w:t>
       </w:r>
-      <w:bookmarkEnd w:id="4"/>
+      <w:bookmarkEnd w:id="3"/>
     </w:p>
     <w:p>
-      <w:pPr>
-        <w:rPr>
-          <w:lang w:val="de-DE"/>
-        </w:rPr>
-      </w:pPr>
-      <w:r>
-        <w:rPr>
-          <w:lang w:val="de-DE"/>
-        </w:rPr>
-        <w:t>The user wear the glasses with the</w:t>
-      </w:r>
-      <w:r>
-        <w:rPr>
-          <w:lang w:val="de-DE"/>
-        </w:rPr>
-        <w:t xml:space="preserve"> Virtual Buzz</w:t>
-      </w:r>
-      <w:r>
-        <w:rPr>
-          <w:lang w:val="de-DE"/>
-        </w:rPr>
-        <w:t xml:space="preserve"> application. The application, based on the current alcohol level, creates and throws different</w:t>
-      </w:r>
-      <w:r>
-        <w:rPr>
-          <w:lang w:val="de-DE"/>
-        </w:rPr>
+      <w:r>
+        <w:t>The application</w:t>
+      </w:r>
+      <w:r>
+        <w:t xml:space="preserve"> creates and throws different</w:t>
+      </w:r>
+      <w:r>
         <w:t xml:space="preserve"> virtual</w:t>
       </w:r>
       <w:r>
-        <w:rPr>
-          <w:lang w:val="de-DE"/>
-        </w:rPr>
         <w:t xml:space="preserve"> objects</w:t>
       </w:r>
       <w:r>
-        <w:rPr>
-          <w:lang w:val="de-DE"/>
-        </w:rPr>
         <w:t xml:space="preserve"> from different directions</w:t>
       </w:r>
       <w:r>
-        <w:rPr>
-          <w:lang w:val="de-DE"/>
-        </w:rPr>
-        <w:t xml:space="preserve"> with different forms and colors to the user. The user must avoid this </w:t>
-      </w:r>
-      <w:r>
-        <w:rPr>
-          <w:lang w:val="de-DE"/>
-        </w:rPr>
-        <w:t>objects and receives points for</w:t>
-      </w:r>
-      <w:r>
-        <w:rPr>
-          <w:lang w:val="de-DE"/>
-        </w:rPr>
-        <w:t xml:space="preserve"> it. If hit, points will be subtracted. After a time period and points quantity, the objetc's velocity</w:t>
-      </w:r>
-      <w:r>
-        <w:rPr>
-          <w:lang w:val="de-DE"/>
-        </w:rPr>
-        <w:t xml:space="preserve"> and quantity</w:t>
-      </w:r>
-      <w:r>
-        <w:rPr>
-          <w:lang w:val="de-DE"/>
-        </w:rPr>
-        <w:t xml:space="preserve"> increases. </w:t>
-      </w:r>
-      <w:r>
-        <w:rPr>
-          <w:lang w:val="de-DE"/>
-        </w:rPr>
-        <w:t>The game has no rounds. It increases ist difficulty as long as the player is able to avoid the objects.</w:t>
-      </w:r>
-      <w:r>
-        <w:rPr>
-          <w:lang w:val="de-DE"/>
-        </w:rPr>
+        <w:t xml:space="preserve"> with different forms and colors </w:t>
+      </w:r>
+      <w:r>
+        <w:t>at</w:t>
+      </w:r>
+      <w:r>
+        <w:t xml:space="preserve"> the user</w:t>
+      </w:r>
+      <w:r>
+        <w:t xml:space="preserve"> under virtual influence</w:t>
+      </w:r>
+      <w:r>
+        <w:t>.</w:t>
+      </w:r>
+      <w:r>
+        <w:t xml:space="preserve"> The user must try to avoid the</w:t>
+      </w:r>
+      <w:r>
+        <w:t>s</w:t>
+      </w:r>
+      <w:r>
+        <w:t>e</w:t>
+      </w:r>
+      <w:r>
         <w:t xml:space="preserve"> </w:t>
       </w:r>
       <w:r>
-        <w:rPr>
-          <w:lang w:val="de-DE"/>
-        </w:rPr>
+        <w:t xml:space="preserve">objects </w:t>
+      </w:r>
+      <w:r>
+        <w:t>while he</w:t>
+      </w:r>
+      <w:r>
+        <w:t xml:space="preserve"> receives points for</w:t>
+      </w:r>
+      <w:r>
+        <w:t xml:space="preserve"> </w:t>
+      </w:r>
+      <w:r>
+        <w:t>every dodged object and loses points if he was hit</w:t>
+      </w:r>
+      <w:r>
+        <w:t xml:space="preserve">. </w:t>
+      </w:r>
+      <w:r>
+        <w:t>The difficulty can be raised by increasing the user’s virtual buzz or</w:t>
+      </w:r>
+      <w:r>
+        <w:t xml:space="preserve"> the </w:t>
+      </w:r>
+      <w:r>
+        <w:t>object’s</w:t>
+      </w:r>
+      <w:r>
+        <w:t xml:space="preserve"> velocity</w:t>
+      </w:r>
+      <w:r>
+        <w:t xml:space="preserve"> and </w:t>
+      </w:r>
+      <w:r>
+        <w:t>movement. The objects for could for example not just fly straight at him but slightly change direction or at least appear to due to his drunkenness</w:t>
+      </w:r>
+      <w:r>
+        <w:t xml:space="preserve">. </w:t>
+      </w:r>
+      <w:r>
+        <w:t>The game</w:t>
+      </w:r>
+      <w:r>
+        <w:t xml:space="preserve"> can be designed not to </w:t>
+      </w:r>
+      <w:r>
+        <w:lastRenderedPageBreak/>
+        <w:t>have rounds but to</w:t>
+      </w:r>
+      <w:r>
+        <w:t xml:space="preserve"> increases its</w:t>
+      </w:r>
+      <w:r>
+        <w:t xml:space="preserve"> difficulty as long as the player is able to avoid the </w:t>
+      </w:r>
+      <w:r>
+        <w:t xml:space="preserve">incoming </w:t>
+      </w:r>
+      <w:r>
+        <w:t>objects.</w:t>
+      </w:r>
+      <w:r>
+        <w:t xml:space="preserve"> </w:t>
+      </w:r>
+      <w:r>
+        <w:t xml:space="preserve">This idea would be restricted to </w:t>
+      </w:r>
+      <w:r>
         <w:t>Only in single mode.</w:t>
       </w:r>
     </w:p>
     <w:tbl>
       <w:tblPr>
-        <w:tblStyle w:val="Tabellenraster"/>
+        <w:tblStyle w:val="TableGrid"/>
         <w:tblW w:w="0" w:type="auto"/>
         <w:tblLayout w:type="fixed"/>
         <w:tblLook w:val="04A0" w:firstRow="1" w:lastRow="0" w:firstColumn="1" w:lastColumn="0" w:noHBand="0" w:noVBand="1"/>
@@ -1955,7 +2206,13 @@
               <w:rPr>
                 <w:lang w:val="de-DE"/>
               </w:rPr>
-              <w:t>medium</w:t>
+              <w:t>M</w:t>
+            </w:r>
+            <w:r>
+              <w:rPr>
+                <w:lang w:val="de-DE"/>
+              </w:rPr>
+              <w:t>edium</w:t>
             </w:r>
           </w:p>
         </w:tc>
@@ -1995,7 +2252,7 @@
               <w:rPr>
                 <w:lang w:val="de-DE"/>
               </w:rPr>
-              <w:t>f</w:t>
+              <w:t>F</w:t>
             </w:r>
             <w:r>
               <w:rPr>
@@ -2046,21 +2303,22 @@
               <w:tabs>
                 <w:tab w:val="center" w:pos="4665"/>
               </w:tabs>
-              <w:rPr>
-                <w:lang w:val="de-DE"/>
-              </w:rPr>
-            </w:pPr>
-            <w:r>
-              <w:rPr>
-                <w:lang w:val="de-DE"/>
-              </w:rPr>
-              <w:t>r</w:t>
-            </w:r>
-            <w:r>
-              <w:rPr>
-                <w:lang w:val="de-DE"/>
-              </w:rPr>
-              <w:t>elative easy implementation</w:t>
+            </w:pPr>
+            <w:r>
+              <w:t>Simple implementation</w:t>
+            </w:r>
+          </w:p>
+          <w:p>
+            <w:pPr>
+              <w:tabs>
+                <w:tab w:val="center" w:pos="4665"/>
+              </w:tabs>
+            </w:pPr>
+            <w:r>
+              <w:t xml:space="preserve">No need for </w:t>
+            </w:r>
+            <w:r>
+              <w:t>a big space/area to play</w:t>
             </w:r>
           </w:p>
         </w:tc>
@@ -2105,15 +2363,45 @@
               <w:tabs>
                 <w:tab w:val="center" w:pos="4665"/>
               </w:tabs>
-              <w:rPr>
-                <w:lang w:val="de-DE"/>
-              </w:rPr>
-            </w:pPr>
-            <w:r>
-              <w:rPr>
-                <w:lang w:val="de-DE"/>
-              </w:rPr>
-              <w:t>Loss of the real application’s goal, avoiding alcohol consumption in youth people</w:t>
+            </w:pPr>
+            <w:r>
+              <w:t>User has only limited maneuverability</w:t>
+            </w:r>
+          </w:p>
+          <w:p>
+            <w:pPr>
+              <w:tabs>
+                <w:tab w:val="center" w:pos="4665"/>
+              </w:tabs>
+            </w:pPr>
+            <w:r>
+              <w:t>May not feel very ‘natural’</w:t>
+            </w:r>
+          </w:p>
+          <w:p>
+            <w:pPr>
+              <w:tabs>
+                <w:tab w:val="center" w:pos="4665"/>
+              </w:tabs>
+            </w:pPr>
+            <w:r>
+              <w:t>Has hardly any association to driving</w:t>
+            </w:r>
+          </w:p>
+          <w:p>
+            <w:pPr>
+              <w:tabs>
+                <w:tab w:val="center" w:pos="4665"/>
+              </w:tabs>
+            </w:pPr>
+            <w:r>
+              <w:t>Potential l</w:t>
+            </w:r>
+            <w:r>
+              <w:t>oss of the application</w:t>
+            </w:r>
+            <w:r>
+              <w:t xml:space="preserve"> message against consumption</w:t>
             </w:r>
           </w:p>
         </w:tc>
@@ -2133,12 +2421,21 @@
                 <w:lang w:val="de-DE"/>
               </w:rPr>
             </w:pPr>
-            <w:r>
-              <w:rPr>
-                <w:b/>
-                <w:lang w:val="de-DE"/>
-              </w:rPr>
-              <w:t>Effort:</w:t>
+            <w:proofErr w:type="spellStart"/>
+            <w:r>
+              <w:rPr>
+                <w:b/>
+                <w:lang w:val="de-DE"/>
+              </w:rPr>
+              <w:t>Effort</w:t>
+            </w:r>
+            <w:proofErr w:type="spellEnd"/>
+            <w:r>
+              <w:rPr>
+                <w:b/>
+                <w:lang w:val="de-DE"/>
+              </w:rPr>
+              <w:t>:</w:t>
             </w:r>
             <w:r>
               <w:rPr>
@@ -2166,7 +2463,13 @@
               <w:rPr>
                 <w:lang w:val="de-DE"/>
               </w:rPr>
-              <w:t xml:space="preserve">medium </w:t>
+              <w:t>M</w:t>
+            </w:r>
+            <w:r>
+              <w:rPr>
+                <w:lang w:val="de-DE"/>
+              </w:rPr>
+              <w:t xml:space="preserve">edium </w:t>
             </w:r>
           </w:p>
         </w:tc>
@@ -2191,8 +2494,33 @@
                 <w:b/>
                 <w:lang w:val="de-DE"/>
               </w:rPr>
-              <w:t>Technological risk/security</w:t>
-            </w:r>
+              <w:t xml:space="preserve">Technological </w:t>
+            </w:r>
+            <w:proofErr w:type="spellStart"/>
+            <w:r>
+              <w:rPr>
+                <w:b/>
+                <w:lang w:val="de-DE"/>
+              </w:rPr>
+              <w:t>risk</w:t>
+            </w:r>
+            <w:proofErr w:type="spellEnd"/>
+            <w:r>
+              <w:rPr>
+                <w:b/>
+                <w:lang w:val="de-DE"/>
+              </w:rPr>
+              <w:t>/</w:t>
+            </w:r>
+            <w:proofErr w:type="spellStart"/>
+            <w:r>
+              <w:rPr>
+                <w:b/>
+                <w:lang w:val="de-DE"/>
+              </w:rPr>
+              <w:t>security</w:t>
+            </w:r>
+            <w:proofErr w:type="spellEnd"/>
             <w:r>
               <w:rPr>
                 <w:b/>
@@ -2215,12 +2543,14 @@
                 <w:lang w:val="de-DE"/>
               </w:rPr>
             </w:pPr>
+            <w:proofErr w:type="spellStart"/>
             <w:r>
               <w:rPr>
                 <w:lang w:val="de-DE"/>
               </w:rPr>
               <w:t>low</w:t>
             </w:r>
+            <w:proofErr w:type="spellEnd"/>
           </w:p>
         </w:tc>
       </w:tr>
@@ -2234,19 +2564,46 @@
     </w:p>
     <w:p>
       <w:pPr>
-        <w:pStyle w:val="berschrift4"/>
+        <w:pStyle w:val="Heading4"/>
         <w:rPr>
           <w:lang w:val="de-DE"/>
         </w:rPr>
       </w:pPr>
-      <w:bookmarkStart w:id="5" w:name="_Toc344296165"/>
+      <w:bookmarkStart w:id="4" w:name="_Toc344296165"/>
       <w:r>
         <w:rPr>
           <w:lang w:val="de-DE"/>
         </w:rPr>
-        <w:t>3. Search for Objects</w:t>
-      </w:r>
-      <w:bookmarkEnd w:id="5"/>
+        <w:t xml:space="preserve">3. Search </w:t>
+      </w:r>
+      <w:proofErr w:type="spellStart"/>
+      <w:r>
+        <w:rPr>
+          <w:lang w:val="de-DE"/>
+        </w:rPr>
+        <w:t>for</w:t>
+      </w:r>
+      <w:proofErr w:type="spellEnd"/>
+      <w:r>
+        <w:rPr>
+          <w:lang w:val="de-DE"/>
+        </w:rPr>
+        <w:t xml:space="preserve"> Objects</w:t>
+      </w:r>
+      <w:bookmarkEnd w:id="4"/>
+    </w:p>
+    <w:p>
+      <w:r>
+        <w:t xml:space="preserve">The application shows shortly an object to the user. The user has to look for the object. If he finds it, he receives points and a new object will be shown. A timer counts down, and the user </w:t>
+      </w:r>
+      <w:proofErr w:type="spellStart"/>
+      <w:r>
+        <w:t>looses</w:t>
+      </w:r>
+      <w:proofErr w:type="spellEnd"/>
+      <w:r>
+        <w:t xml:space="preserve"> if he doesn't find the object in the given time.</w:t>
+      </w:r>
     </w:p>
     <w:p>
       <w:pPr>
@@ -2255,65 +2612,97 @@
         </w:rPr>
       </w:pPr>
       <w:r>
+        <w:t>The difficult</w:t>
+      </w:r>
+      <w:r>
+        <w:t xml:space="preserve">y increases based on the points and </w:t>
+      </w:r>
+      <w:r>
+        <w:t xml:space="preserve">alcohol level. </w:t>
+      </w:r>
+      <w:r>
+        <w:t xml:space="preserve">The alcohol level increases automatically when the user looks at certain objects and the application </w:t>
+      </w:r>
+      <w:proofErr w:type="spellStart"/>
+      <w:r>
+        <w:t>recognises</w:t>
+      </w:r>
+      <w:proofErr w:type="spellEnd"/>
+      <w:r>
+        <w:t xml:space="preserve"> them (</w:t>
+      </w:r>
+      <w:r>
+        <w:t xml:space="preserve">using the </w:t>
+      </w:r>
+      <w:r>
+        <w:t xml:space="preserve">object recognition feature from </w:t>
+      </w:r>
+      <w:proofErr w:type="spellStart"/>
+      <w:r>
+        <w:t>Vuforia</w:t>
+      </w:r>
+      <w:proofErr w:type="spellEnd"/>
+      <w:r>
+        <w:t>).</w:t>
+      </w:r>
+      <w:r>
+        <w:t xml:space="preserve"> </w:t>
+      </w:r>
+      <w:proofErr w:type="spellStart"/>
+      <w:r>
         <w:rPr>
           <w:lang w:val="de-DE"/>
         </w:rPr>
-        <w:t>The application shows shortly an object to the user. The user has to look for the object. If he finds it, he receives points and a new object will be shown. A timer counts down, and the user looses if he doesn't find the object in the given time.</w:t>
-      </w:r>
-    </w:p>
-    <w:p>
-      <w:pPr>
+        <w:t>Each</w:t>
+      </w:r>
+      <w:proofErr w:type="spellEnd"/>
+      <w:r>
         <w:rPr>
           <w:lang w:val="de-DE"/>
         </w:rPr>
-      </w:pPr>
+        <w:t xml:space="preserve"> time </w:t>
+      </w:r>
+      <w:proofErr w:type="spellStart"/>
       <w:r>
         <w:rPr>
           <w:lang w:val="de-DE"/>
         </w:rPr>
-        <w:t>The difficult</w:t>
-      </w:r>
+        <w:t>the</w:t>
+      </w:r>
+      <w:proofErr w:type="spellEnd"/>
       <w:r>
         <w:rPr>
           <w:lang w:val="de-DE"/>
         </w:rPr>
-        <w:t xml:space="preserve">y increases based on the points and </w:t>
-      </w:r>
+        <w:t xml:space="preserve"> time </w:t>
+      </w:r>
+      <w:proofErr w:type="spellStart"/>
       <w:r>
         <w:rPr>
           <w:lang w:val="de-DE"/>
         </w:rPr>
-        <w:t xml:space="preserve">alcohol level. </w:t>
-      </w:r>
+        <w:t>is</w:t>
+      </w:r>
+      <w:proofErr w:type="spellEnd"/>
       <w:r>
         <w:rPr>
           <w:lang w:val="de-DE"/>
         </w:rPr>
-        <w:t>The alcohol level increases automatically when the user looks at certain objects and the application recognises them (</w:t>
-      </w:r>
+        <w:t xml:space="preserve"> </w:t>
+      </w:r>
+      <w:proofErr w:type="spellStart"/>
       <w:r>
         <w:rPr>
           <w:lang w:val="de-DE"/>
         </w:rPr>
-        <w:t xml:space="preserve">using the </w:t>
-      </w:r>
+        <w:t>shorter</w:t>
+      </w:r>
+      <w:proofErr w:type="spellEnd"/>
       <w:r>
         <w:rPr>
           <w:lang w:val="de-DE"/>
         </w:rPr>
-        <w:t>object recognition feature from Vuforia).</w:t>
-      </w:r>
-      <w:r>
-        <w:rPr>
-          <w:lang w:val="de-DE"/>
-        </w:rPr>
-        <w:t xml:space="preserve"> </w:t>
-      </w:r>
-      <w:r>
-        <w:rPr>
-          <w:lang w:val="de-DE"/>
-        </w:rPr>
-        <w:t xml:space="preserve">Each time the time is shorter. </w:t>
+        <w:t xml:space="preserve">. </w:t>
       </w:r>
     </w:p>
     <w:p>
@@ -2325,7 +2714,7 @@
     </w:p>
     <w:tbl>
       <w:tblPr>
-        <w:tblStyle w:val="Tabellenraster"/>
+        <w:tblStyle w:val="TableGrid"/>
         <w:tblW w:w="0" w:type="auto"/>
         <w:tblLayout w:type="fixed"/>
         <w:tblLook w:val="04A0" w:firstRow="1" w:lastRow="0" w:firstColumn="1" w:lastColumn="0" w:noHBand="0" w:noVBand="1"/>
@@ -2418,6 +2807,7 @@
                 <w:lang w:val="de-DE"/>
               </w:rPr>
             </w:pPr>
+            <w:proofErr w:type="spellStart"/>
             <w:r>
               <w:rPr>
                 <w:lang w:val="de-DE"/>
@@ -2430,6 +2820,7 @@
               </w:rPr>
               <w:t>un</w:t>
             </w:r>
+            <w:proofErr w:type="spellEnd"/>
           </w:p>
         </w:tc>
       </w:tr>
@@ -2481,8 +2872,16 @@
               <w:rPr>
                 <w:lang w:val="de-DE"/>
               </w:rPr>
-              <w:t>relative easy implementation</w:t>
-            </w:r>
+              <w:t xml:space="preserve">relative easy </w:t>
+            </w:r>
+            <w:proofErr w:type="spellStart"/>
+            <w:r>
+              <w:rPr>
+                <w:lang w:val="de-DE"/>
+              </w:rPr>
+              <w:t>implementation</w:t>
+            </w:r>
+            <w:proofErr w:type="spellEnd"/>
           </w:p>
         </w:tc>
       </w:tr>
@@ -2526,14 +2925,8 @@
               <w:tabs>
                 <w:tab w:val="center" w:pos="4665"/>
               </w:tabs>
-              <w:rPr>
-                <w:lang w:val="de-DE"/>
-              </w:rPr>
-            </w:pPr>
-            <w:r>
-              <w:rPr>
-                <w:lang w:val="de-DE"/>
-              </w:rPr>
+            </w:pPr>
+            <w:r>
               <w:t>Loss of the real application’s goal, avoiding alcohol consumption in youth people</w:t>
             </w:r>
           </w:p>
@@ -2554,12 +2947,21 @@
                 <w:lang w:val="de-DE"/>
               </w:rPr>
             </w:pPr>
-            <w:r>
-              <w:rPr>
-                <w:b/>
-                <w:lang w:val="de-DE"/>
-              </w:rPr>
-              <w:t>Effort:</w:t>
+            <w:proofErr w:type="spellStart"/>
+            <w:r>
+              <w:rPr>
+                <w:b/>
+                <w:lang w:val="de-DE"/>
+              </w:rPr>
+              <w:t>Effort</w:t>
+            </w:r>
+            <w:proofErr w:type="spellEnd"/>
+            <w:r>
+              <w:rPr>
+                <w:b/>
+                <w:lang w:val="de-DE"/>
+              </w:rPr>
+              <w:t>:</w:t>
             </w:r>
             <w:r>
               <w:rPr>
@@ -2612,8 +3014,33 @@
                 <w:b/>
                 <w:lang w:val="de-DE"/>
               </w:rPr>
-              <w:t>Technological risk/security</w:t>
-            </w:r>
+              <w:t xml:space="preserve">Technological </w:t>
+            </w:r>
+            <w:proofErr w:type="spellStart"/>
+            <w:r>
+              <w:rPr>
+                <w:b/>
+                <w:lang w:val="de-DE"/>
+              </w:rPr>
+              <w:t>risk</w:t>
+            </w:r>
+            <w:proofErr w:type="spellEnd"/>
+            <w:r>
+              <w:rPr>
+                <w:b/>
+                <w:lang w:val="de-DE"/>
+              </w:rPr>
+              <w:t>/</w:t>
+            </w:r>
+            <w:proofErr w:type="spellStart"/>
+            <w:r>
+              <w:rPr>
+                <w:b/>
+                <w:lang w:val="de-DE"/>
+              </w:rPr>
+              <w:t>security</w:t>
+            </w:r>
+            <w:proofErr w:type="spellEnd"/>
             <w:r>
               <w:rPr>
                 <w:b/>
@@ -2636,12 +3063,14 @@
                 <w:lang w:val="de-DE"/>
               </w:rPr>
             </w:pPr>
+            <w:proofErr w:type="spellStart"/>
             <w:r>
               <w:rPr>
                 <w:lang w:val="de-DE"/>
               </w:rPr>
               <w:t>low</w:t>
             </w:r>
+            <w:proofErr w:type="spellEnd"/>
           </w:p>
         </w:tc>
       </w:tr>
@@ -2655,127 +3084,172 @@
     </w:p>
     <w:p>
       <w:pPr>
-        <w:pStyle w:val="berschrift3"/>
+        <w:pStyle w:val="Heading3"/>
         <w:rPr>
           <w:lang w:val="de-DE"/>
         </w:rPr>
       </w:pPr>
-      <w:bookmarkStart w:id="6" w:name="_Toc344296166"/>
+      <w:bookmarkStart w:id="5" w:name="_Toc344296166"/>
       <w:r>
         <w:rPr>
           <w:lang w:val="de-DE"/>
         </w:rPr>
         <w:t>Virtual Reality Games</w:t>
+      </w:r>
+      <w:bookmarkEnd w:id="5"/>
+    </w:p>
+    <w:p>
+      <w:r>
+        <w:t>This game ideas combine a complete virtual reality world with the image effects simulating the alcohol.</w:t>
+      </w:r>
+    </w:p>
+    <w:p>
+      <w:pPr>
+        <w:pStyle w:val="Heading4"/>
+      </w:pPr>
+      <w:bookmarkStart w:id="6" w:name="_Toc344296167"/>
+      <w:r>
+        <w:t>1. Virtual Reality Car Simulator</w:t>
       </w:r>
       <w:bookmarkEnd w:id="6"/>
     </w:p>
     <w:p>
-      <w:pPr>
-        <w:rPr>
-          <w:lang w:val="de-DE"/>
-        </w:rPr>
-      </w:pPr>
-      <w:r>
-        <w:rPr>
-          <w:lang w:val="de-DE"/>
-        </w:rPr>
-        <w:t>This game ideas combine a complete virtual reality world with the image effects simulating the alcohol.</w:t>
+      <w:r>
+        <w:t xml:space="preserve">The application shows </w:t>
+      </w:r>
+      <w:r>
+        <w:t>a virtual</w:t>
+      </w:r>
+      <w:r>
+        <w:t xml:space="preserve"> world from the point of view of a car driver under the effects of alcohol. The user can drive by steering a </w:t>
+      </w:r>
+      <w:r>
+        <w:t>virtual wheel with both hands and shift up through gears with the controllers joystick.</w:t>
       </w:r>
     </w:p>
     <w:p>
       <w:pPr>
-        <w:pStyle w:val="berschrift4"/>
         <w:rPr>
           <w:lang w:val="de-DE"/>
         </w:rPr>
       </w:pPr>
-      <w:bookmarkStart w:id="7" w:name="_Toc344296167"/>
+      <w:r>
+        <w:t xml:space="preserve">Same as in the ASN </w:t>
+      </w:r>
+      <w:r>
+        <w:t xml:space="preserve">physical </w:t>
+      </w:r>
+      <w:r>
+        <w:t xml:space="preserve">devices, the driver must drive under different weather situations and avoid different obstacles or challenges. The reaction times are </w:t>
+      </w:r>
+      <w:proofErr w:type="spellStart"/>
+      <w:r>
+        <w:t>mesured</w:t>
+      </w:r>
+      <w:proofErr w:type="spellEnd"/>
+      <w:r>
+        <w:t>, and after the session the player can see its reaction times compared to a sober person.</w:t>
+      </w:r>
+      <w:r>
+        <w:t xml:space="preserve"> </w:t>
+      </w:r>
+      <w:proofErr w:type="spellStart"/>
       <w:r>
         <w:rPr>
           <w:lang w:val="de-DE"/>
         </w:rPr>
-        <w:t>1. Virtual Reality Car Simulator</w:t>
-      </w:r>
-      <w:bookmarkEnd w:id="7"/>
-    </w:p>
-    <w:p>
-      <w:pPr>
+        <w:t>Each</w:t>
+      </w:r>
+      <w:proofErr w:type="spellEnd"/>
+      <w:r>
         <w:rPr>
           <w:lang w:val="de-DE"/>
         </w:rPr>
-      </w:pPr>
+        <w:t xml:space="preserve"> </w:t>
+      </w:r>
+      <w:proofErr w:type="spellStart"/>
       <w:r>
         <w:rPr>
           <w:lang w:val="de-DE"/>
         </w:rPr>
-        <w:t xml:space="preserve">The application shows </w:t>
-      </w:r>
+        <w:t>session</w:t>
+      </w:r>
+      <w:proofErr w:type="spellEnd"/>
       <w:r>
         <w:rPr>
           <w:lang w:val="de-DE"/>
         </w:rPr>
-        <w:t>a virtual</w:t>
-      </w:r>
+        <w:t xml:space="preserve"> </w:t>
+      </w:r>
+      <w:proofErr w:type="spellStart"/>
       <w:r>
         <w:rPr>
           <w:lang w:val="de-DE"/>
         </w:rPr>
-        <w:t xml:space="preserve"> world from the point of view of a car driver under the effects of alcohol. The user can drive by steering a </w:t>
-      </w:r>
+        <w:t>increases</w:t>
+      </w:r>
+      <w:proofErr w:type="spellEnd"/>
       <w:r>
         <w:rPr>
           <w:lang w:val="de-DE"/>
         </w:rPr>
-        <w:t xml:space="preserve">virtual wheel with both hands and shift up </w:t>
-      </w:r>
+        <w:t xml:space="preserve"> in </w:t>
+      </w:r>
+      <w:proofErr w:type="spellStart"/>
       <w:r>
         <w:rPr>
           <w:lang w:val="de-DE"/>
         </w:rPr>
-        <w:t>through</w:t>
-      </w:r>
+        <w:t>difficulty</w:t>
+      </w:r>
+      <w:proofErr w:type="spellEnd"/>
       <w:r>
         <w:rPr>
           <w:lang w:val="de-DE"/>
         </w:rPr>
-        <w:t xml:space="preserve"> gears with the controllers joystick.</w:t>
-      </w:r>
-    </w:p>
-    <w:p>
-      <w:pPr>
+        <w:t xml:space="preserve"> </w:t>
+      </w:r>
+      <w:proofErr w:type="spellStart"/>
+      <w:r>
         <w:rPr>
           <w:lang w:val="de-DE"/>
         </w:rPr>
-      </w:pPr>
+        <w:t>and</w:t>
+      </w:r>
+      <w:proofErr w:type="spellEnd"/>
       <w:r>
         <w:rPr>
           <w:lang w:val="de-DE"/>
         </w:rPr>
-        <w:t xml:space="preserve">Same as in the ASN </w:t>
-      </w:r>
+        <w:t xml:space="preserve"> </w:t>
+      </w:r>
+      <w:proofErr w:type="spellStart"/>
       <w:r>
         <w:rPr>
           <w:lang w:val="de-DE"/>
         </w:rPr>
-        <w:t xml:space="preserve">physical </w:t>
-      </w:r>
+        <w:t>alcohol</w:t>
+      </w:r>
+      <w:proofErr w:type="spellEnd"/>
       <w:r>
         <w:rPr>
           <w:lang w:val="de-DE"/>
         </w:rPr>
-        <w:t>devices, the driver must drive under different weather situations and avoid different obstacles or challenges. The reaction times are mesured, and after the session the player can see its reaction times compared to a sober person.</w:t>
-      </w:r>
+        <w:t xml:space="preserve"> </w:t>
+      </w:r>
+      <w:proofErr w:type="spellStart"/>
       <w:r>
         <w:rPr>
           <w:lang w:val="de-DE"/>
         </w:rPr>
-        <w:t xml:space="preserve"> </w:t>
-      </w:r>
+        <w:t>levels</w:t>
+      </w:r>
+      <w:proofErr w:type="spellEnd"/>
       <w:r>
         <w:rPr>
           <w:lang w:val="de-DE"/>
         </w:rPr>
-        <w:t>Each session increases in difficulty and alcohol levels.</w:t>
+        <w:t>.</w:t>
       </w:r>
     </w:p>
     <w:p>
@@ -2787,7 +3261,7 @@
     </w:p>
     <w:tbl>
       <w:tblPr>
-        <w:tblStyle w:val="Tabellenraster"/>
+        <w:tblStyle w:val="TableGrid"/>
         <w:tblW w:w="0" w:type="auto"/>
         <w:tblLayout w:type="fixed"/>
         <w:tblLook w:val="04A0" w:firstRow="1" w:lastRow="0" w:firstColumn="1" w:lastColumn="0" w:noHBand="0" w:noVBand="1"/>
@@ -2866,6 +3340,7 @@
                 <w:b/>
                 <w:lang w:val="de-DE"/>
               </w:rPr>
+              <w:lastRenderedPageBreak/>
               <w:t xml:space="preserve">Area: </w:t>
             </w:r>
           </w:p>
@@ -2880,6 +3355,7 @@
                 <w:lang w:val="de-DE"/>
               </w:rPr>
             </w:pPr>
+            <w:proofErr w:type="spellStart"/>
             <w:r>
               <w:rPr>
                 <w:lang w:val="de-DE"/>
@@ -2892,6 +3368,7 @@
               </w:rPr>
               <w:t>un</w:t>
             </w:r>
+            <w:proofErr w:type="spellEnd"/>
           </w:p>
         </w:tc>
       </w:tr>
@@ -2933,41 +3410,17 @@
           <w:p>
             <w:pPr>
               <w:ind w:left="1416" w:hanging="1416"/>
-              <w:rPr>
-                <w:lang w:val="de-DE"/>
-              </w:rPr>
-            </w:pPr>
-            <w:r>
-              <w:rPr>
-                <w:lang w:val="de-DE"/>
-              </w:rPr>
+            </w:pPr>
+            <w:r>
               <w:t xml:space="preserve">No infrastructure needed (physical car simulators,  big rooms), </w:t>
             </w:r>
           </w:p>
           <w:p>
             <w:pPr>
               <w:ind w:left="1416" w:hanging="1416"/>
-              <w:rPr>
-                <w:lang w:val="de-DE"/>
-              </w:rPr>
-            </w:pPr>
-            <w:r>
-              <w:rPr>
-                <w:lang w:val="de-DE"/>
-              </w:rPr>
-              <w:t xml:space="preserve">several players can play </w:t>
-            </w:r>
-            <w:r>
-              <w:rPr>
-                <w:lang w:val="de-DE"/>
-              </w:rPr>
-              <w:t>simultaneously</w:t>
-            </w:r>
-            <w:r>
-              <w:rPr>
-                <w:lang w:val="de-DE"/>
-              </w:rPr>
-              <w:t xml:space="preserve"> in single or multiplayer</w:t>
+            </w:pPr>
+            <w:r>
+              <w:t>several players can play simultaneously in single or multiplayer</w:t>
             </w:r>
           </w:p>
           <w:p>
@@ -2977,11 +3430,19 @@
                 <w:lang w:val="de-DE"/>
               </w:rPr>
             </w:pPr>
-            <w:r>
-              <w:rPr>
-                <w:lang w:val="de-DE"/>
-              </w:rPr>
-              <w:t>mode.</w:t>
+            <w:proofErr w:type="spellStart"/>
+            <w:r>
+              <w:rPr>
+                <w:lang w:val="de-DE"/>
+              </w:rPr>
+              <w:t>mode</w:t>
+            </w:r>
+            <w:proofErr w:type="spellEnd"/>
+            <w:r>
+              <w:rPr>
+                <w:lang w:val="de-DE"/>
+              </w:rPr>
+              <w:t>.</w:t>
             </w:r>
           </w:p>
         </w:tc>
@@ -3034,8 +3495,30 @@
               <w:rPr>
                 <w:lang w:val="de-DE"/>
               </w:rPr>
-              <w:t>High production costs</w:t>
-            </w:r>
+              <w:t xml:space="preserve">High </w:t>
+            </w:r>
+            <w:proofErr w:type="spellStart"/>
+            <w:r>
+              <w:rPr>
+                <w:lang w:val="de-DE"/>
+              </w:rPr>
+              <w:t>production</w:t>
+            </w:r>
+            <w:proofErr w:type="spellEnd"/>
+            <w:r>
+              <w:rPr>
+                <w:lang w:val="de-DE"/>
+              </w:rPr>
+              <w:t xml:space="preserve"> </w:t>
+            </w:r>
+            <w:proofErr w:type="spellStart"/>
+            <w:r>
+              <w:rPr>
+                <w:lang w:val="de-DE"/>
+              </w:rPr>
+              <w:t>costs</w:t>
+            </w:r>
+            <w:proofErr w:type="spellEnd"/>
           </w:p>
         </w:tc>
       </w:tr>
@@ -3054,12 +3537,21 @@
                 <w:lang w:val="de-DE"/>
               </w:rPr>
             </w:pPr>
-            <w:r>
-              <w:rPr>
-                <w:b/>
-                <w:lang w:val="de-DE"/>
-              </w:rPr>
-              <w:t>Effort:</w:t>
+            <w:proofErr w:type="spellStart"/>
+            <w:r>
+              <w:rPr>
+                <w:b/>
+                <w:lang w:val="de-DE"/>
+              </w:rPr>
+              <w:t>Effort</w:t>
+            </w:r>
+            <w:proofErr w:type="spellEnd"/>
+            <w:r>
+              <w:rPr>
+                <w:b/>
+                <w:lang w:val="de-DE"/>
+              </w:rPr>
+              <w:t>:</w:t>
             </w:r>
             <w:r>
               <w:rPr>
@@ -3079,14 +3571,8 @@
               <w:tabs>
                 <w:tab w:val="center" w:pos="4665"/>
               </w:tabs>
-              <w:rPr>
-                <w:lang w:val="de-DE"/>
-              </w:rPr>
-            </w:pPr>
-            <w:r>
-              <w:rPr>
-                <w:lang w:val="de-DE"/>
-              </w:rPr>
+            </w:pPr>
+            <w:r>
               <w:t xml:space="preserve">High - A car simulation in a virtual reality application could need many resources </w:t>
             </w:r>
           </w:p>
@@ -3112,8 +3598,33 @@
                 <w:b/>
                 <w:lang w:val="de-DE"/>
               </w:rPr>
-              <w:t>Technological risk/security</w:t>
-            </w:r>
+              <w:t xml:space="preserve">Technological </w:t>
+            </w:r>
+            <w:proofErr w:type="spellStart"/>
+            <w:r>
+              <w:rPr>
+                <w:b/>
+                <w:lang w:val="de-DE"/>
+              </w:rPr>
+              <w:t>risk</w:t>
+            </w:r>
+            <w:proofErr w:type="spellEnd"/>
+            <w:r>
+              <w:rPr>
+                <w:b/>
+                <w:lang w:val="de-DE"/>
+              </w:rPr>
+              <w:t>/</w:t>
+            </w:r>
+            <w:proofErr w:type="spellStart"/>
+            <w:r>
+              <w:rPr>
+                <w:b/>
+                <w:lang w:val="de-DE"/>
+              </w:rPr>
+              <w:t>security</w:t>
+            </w:r>
+            <w:proofErr w:type="spellEnd"/>
             <w:r>
               <w:rPr>
                 <w:b/>
@@ -3155,121 +3666,92 @@
     </w:p>
     <w:p>
       <w:pPr>
-        <w:pStyle w:val="berschrift4"/>
-        <w:rPr>
-          <w:lang w:val="de-DE"/>
-        </w:rPr>
+        <w:pStyle w:val="Heading4"/>
       </w:pPr>
-      <w:bookmarkStart w:id="8" w:name="_Toc344296168"/>
-      <w:r>
-        <w:rPr>
-          <w:lang w:val="de-DE"/>
-        </w:rPr>
+      <w:bookmarkStart w:id="7" w:name="_Toc344296168"/>
+      <w:r>
         <w:t>2. Find the way home and arrive alive</w:t>
       </w:r>
-      <w:bookmarkEnd w:id="8"/>
+      <w:bookmarkEnd w:id="7"/>
     </w:p>
     <w:p>
-      <w:pPr>
-        <w:rPr>
-          <w:lang w:val="de-DE"/>
-        </w:rPr>
-      </w:pPr>
-      <w:proofErr w:type="gramStart"/>
-      <w:r>
-        <w:rPr>
-          <w:lang w:val="de-DE"/>
-        </w:rPr>
+      <w:r>
         <w:t>Inspired in the last Report from ASN.</w:t>
       </w:r>
-      <w:proofErr w:type="gramEnd"/>
     </w:p>
     <w:p>
-      <w:pPr>
-        <w:rPr>
-          <w:lang w:val="de-DE"/>
-        </w:rPr>
-      </w:pPr>
-      <w:r>
-        <w:rPr>
-          <w:lang w:val="de-DE"/>
-        </w:rPr>
-        <w:t>The player must go home under the alcohol effects in a virtual world in a given time. The game shows the way home with different virtual object as arrows, pointing fingers, etc.</w:t>
+      <w:r>
+        <w:t>The player must go home under the alcohol effects in a virtual world in a given time. The game shows the way home with diffe</w:t>
+      </w:r>
+      <w:bookmarkStart w:id="8" w:name="_GoBack"/>
+      <w:bookmarkEnd w:id="8"/>
+      <w:r>
+        <w:t>rent virtual object as arrows, pointing fingers, etc.</w:t>
       </w:r>
     </w:p>
     <w:p>
-      <w:pPr>
-        <w:rPr>
-          <w:lang w:val="de-DE"/>
-        </w:rPr>
-      </w:pPr>
-      <w:r>
-        <w:rPr>
-          <w:lang w:val="de-DE"/>
-        </w:rPr>
-        <w:t xml:space="preserve">The player must walk in the right direction, maintain its walking direction, avoid obstacles, go upstairs and downstairs, recognize different traffic signals (f.e. in order to cross the street), avoid running cars, even take the bus/train and get off at the right place. </w:t>
+      <w:r>
+        <w:t>The player must walk in the right direction, maintain its walking direction, avoid obstacles, go upstairs and downstairs, recognize different traffic signals (</w:t>
+      </w:r>
+      <w:proofErr w:type="spellStart"/>
+      <w:r>
+        <w:t>f.e</w:t>
+      </w:r>
+      <w:proofErr w:type="spellEnd"/>
+      <w:r>
+        <w:t xml:space="preserve">. in order to cross the street), avoid running cars, even take the bus/train and get off at the right place. </w:t>
       </w:r>
     </w:p>
     <w:p>
-      <w:pPr>
-        <w:rPr>
-          <w:lang w:val="de-DE"/>
-        </w:rPr>
-      </w:pPr>
-      <w:r>
-        <w:rPr>
-          <w:lang w:val="de-DE"/>
-        </w:rPr>
-        <w:t>From timte to time t</w:t>
-      </w:r>
-      <w:r>
-        <w:rPr>
-          <w:lang w:val="de-DE"/>
-        </w:rPr>
+      <w:r>
+        <w:t xml:space="preserve">From </w:t>
+      </w:r>
+      <w:proofErr w:type="spellStart"/>
+      <w:r>
+        <w:t>timte</w:t>
+      </w:r>
+      <w:proofErr w:type="spellEnd"/>
+      <w:r>
+        <w:t xml:space="preserve"> to time t</w:t>
+      </w:r>
+      <w:r>
         <w:t xml:space="preserve">he player must complete several tasks before it gets </w:t>
       </w:r>
       <w:r>
-        <w:rPr>
-          <w:lang w:val="de-DE"/>
-        </w:rPr>
-        <w:t>a hint of the way home. With the bluetooth controler he might draw a figure, point exactly to a given point, open a door (with the controller acting as the key), etc.</w:t>
+        <w:t xml:space="preserve">a hint of the way home. With the </w:t>
+      </w:r>
+      <w:proofErr w:type="spellStart"/>
+      <w:r>
+        <w:t>bluetooth</w:t>
+      </w:r>
+      <w:proofErr w:type="spellEnd"/>
+      <w:r>
+        <w:t xml:space="preserve"> </w:t>
+      </w:r>
+      <w:proofErr w:type="spellStart"/>
+      <w:r>
+        <w:t>controler</w:t>
+      </w:r>
+      <w:proofErr w:type="spellEnd"/>
+      <w:r>
+        <w:t xml:space="preserve"> he might draw a figure, point exactly to a given point, open a door (with the controller acting as the key), etc.</w:t>
       </w:r>
     </w:p>
     <w:p>
-      <w:pPr>
-        <w:rPr>
-          <w:lang w:val="de-DE"/>
-        </w:rPr>
-      </w:pPr>
-      <w:r>
-        <w:rPr>
-          <w:lang w:val="de-DE"/>
-        </w:rPr>
+      <w:r>
         <w:t>The game is built in different difficulty levels. The alcohol levels and duration of the</w:t>
       </w:r>
       <w:r>
-        <w:rPr>
-          <w:lang w:val="de-DE"/>
-        </w:rPr>
         <w:t xml:space="preserve"> way increases with each level, or an extended version of the Virtual Buzz Randomization class changes randomly the player alcohol level (higher or lower) in order to provide a more realistic feeling of the alcohol influence</w:t>
       </w:r>
       <w:r>
-        <w:rPr>
-          <w:lang w:val="de-DE"/>
-        </w:rPr>
         <w:t xml:space="preserve">. </w:t>
       </w:r>
     </w:p>
-    <w:p>
-      <w:pPr>
-        <w:rPr>
-          <w:lang w:val="de-DE"/>
-        </w:rPr>
-      </w:pPr>
-    </w:p>
+    <w:p/>
     <w:tbl>
       <w:tblPr>
-        <w:tblStyle w:val="Tabellenraster"/>
+        <w:tblStyle w:val="TableGrid"/>
         <w:tblW w:w="0" w:type="auto"/>
         <w:tblLayout w:type="fixed"/>
         <w:tblLook w:val="04A0" w:firstRow="1" w:lastRow="0" w:firstColumn="1" w:lastColumn="0" w:noHBand="0" w:noVBand="1"/>
@@ -3409,14 +3891,8 @@
           <w:p>
             <w:pPr>
               <w:ind w:left="1416" w:hanging="1416"/>
-              <w:rPr>
-                <w:lang w:val="de-DE"/>
-              </w:rPr>
-            </w:pPr>
-            <w:r>
-              <w:rPr>
-                <w:lang w:val="de-DE"/>
-              </w:rPr>
+            </w:pPr>
+            <w:r>
               <w:t xml:space="preserve">Total flexibility in the creation of the environment, challenges or </w:t>
             </w:r>
           </w:p>
@@ -3427,12 +3903,28 @@
                 <w:lang w:val="de-DE"/>
               </w:rPr>
             </w:pPr>
-            <w:r>
-              <w:rPr>
-                <w:lang w:val="de-DE"/>
-              </w:rPr>
-              <w:t>obstacles. Multiplayer possible</w:t>
-            </w:r>
+            <w:proofErr w:type="spellStart"/>
+            <w:r>
+              <w:rPr>
+                <w:lang w:val="de-DE"/>
+              </w:rPr>
+              <w:t>obstacles</w:t>
+            </w:r>
+            <w:proofErr w:type="spellEnd"/>
+            <w:r>
+              <w:rPr>
+                <w:lang w:val="de-DE"/>
+              </w:rPr>
+              <w:t xml:space="preserve">. Multiplayer </w:t>
+            </w:r>
+            <w:proofErr w:type="spellStart"/>
+            <w:r>
+              <w:rPr>
+                <w:lang w:val="de-DE"/>
+              </w:rPr>
+              <w:t>possible</w:t>
+            </w:r>
+            <w:proofErr w:type="spellEnd"/>
             <w:r>
               <w:rPr>
                 <w:lang w:val="de-DE"/>
@@ -3480,28 +3972,16 @@
           <w:p>
             <w:pPr>
               <w:ind w:left="1416" w:hanging="1416"/>
-              <w:rPr>
-                <w:lang w:val="de-DE"/>
-              </w:rPr>
-            </w:pPr>
-            <w:r>
-              <w:rPr>
-                <w:lang w:val="de-DE"/>
-              </w:rPr>
+            </w:pPr>
+            <w:r>
               <w:t xml:space="preserve">A big physical area without any obstacle is needed. Interaction with </w:t>
             </w:r>
           </w:p>
           <w:p>
             <w:pPr>
               <w:ind w:left="1416" w:hanging="1416"/>
-              <w:rPr>
-                <w:lang w:val="de-DE"/>
-              </w:rPr>
-            </w:pPr>
-            <w:r>
-              <w:rPr>
-                <w:lang w:val="de-DE"/>
-              </w:rPr>
+            </w:pPr>
+            <w:r>
               <w:t xml:space="preserve">no playing persons not possible. The mobile phones capacity of </w:t>
             </w:r>
           </w:p>
@@ -3513,16 +3993,27 @@
               </w:rPr>
             </w:pPr>
             <w:r>
-              <w:rPr>
-                <w:lang w:val="de-DE"/>
-              </w:rPr>
               <w:t xml:space="preserve">generating convincing graphics is still not enough.  </w:t>
             </w:r>
             <w:r>
               <w:rPr>
                 <w:lang w:val="de-DE"/>
               </w:rPr>
-              <w:t xml:space="preserve">High production  </w:t>
+              <w:t xml:space="preserve">High </w:t>
+            </w:r>
+            <w:proofErr w:type="spellStart"/>
+            <w:r>
+              <w:rPr>
+                <w:lang w:val="de-DE"/>
+              </w:rPr>
+              <w:t>production</w:t>
+            </w:r>
+            <w:proofErr w:type="spellEnd"/>
+            <w:r>
+              <w:rPr>
+                <w:lang w:val="de-DE"/>
+              </w:rPr>
+              <w:t xml:space="preserve">  </w:t>
             </w:r>
           </w:p>
           <w:p>
@@ -3532,11 +4023,19 @@
                 <w:lang w:val="de-DE"/>
               </w:rPr>
             </w:pPr>
-            <w:r>
-              <w:rPr>
-                <w:lang w:val="de-DE"/>
-              </w:rPr>
-              <w:t>costs.</w:t>
+            <w:proofErr w:type="spellStart"/>
+            <w:r>
+              <w:rPr>
+                <w:lang w:val="de-DE"/>
+              </w:rPr>
+              <w:t>costs</w:t>
+            </w:r>
+            <w:proofErr w:type="spellEnd"/>
+            <w:r>
+              <w:rPr>
+                <w:lang w:val="de-DE"/>
+              </w:rPr>
+              <w:t>.</w:t>
             </w:r>
           </w:p>
         </w:tc>
@@ -3556,12 +4055,21 @@
                 <w:lang w:val="de-DE"/>
               </w:rPr>
             </w:pPr>
-            <w:r>
-              <w:rPr>
-                <w:b/>
-                <w:lang w:val="de-DE"/>
-              </w:rPr>
-              <w:t>Effort:</w:t>
+            <w:proofErr w:type="spellStart"/>
+            <w:r>
+              <w:rPr>
+                <w:b/>
+                <w:lang w:val="de-DE"/>
+              </w:rPr>
+              <w:t>Effort</w:t>
+            </w:r>
+            <w:proofErr w:type="spellEnd"/>
+            <w:r>
+              <w:rPr>
+                <w:b/>
+                <w:lang w:val="de-DE"/>
+              </w:rPr>
+              <w:t>:</w:t>
             </w:r>
             <w:r>
               <w:rPr>
@@ -3581,44 +4089,19 @@
               <w:tabs>
                 <w:tab w:val="center" w:pos="4665"/>
               </w:tabs>
-              <w:rPr>
-                <w:lang w:val="de-DE"/>
-              </w:rPr>
-            </w:pPr>
-            <w:r>
-              <w:rPr>
-                <w:lang w:val="de-DE"/>
-              </w:rPr>
+            </w:pPr>
+            <w:r>
               <w:t xml:space="preserve">Very </w:t>
             </w:r>
             <w:r>
-              <w:rPr>
-                <w:lang w:val="de-DE"/>
-              </w:rPr>
-              <w:t xml:space="preserve">High - </w:t>
-            </w:r>
-            <w:r>
-              <w:rPr>
-                <w:lang w:val="de-DE"/>
-              </w:rPr>
-              <w:t>The creation of a detailed and interactive env</w:t>
-            </w:r>
-            <w:r>
-              <w:rPr>
-                <w:lang w:val="de-DE"/>
-              </w:rPr>
-              <w:t xml:space="preserve">ironment would need great </w:t>
-            </w:r>
-            <w:r>
-              <w:rPr>
-                <w:lang w:val="de-DE"/>
-              </w:rPr>
+              <w:t xml:space="preserve">High - The creation of a detailed and interactive environment would need great </w:t>
+            </w:r>
+            <w:proofErr w:type="spellStart"/>
+            <w:r>
               <w:t>ressources</w:t>
             </w:r>
-            <w:r>
-              <w:rPr>
-                <w:lang w:val="de-DE"/>
-              </w:rPr>
+            <w:proofErr w:type="spellEnd"/>
+            <w:r>
               <w:t>, same as the introduction of the controller</w:t>
             </w:r>
           </w:p>
@@ -3644,8 +4127,33 @@
                 <w:b/>
                 <w:lang w:val="de-DE"/>
               </w:rPr>
-              <w:t>Technological risk/security</w:t>
-            </w:r>
+              <w:t xml:space="preserve">Technological </w:t>
+            </w:r>
+            <w:proofErr w:type="spellStart"/>
+            <w:r>
+              <w:rPr>
+                <w:b/>
+                <w:lang w:val="de-DE"/>
+              </w:rPr>
+              <w:t>risk</w:t>
+            </w:r>
+            <w:proofErr w:type="spellEnd"/>
+            <w:r>
+              <w:rPr>
+                <w:b/>
+                <w:lang w:val="de-DE"/>
+              </w:rPr>
+              <w:t>/</w:t>
+            </w:r>
+            <w:proofErr w:type="spellStart"/>
+            <w:r>
+              <w:rPr>
+                <w:b/>
+                <w:lang w:val="de-DE"/>
+              </w:rPr>
+              <w:t>security</w:t>
+            </w:r>
+            <w:proofErr w:type="spellEnd"/>
             <w:r>
               <w:rPr>
                 <w:b/>
@@ -3664,39 +4172,21 @@
               <w:tabs>
                 <w:tab w:val="center" w:pos="4665"/>
               </w:tabs>
-              <w:rPr>
-                <w:lang w:val="de-DE"/>
-              </w:rPr>
-            </w:pPr>
-            <w:r>
-              <w:rPr>
-                <w:lang w:val="de-DE"/>
-              </w:rPr>
+            </w:pPr>
+            <w:r>
               <w:t xml:space="preserve">Very </w:t>
             </w:r>
             <w:r>
-              <w:rPr>
-                <w:lang w:val="de-DE"/>
-              </w:rPr>
               <w:t>High</w:t>
             </w:r>
             <w:r>
-              <w:rPr>
-                <w:lang w:val="de-DE"/>
-              </w:rPr>
               <w:t>. There are no examples of the use of a controller with such features</w:t>
             </w:r>
           </w:p>
         </w:tc>
       </w:tr>
     </w:tbl>
-    <w:p>
-      <w:pPr>
-        <w:rPr>
-          <w:lang w:val="de-DE"/>
-        </w:rPr>
-      </w:pPr>
-    </w:p>
+    <w:p/>
     <w:sectPr>
       <w:pgSz w:w="12240" w:h="15840"/>
       <w:pgMar w:top="1417" w:right="1417" w:bottom="1134" w:left="1417" w:header="720" w:footer="720" w:gutter="0"/>
@@ -3708,8 +4198,8 @@
 </file>
 
 <file path=word/numbering.xml><?xml version="1.0" encoding="utf-8"?>
-<w:numbering xmlns:wpc="http://schemas.microsoft.com/office/word/2010/wordprocessingCanvas" xmlns:mo="http://schemas.microsoft.com/office/mac/office/2008/main" xmlns:mc="http://schemas.openxmlformats.org/markup-compatibility/2006" xmlns:mv="urn:schemas-microsoft-com:mac:vml" xmlns:o="urn:schemas-microsoft-com:office:office" xmlns:r="http://schemas.openxmlformats.org/officeDocument/2006/relationships" xmlns:m="http://schemas.openxmlformats.org/officeDocument/2006/math" xmlns:v="urn:schemas-microsoft-com:vml" xmlns:wp14="http://schemas.microsoft.com/office/word/2010/wordprocessingDrawing" xmlns:wp="http://schemas.openxmlformats.org/drawingml/2006/wordprocessingDrawing" xmlns:w10="urn:schemas-microsoft-com:office:word" xmlns:w="http://schemas.openxmlformats.org/wordprocessingml/2006/main" xmlns:w14="http://schemas.microsoft.com/office/word/2010/wordml" xmlns:wpg="http://schemas.microsoft.com/office/word/2010/wordprocessingGroup" xmlns:wpi="http://schemas.microsoft.com/office/word/2010/wordprocessingInk" xmlns:wne="http://schemas.microsoft.com/office/word/2006/wordml" xmlns:wps="http://schemas.microsoft.com/office/word/2010/wordprocessingShape" mc:Ignorable="w14 wp14">
-  <w:abstractNum w:abstractNumId="0">
+<w:numbering xmlns:wpc="http://schemas.microsoft.com/office/word/2010/wordprocessingCanvas" xmlns:cx="http://schemas.microsoft.com/office/drawing/2014/chartex" xmlns:cx1="http://schemas.microsoft.com/office/drawing/2015/9/8/chartex" xmlns:cx2="http://schemas.microsoft.com/office/drawing/2015/10/21/chartex" xmlns:cx3="http://schemas.microsoft.com/office/drawing/2016/5/9/chartex" xmlns:cx4="http://schemas.microsoft.com/office/drawing/2016/5/10/chartex" xmlns:cx5="http://schemas.microsoft.com/office/drawing/2016/5/11/chartex" xmlns:mc="http://schemas.openxmlformats.org/markup-compatibility/2006" xmlns:o="urn:schemas-microsoft-com:office:office" xmlns:r="http://schemas.openxmlformats.org/officeDocument/2006/relationships" xmlns:m="http://schemas.openxmlformats.org/officeDocument/2006/math" xmlns:v="urn:schemas-microsoft-com:vml" xmlns:wp14="http://schemas.microsoft.com/office/word/2010/wordprocessingDrawing" xmlns:wp="http://schemas.openxmlformats.org/drawingml/2006/wordprocessingDrawing" xmlns:w10="urn:schemas-microsoft-com:office:word" xmlns:w="http://schemas.openxmlformats.org/wordprocessingml/2006/main" xmlns:w14="http://schemas.microsoft.com/office/word/2010/wordml" xmlns:w15="http://schemas.microsoft.com/office/word/2012/wordml" xmlns:w16se="http://schemas.microsoft.com/office/word/2015/wordml/symex" xmlns:wpg="http://schemas.microsoft.com/office/word/2010/wordprocessingGroup" xmlns:wpi="http://schemas.microsoft.com/office/word/2010/wordprocessingInk" xmlns:wne="http://schemas.microsoft.com/office/word/2006/wordml" xmlns:wps="http://schemas.microsoft.com/office/word/2010/wordprocessingShape" mc:Ignorable="w14 w15 w16se wp14">
+  <w:abstractNum w:abstractNumId="0" w15:restartNumberingAfterBreak="0">
     <w:nsid w:val="7C62031E"/>
     <w:multiLevelType w:val="multilevel"/>
     <w:tmpl w:val="1E5AC19C"/>
@@ -3972,7 +4462,7 @@
 </file>
 
 <file path=word/styles.xml><?xml version="1.0" encoding="utf-8"?>
-<w:styles xmlns:mc="http://schemas.openxmlformats.org/markup-compatibility/2006" xmlns:r="http://schemas.openxmlformats.org/officeDocument/2006/relationships" xmlns:w="http://schemas.openxmlformats.org/wordprocessingml/2006/main" xmlns:w14="http://schemas.microsoft.com/office/word/2010/wordml" mc:Ignorable="w14">
+<w:styles xmlns:mc="http://schemas.openxmlformats.org/markup-compatibility/2006" xmlns:r="http://schemas.openxmlformats.org/officeDocument/2006/relationships" xmlns:w="http://schemas.openxmlformats.org/wordprocessingml/2006/main" xmlns:w14="http://schemas.microsoft.com/office/word/2010/wordml" xmlns:w15="http://schemas.microsoft.com/office/word/2012/wordml" xmlns:w16se="http://schemas.microsoft.com/office/word/2015/wordml/symex" mc:Ignorable="w14 w15 w16se">
   <w:docDefaults>
     <w:rPrDefault>
       <w:rPr>
@@ -3984,157 +4474,388 @@
     </w:rPrDefault>
     <w:pPrDefault/>
   </w:docDefaults>
-  <w:latentStyles w:defLockedState="0" w:defUIPriority="99" w:defSemiHidden="1" w:defUnhideWhenUsed="1" w:defQFormat="0" w:count="276">
-    <w:lsdException w:name="Normal" w:semiHidden="0" w:uiPriority="0" w:unhideWhenUsed="0" w:qFormat="1"/>
-    <w:lsdException w:name="heading 1" w:semiHidden="0" w:uiPriority="9" w:unhideWhenUsed="0" w:qFormat="1"/>
-    <w:lsdException w:name="heading 2" w:uiPriority="9" w:qFormat="1"/>
-    <w:lsdException w:name="heading 3" w:uiPriority="9" w:qFormat="1"/>
-    <w:lsdException w:name="heading 4" w:uiPriority="9" w:qFormat="1"/>
-    <w:lsdException w:name="heading 5" w:uiPriority="9" w:qFormat="1"/>
-    <w:lsdException w:name="heading 6" w:uiPriority="9" w:qFormat="1"/>
-    <w:lsdException w:name="heading 7" w:uiPriority="9" w:qFormat="1"/>
-    <w:lsdException w:name="heading 8" w:uiPriority="9" w:qFormat="1"/>
-    <w:lsdException w:name="heading 9" w:uiPriority="9" w:qFormat="1"/>
-    <w:lsdException w:name="toc 1" w:uiPriority="39"/>
-    <w:lsdException w:name="toc 2" w:uiPriority="39"/>
-    <w:lsdException w:name="toc 3" w:uiPriority="39"/>
-    <w:lsdException w:name="toc 4" w:uiPriority="39"/>
-    <w:lsdException w:name="toc 5" w:uiPriority="39"/>
-    <w:lsdException w:name="toc 6" w:uiPriority="39"/>
-    <w:lsdException w:name="toc 7" w:uiPriority="39"/>
-    <w:lsdException w:name="toc 8" w:uiPriority="39"/>
-    <w:lsdException w:name="toc 9" w:uiPriority="39"/>
-    <w:lsdException w:name="caption" w:uiPriority="35" w:qFormat="1"/>
-    <w:lsdException w:name="Title" w:semiHidden="0" w:uiPriority="10" w:unhideWhenUsed="0" w:qFormat="1"/>
-    <w:lsdException w:name="Default Paragraph Font" w:uiPriority="1"/>
-    <w:lsdException w:name="Subtitle" w:semiHidden="0" w:uiPriority="11" w:unhideWhenUsed="0" w:qFormat="1"/>
-    <w:lsdException w:name="Strong" w:semiHidden="0" w:uiPriority="22" w:unhideWhenUsed="0" w:qFormat="1"/>
-    <w:lsdException w:name="Emphasis" w:semiHidden="0" w:uiPriority="20" w:unhideWhenUsed="0" w:qFormat="1"/>
-    <w:lsdException w:name="Table Grid" w:semiHidden="0" w:uiPriority="59" w:unhideWhenUsed="0"/>
-    <w:lsdException w:name="Placeholder Text" w:unhideWhenUsed="0"/>
-    <w:lsdException w:name="No Spacing" w:semiHidden="0" w:uiPriority="1" w:unhideWhenUsed="0" w:qFormat="1"/>
-    <w:lsdException w:name="Light Shading" w:semiHidden="0" w:uiPriority="60" w:unhideWhenUsed="0"/>
-    <w:lsdException w:name="Light List" w:semiHidden="0" w:uiPriority="61" w:unhideWhenUsed="0"/>
-    <w:lsdException w:name="Light Grid" w:semiHidden="0" w:uiPriority="62" w:unhideWhenUsed="0"/>
-    <w:lsdException w:name="Medium Shading 1" w:semiHidden="0" w:uiPriority="63" w:unhideWhenUsed="0"/>
-    <w:lsdException w:name="Medium Shading 2" w:semiHidden="0" w:uiPriority="64" w:unhideWhenUsed="0"/>
-    <w:lsdException w:name="Medium List 1" w:semiHidden="0" w:uiPriority="65" w:unhideWhenUsed="0"/>
-    <w:lsdException w:name="Medium List 2" w:semiHidden="0" w:uiPriority="66" w:unhideWhenUsed="0"/>
-    <w:lsdException w:name="Medium Grid 1" w:semiHidden="0" w:uiPriority="67" w:unhideWhenUsed="0"/>
-    <w:lsdException w:name="Medium Grid 2" w:semiHidden="0" w:uiPriority="68" w:unhideWhenUsed="0"/>
-    <w:lsdException w:name="Medium Grid 3" w:semiHidden="0" w:uiPriority="69" w:unhideWhenUsed="0"/>
-    <w:lsdException w:name="Dark List" w:semiHidden="0" w:uiPriority="70" w:unhideWhenUsed="0"/>
-    <w:lsdException w:name="Colorful Shading" w:semiHidden="0" w:uiPriority="71" w:unhideWhenUsed="0"/>
-    <w:lsdException w:name="Colorful List" w:semiHidden="0" w:uiPriority="72" w:unhideWhenUsed="0"/>
-    <w:lsdException w:name="Colorful Grid" w:semiHidden="0" w:uiPriority="73" w:unhideWhenUsed="0"/>
-    <w:lsdException w:name="Light Shading Accent 1" w:semiHidden="0" w:uiPriority="60" w:unhideWhenUsed="0"/>
-    <w:lsdException w:name="Light List Accent 1" w:semiHidden="0" w:uiPriority="61" w:unhideWhenUsed="0"/>
-    <w:lsdException w:name="Light Grid Accent 1" w:semiHidden="0" w:uiPriority="62" w:unhideWhenUsed="0"/>
-    <w:lsdException w:name="Medium Shading 1 Accent 1" w:semiHidden="0" w:uiPriority="63" w:unhideWhenUsed="0"/>
-    <w:lsdException w:name="Medium Shading 2 Accent 1" w:semiHidden="0" w:uiPriority="64" w:unhideWhenUsed="0"/>
-    <w:lsdException w:name="Medium List 1 Accent 1" w:semiHidden="0" w:uiPriority="65" w:unhideWhenUsed="0"/>
-    <w:lsdException w:name="Revision" w:unhideWhenUsed="0"/>
-    <w:lsdException w:name="List Paragraph" w:semiHidden="0" w:uiPriority="34" w:unhideWhenUsed="0" w:qFormat="1"/>
-    <w:lsdException w:name="Quote" w:semiHidden="0" w:uiPriority="29" w:unhideWhenUsed="0" w:qFormat="1"/>
-    <w:lsdException w:name="Intense Quote" w:semiHidden="0" w:uiPriority="30" w:unhideWhenUsed="0" w:qFormat="1"/>
-    <w:lsdException w:name="Medium List 2 Accent 1" w:semiHidden="0" w:uiPriority="66" w:unhideWhenUsed="0"/>
-    <w:lsdException w:name="Medium Grid 1 Accent 1" w:semiHidden="0" w:uiPriority="67" w:unhideWhenUsed="0"/>
-    <w:lsdException w:name="Medium Grid 2 Accent 1" w:semiHidden="0" w:uiPriority="68" w:unhideWhenUsed="0"/>
-    <w:lsdException w:name="Medium Grid 3 Accent 1" w:semiHidden="0" w:uiPriority="69" w:unhideWhenUsed="0"/>
-    <w:lsdException w:name="Dark List Accent 1" w:semiHidden="0" w:uiPriority="70" w:unhideWhenUsed="0"/>
-    <w:lsdException w:name="Colorful Shading Accent 1" w:semiHidden="0" w:uiPriority="71" w:unhideWhenUsed="0"/>
-    <w:lsdException w:name="Colorful List Accent 1" w:semiHidden="0" w:uiPriority="72" w:unhideWhenUsed="0"/>
-    <w:lsdException w:name="Colorful Grid Accent 1" w:semiHidden="0" w:uiPriority="73" w:unhideWhenUsed="0"/>
-    <w:lsdException w:name="Light Shading Accent 2" w:semiHidden="0" w:uiPriority="60" w:unhideWhenUsed="0"/>
-    <w:lsdException w:name="Light List Accent 2" w:semiHidden="0" w:uiPriority="61" w:unhideWhenUsed="0"/>
-    <w:lsdException w:name="Light Grid Accent 2" w:semiHidden="0" w:uiPriority="62" w:unhideWhenUsed="0"/>
-    <w:lsdException w:name="Medium Shading 1 Accent 2" w:semiHidden="0" w:uiPriority="63" w:unhideWhenUsed="0"/>
-    <w:lsdException w:name="Medium Shading 2 Accent 2" w:semiHidden="0" w:uiPriority="64" w:unhideWhenUsed="0"/>
-    <w:lsdException w:name="Medium List 1 Accent 2" w:semiHidden="0" w:uiPriority="65" w:unhideWhenUsed="0"/>
-    <w:lsdException w:name="Medium List 2 Accent 2" w:semiHidden="0" w:uiPriority="66" w:unhideWhenUsed="0"/>
-    <w:lsdException w:name="Medium Grid 1 Accent 2" w:semiHidden="0" w:uiPriority="67" w:unhideWhenUsed="0"/>
-    <w:lsdException w:name="Medium Grid 2 Accent 2" w:semiHidden="0" w:uiPriority="68" w:unhideWhenUsed="0"/>
-    <w:lsdException w:name="Medium Grid 3 Accent 2" w:semiHidden="0" w:uiPriority="69" w:unhideWhenUsed="0"/>
-    <w:lsdException w:name="Dark List Accent 2" w:semiHidden="0" w:uiPriority="70" w:unhideWhenUsed="0"/>
-    <w:lsdException w:name="Colorful Shading Accent 2" w:semiHidden="0" w:uiPriority="71" w:unhideWhenUsed="0"/>
-    <w:lsdException w:name="Colorful List Accent 2" w:semiHidden="0" w:uiPriority="72" w:unhideWhenUsed="0"/>
-    <w:lsdException w:name="Colorful Grid Accent 2" w:semiHidden="0" w:uiPriority="73" w:unhideWhenUsed="0"/>
-    <w:lsdException w:name="Light Shading Accent 3" w:semiHidden="0" w:uiPriority="60" w:unhideWhenUsed="0"/>
-    <w:lsdException w:name="Light List Accent 3" w:semiHidden="0" w:uiPriority="61" w:unhideWhenUsed="0"/>
-    <w:lsdException w:name="Light Grid Accent 3" w:semiHidden="0" w:uiPriority="62" w:unhideWhenUsed="0"/>
-    <w:lsdException w:name="Medium Shading 1 Accent 3" w:semiHidden="0" w:uiPriority="63" w:unhideWhenUsed="0"/>
-    <w:lsdException w:name="Medium Shading 2 Accent 3" w:semiHidden="0" w:uiPriority="64" w:unhideWhenUsed="0"/>
-    <w:lsdException w:name="Medium List 1 Accent 3" w:semiHidden="0" w:uiPriority="65" w:unhideWhenUsed="0"/>
-    <w:lsdException w:name="Medium List 2 Accent 3" w:semiHidden="0" w:uiPriority="66" w:unhideWhenUsed="0"/>
-    <w:lsdException w:name="Medium Grid 1 Accent 3" w:semiHidden="0" w:uiPriority="67" w:unhideWhenUsed="0"/>
-    <w:lsdException w:name="Medium Grid 2 Accent 3" w:semiHidden="0" w:uiPriority="68" w:unhideWhenUsed="0"/>
-    <w:lsdException w:name="Medium Grid 3 Accent 3" w:semiHidden="0" w:uiPriority="69" w:unhideWhenUsed="0"/>
-    <w:lsdException w:name="Dark List Accent 3" w:semiHidden="0" w:uiPriority="70" w:unhideWhenUsed="0"/>
-    <w:lsdException w:name="Colorful Shading Accent 3" w:semiHidden="0" w:uiPriority="71" w:unhideWhenUsed="0"/>
-    <w:lsdException w:name="Colorful List Accent 3" w:semiHidden="0" w:uiPriority="72" w:unhideWhenUsed="0"/>
-    <w:lsdException w:name="Colorful Grid Accent 3" w:semiHidden="0" w:uiPriority="73" w:unhideWhenUsed="0"/>
-    <w:lsdException w:name="Light Shading Accent 4" w:semiHidden="0" w:uiPriority="60" w:unhideWhenUsed="0"/>
-    <w:lsdException w:name="Light List Accent 4" w:semiHidden="0" w:uiPriority="61" w:unhideWhenUsed="0"/>
-    <w:lsdException w:name="Light Grid Accent 4" w:semiHidden="0" w:uiPriority="62" w:unhideWhenUsed="0"/>
-    <w:lsdException w:name="Medium Shading 1 Accent 4" w:semiHidden="0" w:uiPriority="63" w:unhideWhenUsed="0"/>
-    <w:lsdException w:name="Medium Shading 2 Accent 4" w:semiHidden="0" w:uiPriority="64" w:unhideWhenUsed="0"/>
-    <w:lsdException w:name="Medium List 1 Accent 4" w:semiHidden="0" w:uiPriority="65" w:unhideWhenUsed="0"/>
-    <w:lsdException w:name="Medium List 2 Accent 4" w:semiHidden="0" w:uiPriority="66" w:unhideWhenUsed="0"/>
-    <w:lsdException w:name="Medium Grid 1 Accent 4" w:semiHidden="0" w:uiPriority="67" w:unhideWhenUsed="0"/>
-    <w:lsdException w:name="Medium Grid 2 Accent 4" w:semiHidden="0" w:uiPriority="68" w:unhideWhenUsed="0"/>
-    <w:lsdException w:name="Medium Grid 3 Accent 4" w:semiHidden="0" w:uiPriority="69" w:unhideWhenUsed="0"/>
-    <w:lsdException w:name="Dark List Accent 4" w:semiHidden="0" w:uiPriority="70" w:unhideWhenUsed="0"/>
-    <w:lsdException w:name="Colorful Shading Accent 4" w:semiHidden="0" w:uiPriority="71" w:unhideWhenUsed="0"/>
-    <w:lsdException w:name="Colorful List Accent 4" w:semiHidden="0" w:uiPriority="72" w:unhideWhenUsed="0"/>
-    <w:lsdException w:name="Colorful Grid Accent 4" w:semiHidden="0" w:uiPriority="73" w:unhideWhenUsed="0"/>
-    <w:lsdException w:name="Light Shading Accent 5" w:semiHidden="0" w:uiPriority="60" w:unhideWhenUsed="0"/>
-    <w:lsdException w:name="Light List Accent 5" w:semiHidden="0" w:uiPriority="61" w:unhideWhenUsed="0"/>
-    <w:lsdException w:name="Light Grid Accent 5" w:semiHidden="0" w:uiPriority="62" w:unhideWhenUsed="0"/>
-    <w:lsdException w:name="Medium Shading 1 Accent 5" w:semiHidden="0" w:uiPriority="63" w:unhideWhenUsed="0"/>
-    <w:lsdException w:name="Medium Shading 2 Accent 5" w:semiHidden="0" w:uiPriority="64" w:unhideWhenUsed="0"/>
-    <w:lsdException w:name="Medium List 1 Accent 5" w:semiHidden="0" w:uiPriority="65" w:unhideWhenUsed="0"/>
-    <w:lsdException w:name="Medium List 2 Accent 5" w:semiHidden="0" w:uiPriority="66" w:unhideWhenUsed="0"/>
-    <w:lsdException w:name="Medium Grid 1 Accent 5" w:semiHidden="0" w:uiPriority="67" w:unhideWhenUsed="0"/>
-    <w:lsdException w:name="Medium Grid 2 Accent 5" w:semiHidden="0" w:uiPriority="68" w:unhideWhenUsed="0"/>
-    <w:lsdException w:name="Medium Grid 3 Accent 5" w:semiHidden="0" w:uiPriority="69" w:unhideWhenUsed="0"/>
-    <w:lsdException w:name="Dark List Accent 5" w:semiHidden="0" w:uiPriority="70" w:unhideWhenUsed="0"/>
-    <w:lsdException w:name="Colorful Shading Accent 5" w:semiHidden="0" w:uiPriority="71" w:unhideWhenUsed="0"/>
-    <w:lsdException w:name="Colorful List Accent 5" w:semiHidden="0" w:uiPriority="72" w:unhideWhenUsed="0"/>
-    <w:lsdException w:name="Colorful Grid Accent 5" w:semiHidden="0" w:uiPriority="73" w:unhideWhenUsed="0"/>
-    <w:lsdException w:name="Light Shading Accent 6" w:semiHidden="0" w:uiPriority="60" w:unhideWhenUsed="0"/>
-    <w:lsdException w:name="Light List Accent 6" w:semiHidden="0" w:uiPriority="61" w:unhideWhenUsed="0"/>
-    <w:lsdException w:name="Light Grid Accent 6" w:semiHidden="0" w:uiPriority="62" w:unhideWhenUsed="0"/>
-    <w:lsdException w:name="Medium Shading 1 Accent 6" w:semiHidden="0" w:uiPriority="63" w:unhideWhenUsed="0"/>
-    <w:lsdException w:name="Medium Shading 2 Accent 6" w:semiHidden="0" w:uiPriority="64" w:unhideWhenUsed="0"/>
-    <w:lsdException w:name="Medium List 1 Accent 6" w:semiHidden="0" w:uiPriority="65" w:unhideWhenUsed="0"/>
-    <w:lsdException w:name="Medium List 2 Accent 6" w:semiHidden="0" w:uiPriority="66" w:unhideWhenUsed="0"/>
-    <w:lsdException w:name="Medium Grid 1 Accent 6" w:semiHidden="0" w:uiPriority="67" w:unhideWhenUsed="0"/>
-    <w:lsdException w:name="Medium Grid 2 Accent 6" w:semiHidden="0" w:uiPriority="68" w:unhideWhenUsed="0"/>
-    <w:lsdException w:name="Medium Grid 3 Accent 6" w:semiHidden="0" w:uiPriority="69" w:unhideWhenUsed="0"/>
-    <w:lsdException w:name="Dark List Accent 6" w:semiHidden="0" w:uiPriority="70" w:unhideWhenUsed="0"/>
-    <w:lsdException w:name="Colorful Shading Accent 6" w:semiHidden="0" w:uiPriority="71" w:unhideWhenUsed="0"/>
-    <w:lsdException w:name="Colorful List Accent 6" w:semiHidden="0" w:uiPriority="72" w:unhideWhenUsed="0"/>
-    <w:lsdException w:name="Colorful Grid Accent 6" w:semiHidden="0" w:uiPriority="73" w:unhideWhenUsed="0"/>
-    <w:lsdException w:name="Subtle Emphasis" w:semiHidden="0" w:uiPriority="19" w:unhideWhenUsed="0" w:qFormat="1"/>
-    <w:lsdException w:name="Intense Emphasis" w:semiHidden="0" w:uiPriority="21" w:unhideWhenUsed="0" w:qFormat="1"/>
-    <w:lsdException w:name="Subtle Reference" w:semiHidden="0" w:uiPriority="31" w:unhideWhenUsed="0" w:qFormat="1"/>
-    <w:lsdException w:name="Intense Reference" w:semiHidden="0" w:uiPriority="32" w:unhideWhenUsed="0" w:qFormat="1"/>
-    <w:lsdException w:name="Book Title" w:semiHidden="0" w:uiPriority="33" w:unhideWhenUsed="0" w:qFormat="1"/>
-    <w:lsdException w:name="Bibliography" w:uiPriority="37"/>
-    <w:lsdException w:name="TOC Heading" w:uiPriority="39" w:qFormat="1"/>
+  <w:latentStyles w:defLockedState="0" w:defUIPriority="99" w:defSemiHidden="0" w:defUnhideWhenUsed="0" w:defQFormat="0" w:count="374">
+    <w:lsdException w:name="Normal" w:uiPriority="0" w:qFormat="1"/>
+    <w:lsdException w:name="heading 1" w:uiPriority="9" w:qFormat="1"/>
+    <w:lsdException w:name="heading 2" w:semiHidden="1" w:uiPriority="9" w:unhideWhenUsed="1" w:qFormat="1"/>
+    <w:lsdException w:name="heading 3" w:semiHidden="1" w:uiPriority="9" w:unhideWhenUsed="1" w:qFormat="1"/>
+    <w:lsdException w:name="heading 4" w:semiHidden="1" w:uiPriority="9" w:unhideWhenUsed="1" w:qFormat="1"/>
+    <w:lsdException w:name="heading 5" w:semiHidden="1" w:uiPriority="9" w:unhideWhenUsed="1" w:qFormat="1"/>
+    <w:lsdException w:name="heading 6" w:semiHidden="1" w:uiPriority="9" w:unhideWhenUsed="1" w:qFormat="1"/>
+    <w:lsdException w:name="heading 7" w:semiHidden="1" w:uiPriority="9" w:unhideWhenUsed="1" w:qFormat="1"/>
+    <w:lsdException w:name="heading 8" w:semiHidden="1" w:uiPriority="9" w:unhideWhenUsed="1" w:qFormat="1"/>
+    <w:lsdException w:name="heading 9" w:semiHidden="1" w:uiPriority="9" w:unhideWhenUsed="1" w:qFormat="1"/>
+    <w:lsdException w:name="index 1" w:semiHidden="1" w:unhideWhenUsed="1"/>
+    <w:lsdException w:name="index 2" w:semiHidden="1" w:unhideWhenUsed="1"/>
+    <w:lsdException w:name="index 3" w:semiHidden="1" w:unhideWhenUsed="1"/>
+    <w:lsdException w:name="index 4" w:semiHidden="1" w:unhideWhenUsed="1"/>
+    <w:lsdException w:name="index 5" w:semiHidden="1" w:unhideWhenUsed="1"/>
+    <w:lsdException w:name="index 6" w:semiHidden="1" w:unhideWhenUsed="1"/>
+    <w:lsdException w:name="index 7" w:semiHidden="1" w:unhideWhenUsed="1"/>
+    <w:lsdException w:name="index 8" w:semiHidden="1" w:unhideWhenUsed="1"/>
+    <w:lsdException w:name="index 9" w:semiHidden="1" w:unhideWhenUsed="1"/>
+    <w:lsdException w:name="toc 1" w:semiHidden="1" w:uiPriority="39" w:unhideWhenUsed="1"/>
+    <w:lsdException w:name="toc 2" w:semiHidden="1" w:uiPriority="39" w:unhideWhenUsed="1"/>
+    <w:lsdException w:name="toc 3" w:semiHidden="1" w:uiPriority="39" w:unhideWhenUsed="1"/>
+    <w:lsdException w:name="toc 4" w:semiHidden="1" w:uiPriority="39" w:unhideWhenUsed="1"/>
+    <w:lsdException w:name="toc 5" w:semiHidden="1" w:uiPriority="39" w:unhideWhenUsed="1"/>
+    <w:lsdException w:name="toc 6" w:semiHidden="1" w:uiPriority="39" w:unhideWhenUsed="1"/>
+    <w:lsdException w:name="toc 7" w:semiHidden="1" w:uiPriority="39" w:unhideWhenUsed="1"/>
+    <w:lsdException w:name="toc 8" w:semiHidden="1" w:uiPriority="39" w:unhideWhenUsed="1"/>
+    <w:lsdException w:name="toc 9" w:semiHidden="1" w:uiPriority="39" w:unhideWhenUsed="1"/>
+    <w:lsdException w:name="Normal Indent" w:semiHidden="1" w:unhideWhenUsed="1"/>
+    <w:lsdException w:name="footnote text" w:semiHidden="1" w:unhideWhenUsed="1"/>
+    <w:lsdException w:name="annotation text" w:semiHidden="1" w:unhideWhenUsed="1"/>
+    <w:lsdException w:name="header" w:semiHidden="1" w:unhideWhenUsed="1"/>
+    <w:lsdException w:name="footer" w:semiHidden="1" w:unhideWhenUsed="1"/>
+    <w:lsdException w:name="index heading" w:semiHidden="1" w:unhideWhenUsed="1"/>
+    <w:lsdException w:name="caption" w:semiHidden="1" w:uiPriority="35" w:unhideWhenUsed="1" w:qFormat="1"/>
+    <w:lsdException w:name="table of figures" w:semiHidden="1" w:unhideWhenUsed="1"/>
+    <w:lsdException w:name="envelope address" w:semiHidden="1" w:unhideWhenUsed="1"/>
+    <w:lsdException w:name="envelope return" w:semiHidden="1" w:unhideWhenUsed="1"/>
+    <w:lsdException w:name="footnote reference" w:semiHidden="1" w:unhideWhenUsed="1"/>
+    <w:lsdException w:name="annotation reference" w:semiHidden="1" w:unhideWhenUsed="1"/>
+    <w:lsdException w:name="line number" w:semiHidden="1" w:unhideWhenUsed="1"/>
+    <w:lsdException w:name="page number" w:semiHidden="1" w:unhideWhenUsed="1"/>
+    <w:lsdException w:name="endnote reference" w:semiHidden="1" w:unhideWhenUsed="1"/>
+    <w:lsdException w:name="endnote text" w:semiHidden="1" w:unhideWhenUsed="1"/>
+    <w:lsdException w:name="table of authorities" w:semiHidden="1" w:unhideWhenUsed="1"/>
+    <w:lsdException w:name="macro" w:semiHidden="1" w:unhideWhenUsed="1"/>
+    <w:lsdException w:name="toa heading" w:semiHidden="1" w:unhideWhenUsed="1"/>
+    <w:lsdException w:name="List" w:semiHidden="1" w:unhideWhenUsed="1"/>
+    <w:lsdException w:name="List Bullet" w:semiHidden="1" w:unhideWhenUsed="1"/>
+    <w:lsdException w:name="List Number" w:semiHidden="1" w:unhideWhenUsed="1"/>
+    <w:lsdException w:name="List 2" w:semiHidden="1" w:unhideWhenUsed="1"/>
+    <w:lsdException w:name="List 3" w:semiHidden="1" w:unhideWhenUsed="1"/>
+    <w:lsdException w:name="List 4" w:semiHidden="1" w:unhideWhenUsed="1"/>
+    <w:lsdException w:name="List 5" w:semiHidden="1" w:unhideWhenUsed="1"/>
+    <w:lsdException w:name="List Bullet 2" w:semiHidden="1" w:unhideWhenUsed="1"/>
+    <w:lsdException w:name="List Bullet 3" w:semiHidden="1" w:unhideWhenUsed="1"/>
+    <w:lsdException w:name="List Bullet 4" w:semiHidden="1" w:unhideWhenUsed="1"/>
+    <w:lsdException w:name="List Bullet 5" w:semiHidden="1" w:unhideWhenUsed="1"/>
+    <w:lsdException w:name="List Number 2" w:semiHidden="1" w:unhideWhenUsed="1"/>
+    <w:lsdException w:name="List Number 3" w:semiHidden="1" w:unhideWhenUsed="1"/>
+    <w:lsdException w:name="List Number 4" w:semiHidden="1" w:unhideWhenUsed="1"/>
+    <w:lsdException w:name="List Number 5" w:semiHidden="1" w:unhideWhenUsed="1"/>
+    <w:lsdException w:name="Title" w:uiPriority="10" w:qFormat="1"/>
+    <w:lsdException w:name="Closing" w:semiHidden="1" w:unhideWhenUsed="1"/>
+    <w:lsdException w:name="Signature" w:semiHidden="1" w:unhideWhenUsed="1"/>
+    <w:lsdException w:name="Default Paragraph Font" w:semiHidden="1" w:uiPriority="1" w:unhideWhenUsed="1"/>
+    <w:lsdException w:name="Body Text" w:semiHidden="1" w:unhideWhenUsed="1"/>
+    <w:lsdException w:name="Body Text Indent" w:semiHidden="1" w:unhideWhenUsed="1"/>
+    <w:lsdException w:name="List Continue" w:semiHidden="1" w:unhideWhenUsed="1"/>
+    <w:lsdException w:name="List Continue 2" w:semiHidden="1" w:unhideWhenUsed="1"/>
+    <w:lsdException w:name="List Continue 3" w:semiHidden="1" w:unhideWhenUsed="1"/>
+    <w:lsdException w:name="List Continue 4" w:semiHidden="1" w:unhideWhenUsed="1"/>
+    <w:lsdException w:name="List Continue 5" w:semiHidden="1" w:unhideWhenUsed="1"/>
+    <w:lsdException w:name="Message Header" w:semiHidden="1" w:unhideWhenUsed="1"/>
+    <w:lsdException w:name="Subtitle" w:uiPriority="11" w:qFormat="1"/>
+    <w:lsdException w:name="Salutation" w:semiHidden="1" w:unhideWhenUsed="1"/>
+    <w:lsdException w:name="Date" w:semiHidden="1" w:unhideWhenUsed="1"/>
+    <w:lsdException w:name="Body Text First Indent" w:semiHidden="1" w:unhideWhenUsed="1"/>
+    <w:lsdException w:name="Body Text First Indent 2" w:semiHidden="1" w:unhideWhenUsed="1"/>
+    <w:lsdException w:name="Note Heading" w:semiHidden="1" w:unhideWhenUsed="1"/>
+    <w:lsdException w:name="Body Text 2" w:semiHidden="1" w:unhideWhenUsed="1"/>
+    <w:lsdException w:name="Body Text 3" w:semiHidden="1" w:unhideWhenUsed="1"/>
+    <w:lsdException w:name="Body Text Indent 2" w:semiHidden="1" w:unhideWhenUsed="1"/>
+    <w:lsdException w:name="Body Text Indent 3" w:semiHidden="1" w:unhideWhenUsed="1"/>
+    <w:lsdException w:name="Block Text" w:semiHidden="1" w:unhideWhenUsed="1"/>
+    <w:lsdException w:name="Hyperlink" w:semiHidden="1" w:unhideWhenUsed="1"/>
+    <w:lsdException w:name="FollowedHyperlink" w:semiHidden="1" w:unhideWhenUsed="1"/>
+    <w:lsdException w:name="Strong" w:uiPriority="22" w:qFormat="1"/>
+    <w:lsdException w:name="Emphasis" w:uiPriority="20" w:qFormat="1"/>
+    <w:lsdException w:name="Document Map" w:semiHidden="1" w:unhideWhenUsed="1"/>
+    <w:lsdException w:name="Plain Text" w:semiHidden="1" w:unhideWhenUsed="1"/>
+    <w:lsdException w:name="E-mail Signature" w:semiHidden="1" w:unhideWhenUsed="1"/>
+    <w:lsdException w:name="HTML Top of Form" w:semiHidden="1" w:unhideWhenUsed="1"/>
+    <w:lsdException w:name="HTML Bottom of Form" w:semiHidden="1" w:unhideWhenUsed="1"/>
+    <w:lsdException w:name="Normal (Web)" w:semiHidden="1" w:unhideWhenUsed="1"/>
+    <w:lsdException w:name="HTML Acronym" w:semiHidden="1" w:unhideWhenUsed="1"/>
+    <w:lsdException w:name="HTML Address" w:semiHidden="1" w:unhideWhenUsed="1"/>
+    <w:lsdException w:name="HTML Cite" w:semiHidden="1" w:unhideWhenUsed="1"/>
+    <w:lsdException w:name="HTML Code" w:semiHidden="1" w:unhideWhenUsed="1"/>
+    <w:lsdException w:name="HTML Definition" w:semiHidden="1" w:unhideWhenUsed="1"/>
+    <w:lsdException w:name="HTML Keyboard" w:semiHidden="1" w:unhideWhenUsed="1"/>
+    <w:lsdException w:name="HTML Preformatted" w:semiHidden="1" w:unhideWhenUsed="1"/>
+    <w:lsdException w:name="HTML Sample" w:semiHidden="1" w:unhideWhenUsed="1"/>
+    <w:lsdException w:name="HTML Typewriter" w:semiHidden="1" w:unhideWhenUsed="1"/>
+    <w:lsdException w:name="HTML Variable" w:semiHidden="1" w:unhideWhenUsed="1"/>
+    <w:lsdException w:name="Normal Table" w:semiHidden="1" w:unhideWhenUsed="1"/>
+    <w:lsdException w:name="annotation subject" w:semiHidden="1" w:unhideWhenUsed="1"/>
+    <w:lsdException w:name="No List" w:semiHidden="1" w:unhideWhenUsed="1"/>
+    <w:lsdException w:name="Outline List 1" w:semiHidden="1" w:unhideWhenUsed="1"/>
+    <w:lsdException w:name="Outline List 2" w:semiHidden="1" w:unhideWhenUsed="1"/>
+    <w:lsdException w:name="Outline List 3" w:semiHidden="1" w:unhideWhenUsed="1"/>
+    <w:lsdException w:name="Table Simple 1" w:semiHidden="1" w:unhideWhenUsed="1"/>
+    <w:lsdException w:name="Table Simple 2" w:semiHidden="1" w:unhideWhenUsed="1"/>
+    <w:lsdException w:name="Table Simple 3" w:semiHidden="1" w:unhideWhenUsed="1"/>
+    <w:lsdException w:name="Table Classic 1" w:semiHidden="1" w:unhideWhenUsed="1"/>
+    <w:lsdException w:name="Table Classic 2" w:semiHidden="1" w:unhideWhenUsed="1"/>
+    <w:lsdException w:name="Table Classic 3" w:semiHidden="1" w:unhideWhenUsed="1"/>
+    <w:lsdException w:name="Table Classic 4" w:semiHidden="1" w:unhideWhenUsed="1"/>
+    <w:lsdException w:name="Table Colorful 1" w:semiHidden="1" w:unhideWhenUsed="1"/>
+    <w:lsdException w:name="Table Colorful 2" w:semiHidden="1" w:unhideWhenUsed="1"/>
+    <w:lsdException w:name="Table Colorful 3" w:semiHidden="1" w:unhideWhenUsed="1"/>
+    <w:lsdException w:name="Table Columns 1" w:semiHidden="1" w:unhideWhenUsed="1"/>
+    <w:lsdException w:name="Table Columns 2" w:semiHidden="1" w:unhideWhenUsed="1"/>
+    <w:lsdException w:name="Table Columns 3" w:semiHidden="1" w:unhideWhenUsed="1"/>
+    <w:lsdException w:name="Table Columns 4" w:semiHidden="1" w:unhideWhenUsed="1"/>
+    <w:lsdException w:name="Table Columns 5" w:semiHidden="1" w:unhideWhenUsed="1"/>
+    <w:lsdException w:name="Table Grid 1" w:semiHidden="1" w:unhideWhenUsed="1"/>
+    <w:lsdException w:name="Table Grid 2" w:semiHidden="1" w:unhideWhenUsed="1"/>
+    <w:lsdException w:name="Table Grid 3" w:semiHidden="1" w:unhideWhenUsed="1"/>
+    <w:lsdException w:name="Table Grid 4" w:semiHidden="1" w:unhideWhenUsed="1"/>
+    <w:lsdException w:name="Table Grid 5" w:semiHidden="1" w:unhideWhenUsed="1"/>
+    <w:lsdException w:name="Table Grid 6" w:semiHidden="1" w:unhideWhenUsed="1"/>
+    <w:lsdException w:name="Table Grid 7" w:semiHidden="1" w:unhideWhenUsed="1"/>
+    <w:lsdException w:name="Table Grid 8" w:semiHidden="1" w:unhideWhenUsed="1"/>
+    <w:lsdException w:name="Table List 1" w:semiHidden="1" w:unhideWhenUsed="1"/>
+    <w:lsdException w:name="Table List 2" w:semiHidden="1" w:unhideWhenUsed="1"/>
+    <w:lsdException w:name="Table List 3" w:semiHidden="1" w:unhideWhenUsed="1"/>
+    <w:lsdException w:name="Table List 4" w:semiHidden="1" w:unhideWhenUsed="1"/>
+    <w:lsdException w:name="Table List 5" w:semiHidden="1" w:unhideWhenUsed="1"/>
+    <w:lsdException w:name="Table List 6" w:semiHidden="1" w:unhideWhenUsed="1"/>
+    <w:lsdException w:name="Table List 7" w:semiHidden="1" w:unhideWhenUsed="1"/>
+    <w:lsdException w:name="Table List 8" w:semiHidden="1" w:unhideWhenUsed="1"/>
+    <w:lsdException w:name="Table 3D effects 1" w:semiHidden="1" w:unhideWhenUsed="1"/>
+    <w:lsdException w:name="Table 3D effects 2" w:semiHidden="1" w:unhideWhenUsed="1"/>
+    <w:lsdException w:name="Table 3D effects 3" w:semiHidden="1" w:unhideWhenUsed="1"/>
+    <w:lsdException w:name="Table Contemporary" w:semiHidden="1" w:unhideWhenUsed="1"/>
+    <w:lsdException w:name="Table Elegant" w:semiHidden="1" w:unhideWhenUsed="1"/>
+    <w:lsdException w:name="Table Professional" w:semiHidden="1" w:unhideWhenUsed="1"/>
+    <w:lsdException w:name="Table Subtle 1" w:semiHidden="1" w:unhideWhenUsed="1"/>
+    <w:lsdException w:name="Table Subtle 2" w:semiHidden="1" w:unhideWhenUsed="1"/>
+    <w:lsdException w:name="Table Web 1" w:semiHidden="1" w:unhideWhenUsed="1"/>
+    <w:lsdException w:name="Table Web 2" w:semiHidden="1" w:unhideWhenUsed="1"/>
+    <w:lsdException w:name="Table Web 3" w:semiHidden="1" w:unhideWhenUsed="1"/>
+    <w:lsdException w:name="Balloon Text" w:semiHidden="1" w:unhideWhenUsed="1"/>
+    <w:lsdException w:name="Table Grid" w:uiPriority="59"/>
+    <w:lsdException w:name="Table Theme" w:semiHidden="1" w:unhideWhenUsed="1"/>
+    <w:lsdException w:name="Placeholder Text" w:semiHidden="1"/>
+    <w:lsdException w:name="No Spacing" w:uiPriority="1" w:qFormat="1"/>
+    <w:lsdException w:name="Light Shading" w:uiPriority="60"/>
+    <w:lsdException w:name="Light List" w:uiPriority="61"/>
+    <w:lsdException w:name="Light Grid" w:uiPriority="62"/>
+    <w:lsdException w:name="Medium Shading 1" w:uiPriority="63"/>
+    <w:lsdException w:name="Medium Shading 2" w:uiPriority="64"/>
+    <w:lsdException w:name="Medium List 1" w:uiPriority="65"/>
+    <w:lsdException w:name="Medium List 2" w:uiPriority="66"/>
+    <w:lsdException w:name="Medium Grid 1" w:uiPriority="67"/>
+    <w:lsdException w:name="Medium Grid 2" w:uiPriority="68"/>
+    <w:lsdException w:name="Medium Grid 3" w:uiPriority="69"/>
+    <w:lsdException w:name="Dark List" w:uiPriority="70"/>
+    <w:lsdException w:name="Colorful Shading" w:uiPriority="71"/>
+    <w:lsdException w:name="Colorful List" w:uiPriority="72"/>
+    <w:lsdException w:name="Colorful Grid" w:uiPriority="73"/>
+    <w:lsdException w:name="Light Shading Accent 1" w:uiPriority="60"/>
+    <w:lsdException w:name="Light List Accent 1" w:uiPriority="61"/>
+    <w:lsdException w:name="Light Grid Accent 1" w:uiPriority="62"/>
+    <w:lsdException w:name="Medium Shading 1 Accent 1" w:uiPriority="63"/>
+    <w:lsdException w:name="Medium Shading 2 Accent 1" w:uiPriority="64"/>
+    <w:lsdException w:name="Medium List 1 Accent 1" w:uiPriority="65"/>
+    <w:lsdException w:name="Revision" w:semiHidden="1"/>
+    <w:lsdException w:name="List Paragraph" w:uiPriority="34" w:qFormat="1"/>
+    <w:lsdException w:name="Quote" w:uiPriority="29" w:qFormat="1"/>
+    <w:lsdException w:name="Intense Quote" w:uiPriority="30" w:qFormat="1"/>
+    <w:lsdException w:name="Medium List 2 Accent 1" w:uiPriority="66"/>
+    <w:lsdException w:name="Medium Grid 1 Accent 1" w:uiPriority="67"/>
+    <w:lsdException w:name="Medium Grid 2 Accent 1" w:uiPriority="68"/>
+    <w:lsdException w:name="Medium Grid 3 Accent 1" w:uiPriority="69"/>
+    <w:lsdException w:name="Dark List Accent 1" w:uiPriority="70"/>
+    <w:lsdException w:name="Colorful Shading Accent 1" w:uiPriority="71"/>
+    <w:lsdException w:name="Colorful List Accent 1" w:uiPriority="72"/>
+    <w:lsdException w:name="Colorful Grid Accent 1" w:uiPriority="73"/>
+    <w:lsdException w:name="Light Shading Accent 2" w:uiPriority="60"/>
+    <w:lsdException w:name="Light List Accent 2" w:uiPriority="61"/>
+    <w:lsdException w:name="Light Grid Accent 2" w:uiPriority="62"/>
+    <w:lsdException w:name="Medium Shading 1 Accent 2" w:uiPriority="63"/>
+    <w:lsdException w:name="Medium Shading 2 Accent 2" w:uiPriority="64"/>
+    <w:lsdException w:name="Medium List 1 Accent 2" w:uiPriority="65"/>
+    <w:lsdException w:name="Medium List 2 Accent 2" w:uiPriority="66"/>
+    <w:lsdException w:name="Medium Grid 1 Accent 2" w:uiPriority="67"/>
+    <w:lsdException w:name="Medium Grid 2 Accent 2" w:uiPriority="68"/>
+    <w:lsdException w:name="Medium Grid 3 Accent 2" w:uiPriority="69"/>
+    <w:lsdException w:name="Dark List Accent 2" w:uiPriority="70"/>
+    <w:lsdException w:name="Colorful Shading Accent 2" w:uiPriority="71"/>
+    <w:lsdException w:name="Colorful List Accent 2" w:uiPriority="72"/>
+    <w:lsdException w:name="Colorful Grid Accent 2" w:uiPriority="73"/>
+    <w:lsdException w:name="Light Shading Accent 3" w:uiPriority="60"/>
+    <w:lsdException w:name="Light List Accent 3" w:uiPriority="61"/>
+    <w:lsdException w:name="Light Grid Accent 3" w:uiPriority="62"/>
+    <w:lsdException w:name="Medium Shading 1 Accent 3" w:uiPriority="63"/>
+    <w:lsdException w:name="Medium Shading 2 Accent 3" w:uiPriority="64"/>
+    <w:lsdException w:name="Medium List 1 Accent 3" w:uiPriority="65"/>
+    <w:lsdException w:name="Medium List 2 Accent 3" w:uiPriority="66"/>
+    <w:lsdException w:name="Medium Grid 1 Accent 3" w:uiPriority="67"/>
+    <w:lsdException w:name="Medium Grid 2 Accent 3" w:uiPriority="68"/>
+    <w:lsdException w:name="Medium Grid 3 Accent 3" w:uiPriority="69"/>
+    <w:lsdException w:name="Dark List Accent 3" w:uiPriority="70"/>
+    <w:lsdException w:name="Colorful Shading Accent 3" w:uiPriority="71"/>
+    <w:lsdException w:name="Colorful List Accent 3" w:uiPriority="72"/>
+    <w:lsdException w:name="Colorful Grid Accent 3" w:uiPriority="73"/>
+    <w:lsdException w:name="Light Shading Accent 4" w:uiPriority="60"/>
+    <w:lsdException w:name="Light List Accent 4" w:uiPriority="61"/>
+    <w:lsdException w:name="Light Grid Accent 4" w:uiPriority="62"/>
+    <w:lsdException w:name="Medium Shading 1 Accent 4" w:uiPriority="63"/>
+    <w:lsdException w:name="Medium Shading 2 Accent 4" w:uiPriority="64"/>
+    <w:lsdException w:name="Medium List 1 Accent 4" w:uiPriority="65"/>
+    <w:lsdException w:name="Medium List 2 Accent 4" w:uiPriority="66"/>
+    <w:lsdException w:name="Medium Grid 1 Accent 4" w:uiPriority="67"/>
+    <w:lsdException w:name="Medium Grid 2 Accent 4" w:uiPriority="68"/>
+    <w:lsdException w:name="Medium Grid 3 Accent 4" w:uiPriority="69"/>
+    <w:lsdException w:name="Dark List Accent 4" w:uiPriority="70"/>
+    <w:lsdException w:name="Colorful Shading Accent 4" w:uiPriority="71"/>
+    <w:lsdException w:name="Colorful List Accent 4" w:uiPriority="72"/>
+    <w:lsdException w:name="Colorful Grid Accent 4" w:uiPriority="73"/>
+    <w:lsdException w:name="Light Shading Accent 5" w:uiPriority="60"/>
+    <w:lsdException w:name="Light List Accent 5" w:uiPriority="61"/>
+    <w:lsdException w:name="Light Grid Accent 5" w:uiPriority="62"/>
+    <w:lsdException w:name="Medium Shading 1 Accent 5" w:uiPriority="63"/>
+    <w:lsdException w:name="Medium Shading 2 Accent 5" w:uiPriority="64"/>
+    <w:lsdException w:name="Medium List 1 Accent 5" w:uiPriority="65"/>
+    <w:lsdException w:name="Medium List 2 Accent 5" w:uiPriority="66"/>
+    <w:lsdException w:name="Medium Grid 1 Accent 5" w:uiPriority="67"/>
+    <w:lsdException w:name="Medium Grid 2 Accent 5" w:uiPriority="68"/>
+    <w:lsdException w:name="Medium Grid 3 Accent 5" w:uiPriority="69"/>
+    <w:lsdException w:name="Dark List Accent 5" w:uiPriority="70"/>
+    <w:lsdException w:name="Colorful Shading Accent 5" w:uiPriority="71"/>
+    <w:lsdException w:name="Colorful List Accent 5" w:uiPriority="72"/>
+    <w:lsdException w:name="Colorful Grid Accent 5" w:uiPriority="73"/>
+    <w:lsdException w:name="Light Shading Accent 6" w:uiPriority="60"/>
+    <w:lsdException w:name="Light List Accent 6" w:uiPriority="61"/>
+    <w:lsdException w:name="Light Grid Accent 6" w:uiPriority="62"/>
+    <w:lsdException w:name="Medium Shading 1 Accent 6" w:uiPriority="63"/>
+    <w:lsdException w:name="Medium Shading 2 Accent 6" w:uiPriority="64"/>
+    <w:lsdException w:name="Medium List 1 Accent 6" w:uiPriority="65"/>
+    <w:lsdException w:name="Medium List 2 Accent 6" w:uiPriority="66"/>
+    <w:lsdException w:name="Medium Grid 1 Accent 6" w:uiPriority="67"/>
+    <w:lsdException w:name="Medium Grid 2 Accent 6" w:uiPriority="68"/>
+    <w:lsdException w:name="Medium Grid 3 Accent 6" w:uiPriority="69"/>
+    <w:lsdException w:name="Dark List Accent 6" w:uiPriority="70"/>
+    <w:lsdException w:name="Colorful Shading Accent 6" w:uiPriority="71"/>
+    <w:lsdException w:name="Colorful List Accent 6" w:uiPriority="72"/>
+    <w:lsdException w:name="Colorful Grid Accent 6" w:uiPriority="73"/>
+    <w:lsdException w:name="Subtle Emphasis" w:uiPriority="19" w:qFormat="1"/>
+    <w:lsdException w:name="Intense Emphasis" w:uiPriority="21" w:qFormat="1"/>
+    <w:lsdException w:name="Subtle Reference" w:uiPriority="31" w:qFormat="1"/>
+    <w:lsdException w:name="Intense Reference" w:uiPriority="32" w:qFormat="1"/>
+    <w:lsdException w:name="Book Title" w:uiPriority="33" w:qFormat="1"/>
+    <w:lsdException w:name="Bibliography" w:semiHidden="1" w:uiPriority="37" w:unhideWhenUsed="1"/>
+    <w:lsdException w:name="TOC Heading" w:semiHidden="1" w:uiPriority="39" w:unhideWhenUsed="1" w:qFormat="1"/>
+    <w:lsdException w:name="Grid Table 1 Light" w:semiHidden="1" w:unhideWhenUsed="1"/>
+    <w:lsdException w:name="Grid Table 2" w:semiHidden="1" w:unhideWhenUsed="1"/>
+    <w:lsdException w:name="Grid Table 3" w:semiHidden="1" w:unhideWhenUsed="1"/>
+    <w:lsdException w:name="Grid Table 4" w:uiPriority="49"/>
+    <w:lsdException w:name="Grid Table 5 Dark" w:uiPriority="50"/>
+    <w:lsdException w:name="Grid Table 6 Colorful" w:uiPriority="51"/>
+    <w:lsdException w:name="Grid Table 7 Colorful" w:uiPriority="52"/>
+    <w:lsdException w:name="Grid Table 1 Light Accent 1" w:uiPriority="46"/>
+    <w:lsdException w:name="Grid Table 2 Accent 1" w:uiPriority="47"/>
+    <w:lsdException w:name="Grid Table 3 Accent 1" w:uiPriority="48"/>
+    <w:lsdException w:name="Grid Table 4 Accent 1" w:uiPriority="49"/>
+    <w:lsdException w:name="Grid Table 5 Dark Accent 1" w:uiPriority="50"/>
+    <w:lsdException w:name="Grid Table 6 Colorful Accent 1" w:uiPriority="51"/>
+    <w:lsdException w:name="Grid Table 7 Colorful Accent 1" w:uiPriority="52"/>
+    <w:lsdException w:name="Grid Table 1 Light Accent 2" w:uiPriority="46"/>
+    <w:lsdException w:name="Grid Table 2 Accent 2" w:uiPriority="47"/>
+    <w:lsdException w:name="Grid Table 3 Accent 2" w:uiPriority="48"/>
+    <w:lsdException w:name="Grid Table 4 Accent 2" w:uiPriority="49"/>
+    <w:lsdException w:name="Grid Table 5 Dark Accent 2" w:uiPriority="50"/>
+    <w:lsdException w:name="Grid Table 6 Colorful Accent 2" w:uiPriority="51"/>
+    <w:lsdException w:name="Grid Table 7 Colorful Accent 2" w:uiPriority="52"/>
+    <w:lsdException w:name="Grid Table 1 Light Accent 3" w:uiPriority="46"/>
+    <w:lsdException w:name="Grid Table 2 Accent 3" w:uiPriority="47"/>
+    <w:lsdException w:name="Grid Table 3 Accent 3" w:uiPriority="48"/>
+    <w:lsdException w:name="Grid Table 4 Accent 3" w:uiPriority="49"/>
+    <w:lsdException w:name="Grid Table 5 Dark Accent 3" w:uiPriority="50"/>
+    <w:lsdException w:name="Grid Table 6 Colorful Accent 3" w:uiPriority="51"/>
+    <w:lsdException w:name="Grid Table 7 Colorful Accent 3" w:uiPriority="52"/>
+    <w:lsdException w:name="Grid Table 1 Light Accent 4" w:uiPriority="46"/>
+    <w:lsdException w:name="Grid Table 2 Accent 4" w:uiPriority="47"/>
+    <w:lsdException w:name="Grid Table 3 Accent 4" w:uiPriority="48"/>
+    <w:lsdException w:name="Grid Table 4 Accent 4" w:uiPriority="49"/>
+    <w:lsdException w:name="Grid Table 5 Dark Accent 4" w:uiPriority="50"/>
+    <w:lsdException w:name="Grid Table 6 Colorful Accent 4" w:uiPriority="51"/>
+    <w:lsdException w:name="Grid Table 7 Colorful Accent 4" w:uiPriority="52"/>
+    <w:lsdException w:name="Grid Table 1 Light Accent 5" w:uiPriority="46"/>
+    <w:lsdException w:name="Grid Table 2 Accent 5" w:uiPriority="47"/>
+    <w:lsdException w:name="Grid Table 3 Accent 5" w:uiPriority="48"/>
+    <w:lsdException w:name="Grid Table 4 Accent 5" w:uiPriority="49"/>
+    <w:lsdException w:name="Grid Table 5 Dark Accent 5" w:uiPriority="50"/>
+    <w:lsdException w:name="Grid Table 6 Colorful Accent 5" w:uiPriority="51"/>
+    <w:lsdException w:name="Grid Table 7 Colorful Accent 5" w:uiPriority="52"/>
+    <w:lsdException w:name="Grid Table 1 Light Accent 6" w:uiPriority="46"/>
+    <w:lsdException w:name="Grid Table 2 Accent 6" w:uiPriority="47"/>
+    <w:lsdException w:name="Grid Table 3 Accent 6" w:uiPriority="48"/>
+    <w:lsdException w:name="Grid Table 4 Accent 6" w:uiPriority="49"/>
+    <w:lsdException w:name="Grid Table 5 Dark Accent 6" w:uiPriority="50"/>
+    <w:lsdException w:name="Grid Table 6 Colorful Accent 6" w:uiPriority="51"/>
+    <w:lsdException w:name="Grid Table 7 Colorful Accent 6" w:uiPriority="52"/>
+    <w:lsdException w:name="List Table 1 Light" w:uiPriority="46"/>
+    <w:lsdException w:name="List Table 2" w:uiPriority="47"/>
+    <w:lsdException w:name="List Table 3" w:uiPriority="48"/>
+    <w:lsdException w:name="List Table 4" w:uiPriority="49"/>
+    <w:lsdException w:name="List Table 5 Dark" w:uiPriority="50"/>
+    <w:lsdException w:name="List Table 6 Colorful" w:uiPriority="51"/>
+    <w:lsdException w:name="List Table 7 Colorful" w:uiPriority="52"/>
+    <w:lsdException w:name="List Table 1 Light Accent 1" w:uiPriority="46"/>
+    <w:lsdException w:name="List Table 2 Accent 1" w:uiPriority="47"/>
+    <w:lsdException w:name="List Table 3 Accent 1" w:uiPriority="48"/>
+    <w:lsdException w:name="List Table 4 Accent 1" w:uiPriority="49"/>
+    <w:lsdException w:name="List Table 5 Dark Accent 1" w:uiPriority="50"/>
+    <w:lsdException w:name="List Table 6 Colorful Accent 1" w:uiPriority="51"/>
+    <w:lsdException w:name="List Table 7 Colorful Accent 1" w:uiPriority="52"/>
+    <w:lsdException w:name="List Table 1 Light Accent 2" w:uiPriority="46"/>
+    <w:lsdException w:name="List Table 2 Accent 2" w:uiPriority="47"/>
+    <w:lsdException w:name="List Table 3 Accent 2" w:uiPriority="48"/>
+    <w:lsdException w:name="List Table 4 Accent 2" w:uiPriority="49"/>
+    <w:lsdException w:name="List Table 5 Dark Accent 2" w:uiPriority="50"/>
+    <w:lsdException w:name="List Table 6 Colorful Accent 2" w:uiPriority="51"/>
+    <w:lsdException w:name="List Table 7 Colorful Accent 2" w:uiPriority="52"/>
+    <w:lsdException w:name="List Table 1 Light Accent 3" w:uiPriority="46"/>
+    <w:lsdException w:name="List Table 2 Accent 3" w:uiPriority="47"/>
+    <w:lsdException w:name="List Table 3 Accent 3" w:uiPriority="48"/>
+    <w:lsdException w:name="List Table 4 Accent 3" w:uiPriority="49"/>
+    <w:lsdException w:name="List Table 5 Dark Accent 3" w:uiPriority="50"/>
+    <w:lsdException w:name="List Table 6 Colorful Accent 3" w:uiPriority="51"/>
+    <w:lsdException w:name="List Table 7 Colorful Accent 3" w:uiPriority="52"/>
+    <w:lsdException w:name="List Table 1 Light Accent 4" w:uiPriority="46"/>
+    <w:lsdException w:name="List Table 2 Accent 4" w:uiPriority="47"/>
+    <w:lsdException w:name="List Table 3 Accent 4" w:uiPriority="48"/>
+    <w:lsdException w:name="List Table 4 Accent 4" w:uiPriority="49"/>
+    <w:lsdException w:name="List Table 5 Dark Accent 4" w:uiPriority="50"/>
+    <w:lsdException w:name="List Table 6 Colorful Accent 4" w:uiPriority="51"/>
+    <w:lsdException w:name="List Table 7 Colorful Accent 4" w:uiPriority="52"/>
+    <w:lsdException w:name="List Table 1 Light Accent 5" w:uiPriority="46"/>
+    <w:lsdException w:name="List Table 2 Accent 5" w:uiPriority="47"/>
+    <w:lsdException w:name="List Table 3 Accent 5" w:uiPriority="48"/>
+    <w:lsdException w:name="List Table 4 Accent 5" w:uiPriority="49"/>
+    <w:lsdException w:name="List Table 5 Dark Accent 5" w:uiPriority="50"/>
+    <w:lsdException w:name="List Table 6 Colorful Accent 5" w:uiPriority="51"/>
+    <w:lsdException w:name="List Table 7 Colorful Accent 5" w:uiPriority="52"/>
+    <w:lsdException w:name="List Table 1 Light Accent 6" w:uiPriority="46"/>
+    <w:lsdException w:name="List Table 2 Accent 6" w:uiPriority="47"/>
+    <w:lsdException w:name="List Table 3 Accent 6" w:uiPriority="48"/>
+    <w:lsdException w:name="List Table 4 Accent 6" w:uiPriority="49"/>
+    <w:lsdException w:name="List Table 5 Dark Accent 6" w:uiPriority="50"/>
+    <w:lsdException w:name="List Table 6 Colorful Accent 6" w:uiPriority="51"/>
+    <w:lsdException w:name="List Table 7 Colorful Accent 6" w:uiPriority="52"/>
+    <w:lsdException w:name="Mention" w:semiHidden="1" w:unhideWhenUsed="1"/>
+    <w:lsdException w:name="Smart Hyperlink" w:semiHidden="1" w:unhideWhenUsed="1"/>
+    <w:lsdException w:name="Hashtag" w:semiHidden="1" w:unhideWhenUsed="1"/>
   </w:latentStyles>
-  <w:style w:type="paragraph" w:default="1" w:styleId="Standard">
+  <w:style w:type="paragraph" w:default="1" w:styleId="Normal">
     <w:name w:val="Normal"/>
     <w:qFormat/>
     <w:rPr>
       <w:lang w:val="en-US"/>
     </w:rPr>
   </w:style>
-  <w:style w:type="paragraph" w:styleId="berschrift1">
+  <w:style w:type="paragraph" w:styleId="Heading1">
     <w:name w:val="heading 1"/>
-    <w:basedOn w:val="Standard"/>
-    <w:next w:val="Standard"/>
-    <w:link w:val="berschrift1Zeichen"/>
+    <w:basedOn w:val="Normal"/>
+    <w:next w:val="Normal"/>
+    <w:link w:val="Heading1Char"/>
     <w:uiPriority w:val="9"/>
     <w:qFormat/>
     <w:rsid w:val="00A328DF"/>
@@ -4153,11 +4874,11 @@
       <w:szCs w:val="32"/>
     </w:rPr>
   </w:style>
-  <w:style w:type="paragraph" w:styleId="berschrift2">
+  <w:style w:type="paragraph" w:styleId="Heading2">
     <w:name w:val="heading 2"/>
-    <w:basedOn w:val="Standard"/>
-    <w:next w:val="Standard"/>
-    <w:link w:val="berschrift2Zeichen"/>
+    <w:basedOn w:val="Normal"/>
+    <w:next w:val="Normal"/>
+    <w:link w:val="Heading2Char"/>
     <w:uiPriority w:val="9"/>
     <w:unhideWhenUsed/>
     <w:qFormat/>
@@ -4177,11 +4898,11 @@
       <w:szCs w:val="26"/>
     </w:rPr>
   </w:style>
-  <w:style w:type="paragraph" w:styleId="berschrift3">
+  <w:style w:type="paragraph" w:styleId="Heading3">
     <w:name w:val="heading 3"/>
-    <w:basedOn w:val="Standard"/>
-    <w:next w:val="Standard"/>
-    <w:link w:val="berschrift3Zeichen"/>
+    <w:basedOn w:val="Normal"/>
+    <w:next w:val="Normal"/>
+    <w:link w:val="Heading3Char"/>
     <w:uiPriority w:val="9"/>
     <w:unhideWhenUsed/>
     <w:qFormat/>
@@ -4199,11 +4920,11 @@
       <w:color w:val="4F81BD" w:themeColor="accent1"/>
     </w:rPr>
   </w:style>
-  <w:style w:type="paragraph" w:styleId="berschrift4">
+  <w:style w:type="paragraph" w:styleId="Heading4">
     <w:name w:val="heading 4"/>
-    <w:basedOn w:val="Standard"/>
-    <w:next w:val="Standard"/>
-    <w:link w:val="berschrift4Zeichen"/>
+    <w:basedOn w:val="Normal"/>
+    <w:next w:val="Normal"/>
+    <w:link w:val="Heading4Char"/>
     <w:uiPriority w:val="9"/>
     <w:unhideWhenUsed/>
     <w:qFormat/>
@@ -4223,13 +4944,13 @@
       <w:color w:val="4F81BD" w:themeColor="accent1"/>
     </w:rPr>
   </w:style>
-  <w:style w:type="character" w:default="1" w:styleId="Absatzstandardschriftart">
+  <w:style w:type="character" w:default="1" w:styleId="DefaultParagraphFont">
     <w:name w:val="Default Paragraph Font"/>
     <w:uiPriority w:val="1"/>
     <w:semiHidden/>
     <w:unhideWhenUsed/>
   </w:style>
-  <w:style w:type="table" w:default="1" w:styleId="NormaleTabelle">
+  <w:style w:type="table" w:default="1" w:styleId="TableNormal">
     <w:name w:val="Normal Table"/>
     <w:uiPriority w:val="99"/>
     <w:semiHidden/>
@@ -4244,7 +4965,7 @@
       </w:tblCellMar>
     </w:tblPr>
   </w:style>
-  <w:style w:type="numbering" w:default="1" w:styleId="KeineListe">
+  <w:style w:type="numbering" w:default="1" w:styleId="NoList">
     <w:name w:val="No List"/>
     <w:uiPriority w:val="99"/>
     <w:semiHidden/>
@@ -4252,7 +4973,7 @@
   </w:style>
   <w:style w:type="paragraph" w:customStyle="1" w:styleId="Estilo1">
     <w:name w:val="Estilo1"/>
-    <w:basedOn w:val="Standard"/>
+    <w:basedOn w:val="Normal"/>
     <w:qFormat/>
     <w:rsid w:val="004A740D"/>
     <w:pPr>
@@ -4325,10 +5046,10 @@
       <w:lang w:val="en-GB"/>
     </w:rPr>
   </w:style>
-  <w:style w:type="character" w:customStyle="1" w:styleId="berschrift1Zeichen">
-    <w:name w:val="Überschrift 1 Zeichen"/>
-    <w:basedOn w:val="Absatzstandardschriftart"/>
-    <w:link w:val="berschrift1"/>
+  <w:style w:type="character" w:customStyle="1" w:styleId="Heading1Char">
+    <w:name w:val="Heading 1 Char"/>
+    <w:basedOn w:val="DefaultParagraphFont"/>
+    <w:link w:val="Heading1"/>
     <w:uiPriority w:val="9"/>
     <w:rsid w:val="00A328DF"/>
     <w:rPr>
@@ -4341,10 +5062,10 @@
       <w:lang w:val="en-US"/>
     </w:rPr>
   </w:style>
-  <w:style w:type="character" w:customStyle="1" w:styleId="berschrift2Zeichen">
-    <w:name w:val="Überschrift 2 Zeichen"/>
-    <w:basedOn w:val="Absatzstandardschriftart"/>
-    <w:link w:val="berschrift2"/>
+  <w:style w:type="character" w:customStyle="1" w:styleId="Heading2Char">
+    <w:name w:val="Heading 2 Char"/>
+    <w:basedOn w:val="DefaultParagraphFont"/>
+    <w:link w:val="Heading2"/>
     <w:uiPriority w:val="9"/>
     <w:rsid w:val="00A328DF"/>
     <w:rPr>
@@ -4357,10 +5078,10 @@
       <w:lang w:val="en-US"/>
     </w:rPr>
   </w:style>
-  <w:style w:type="character" w:customStyle="1" w:styleId="berschrift3Zeichen">
-    <w:name w:val="Überschrift 3 Zeichen"/>
-    <w:basedOn w:val="Absatzstandardschriftart"/>
-    <w:link w:val="berschrift3"/>
+  <w:style w:type="character" w:customStyle="1" w:styleId="Heading3Char">
+    <w:name w:val="Heading 3 Char"/>
+    <w:basedOn w:val="DefaultParagraphFont"/>
+    <w:link w:val="Heading3"/>
     <w:uiPriority w:val="9"/>
     <w:rsid w:val="00A328DF"/>
     <w:rPr>
@@ -4371,10 +5092,10 @@
       <w:lang w:val="en-US"/>
     </w:rPr>
   </w:style>
-  <w:style w:type="character" w:customStyle="1" w:styleId="berschrift4Zeichen">
-    <w:name w:val="Überschrift 4 Zeichen"/>
-    <w:basedOn w:val="Absatzstandardschriftart"/>
-    <w:link w:val="berschrift4"/>
+  <w:style w:type="character" w:customStyle="1" w:styleId="Heading4Char">
+    <w:name w:val="Heading 4 Char"/>
+    <w:basedOn w:val="DefaultParagraphFont"/>
+    <w:link w:val="Heading4"/>
     <w:uiPriority w:val="9"/>
     <w:rsid w:val="00A328DF"/>
     <w:rPr>
@@ -4387,10 +5108,10 @@
       <w:lang w:val="en-US"/>
     </w:rPr>
   </w:style>
-  <w:style w:type="paragraph" w:styleId="Verzeichnis1">
+  <w:style w:type="paragraph" w:styleId="TOC1">
     <w:name w:val="toc 1"/>
-    <w:basedOn w:val="Standard"/>
-    <w:next w:val="Standard"/>
+    <w:basedOn w:val="Normal"/>
+    <w:next w:val="Normal"/>
     <w:autoRedefine/>
     <w:uiPriority w:val="39"/>
     <w:unhideWhenUsed/>
@@ -4404,10 +5125,10 @@
       <w:color w:val="548DD4"/>
     </w:rPr>
   </w:style>
-  <w:style w:type="paragraph" w:styleId="Verzeichnis2">
+  <w:style w:type="paragraph" w:styleId="TOC2">
     <w:name w:val="toc 2"/>
-    <w:basedOn w:val="Standard"/>
-    <w:next w:val="Standard"/>
+    <w:basedOn w:val="Normal"/>
+    <w:next w:val="Normal"/>
     <w:autoRedefine/>
     <w:uiPriority w:val="39"/>
     <w:unhideWhenUsed/>
@@ -4417,10 +5138,10 @@
       <w:szCs w:val="22"/>
     </w:rPr>
   </w:style>
-  <w:style w:type="paragraph" w:styleId="Verzeichnis3">
+  <w:style w:type="paragraph" w:styleId="TOC3">
     <w:name w:val="toc 3"/>
-    <w:basedOn w:val="Standard"/>
-    <w:next w:val="Standard"/>
+    <w:basedOn w:val="Normal"/>
+    <w:next w:val="Normal"/>
     <w:autoRedefine/>
     <w:uiPriority w:val="39"/>
     <w:unhideWhenUsed/>
@@ -4434,10 +5155,10 @@
       <w:szCs w:val="22"/>
     </w:rPr>
   </w:style>
-  <w:style w:type="paragraph" w:styleId="Verzeichnis4">
+  <w:style w:type="paragraph" w:styleId="TOC4">
     <w:name w:val="toc 4"/>
-    <w:basedOn w:val="Standard"/>
-    <w:next w:val="Standard"/>
+    <w:basedOn w:val="Normal"/>
+    <w:next w:val="Normal"/>
     <w:autoRedefine/>
     <w:uiPriority w:val="39"/>
     <w:unhideWhenUsed/>
@@ -4453,10 +5174,10 @@
       <w:szCs w:val="20"/>
     </w:rPr>
   </w:style>
-  <w:style w:type="paragraph" w:styleId="Verzeichnis5">
+  <w:style w:type="paragraph" w:styleId="TOC5">
     <w:name w:val="toc 5"/>
-    <w:basedOn w:val="Standard"/>
-    <w:next w:val="Standard"/>
+    <w:basedOn w:val="Normal"/>
+    <w:next w:val="Normal"/>
     <w:autoRedefine/>
     <w:uiPriority w:val="39"/>
     <w:unhideWhenUsed/>
@@ -4472,10 +5193,10 @@
       <w:szCs w:val="20"/>
     </w:rPr>
   </w:style>
-  <w:style w:type="paragraph" w:styleId="Verzeichnis6">
+  <w:style w:type="paragraph" w:styleId="TOC6">
     <w:name w:val="toc 6"/>
-    <w:basedOn w:val="Standard"/>
-    <w:next w:val="Standard"/>
+    <w:basedOn w:val="Normal"/>
+    <w:next w:val="Normal"/>
     <w:autoRedefine/>
     <w:uiPriority w:val="39"/>
     <w:unhideWhenUsed/>
@@ -4491,10 +5212,10 @@
       <w:szCs w:val="20"/>
     </w:rPr>
   </w:style>
-  <w:style w:type="paragraph" w:styleId="Verzeichnis7">
+  <w:style w:type="paragraph" w:styleId="TOC7">
     <w:name w:val="toc 7"/>
-    <w:basedOn w:val="Standard"/>
-    <w:next w:val="Standard"/>
+    <w:basedOn w:val="Normal"/>
+    <w:next w:val="Normal"/>
     <w:autoRedefine/>
     <w:uiPriority w:val="39"/>
     <w:unhideWhenUsed/>
@@ -4510,10 +5231,10 @@
       <w:szCs w:val="20"/>
     </w:rPr>
   </w:style>
-  <w:style w:type="paragraph" w:styleId="Verzeichnis8">
+  <w:style w:type="paragraph" w:styleId="TOC8">
     <w:name w:val="toc 8"/>
-    <w:basedOn w:val="Standard"/>
-    <w:next w:val="Standard"/>
+    <w:basedOn w:val="Normal"/>
+    <w:next w:val="Normal"/>
     <w:autoRedefine/>
     <w:uiPriority w:val="39"/>
     <w:unhideWhenUsed/>
@@ -4529,10 +5250,10 @@
       <w:szCs w:val="20"/>
     </w:rPr>
   </w:style>
-  <w:style w:type="paragraph" w:styleId="Verzeichnis9">
+  <w:style w:type="paragraph" w:styleId="TOC9">
     <w:name w:val="toc 9"/>
-    <w:basedOn w:val="Standard"/>
-    <w:next w:val="Standard"/>
+    <w:basedOn w:val="Normal"/>
+    <w:next w:val="Normal"/>
     <w:autoRedefine/>
     <w:uiPriority w:val="39"/>
     <w:unhideWhenUsed/>
@@ -4548,13 +5269,12 @@
       <w:szCs w:val="20"/>
     </w:rPr>
   </w:style>
-  <w:style w:type="table" w:styleId="Tabellenraster">
+  <w:style w:type="table" w:styleId="TableGrid">
     <w:name w:val="Table Grid"/>
-    <w:basedOn w:val="NormaleTabelle"/>
+    <w:basedOn w:val="TableNormal"/>
     <w:uiPriority w:val="59"/>
     <w:rsid w:val="009B7B97"/>
     <w:tblPr>
-      <w:tblInd w:w="0" w:type="dxa"/>
       <w:tblBorders>
         <w:top w:val="single" w:sz="4" w:space="0" w:color="auto"/>
         <w:left w:val="single" w:sz="4" w:space="0" w:color="auto"/>
@@ -4563,615 +5283,6 @@
         <w:insideH w:val="single" w:sz="4" w:space="0" w:color="auto"/>
         <w:insideV w:val="single" w:sz="4" w:space="0" w:color="auto"/>
       </w:tblBorders>
-      <w:tblCellMar>
-        <w:top w:w="0" w:type="dxa"/>
-        <w:left w:w="108" w:type="dxa"/>
-        <w:bottom w:w="0" w:type="dxa"/>
-        <w:right w:w="108" w:type="dxa"/>
-      </w:tblCellMar>
-    </w:tblPr>
-  </w:style>
-</w:styles>
-</file>
-
-<file path=word/stylesWithEffects.xml><?xml version="1.0" encoding="utf-8"?>
-<w:styles xmlns:wpc="http://schemas.microsoft.com/office/word/2010/wordprocessingCanvas" xmlns:mo="http://schemas.microsoft.com/office/mac/office/2008/main" xmlns:mc="http://schemas.openxmlformats.org/markup-compatibility/2006" xmlns:mv="urn:schemas-microsoft-com:mac:vml" xmlns:o="urn:schemas-microsoft-com:office:office" xmlns:r="http://schemas.openxmlformats.org/officeDocument/2006/relationships" xmlns:m="http://schemas.openxmlformats.org/officeDocument/2006/math" xmlns:v="urn:schemas-microsoft-com:vml" xmlns:wp14="http://schemas.microsoft.com/office/word/2010/wordprocessingDrawing" xmlns:wp="http://schemas.openxmlformats.org/drawingml/2006/wordprocessingDrawing" xmlns:w10="urn:schemas-microsoft-com:office:word" xmlns:w="http://schemas.openxmlformats.org/wordprocessingml/2006/main" xmlns:w14="http://schemas.microsoft.com/office/word/2010/wordml" xmlns:wpg="http://schemas.microsoft.com/office/word/2010/wordprocessingGroup" xmlns:wpi="http://schemas.microsoft.com/office/word/2010/wordprocessingInk" xmlns:wne="http://schemas.microsoft.com/office/word/2006/wordml" xmlns:wps="http://schemas.microsoft.com/office/word/2010/wordprocessingShape" mc:Ignorable="w14 wp14">
-  <w:docDefaults>
-    <w:rPrDefault>
-      <w:rPr>
-        <w:rFonts w:asciiTheme="minorHAnsi" w:eastAsiaTheme="minorEastAsia" w:hAnsiTheme="minorHAnsi" w:cstheme="minorBidi"/>
-        <w:sz w:val="24"/>
-        <w:szCs w:val="24"/>
-        <w:lang w:val="de-CH" w:eastAsia="de-DE" w:bidi="ar-SA"/>
-      </w:rPr>
-    </w:rPrDefault>
-    <w:pPrDefault/>
-  </w:docDefaults>
-  <w:latentStyles w:defLockedState="0" w:defUIPriority="99" w:defSemiHidden="1" w:defUnhideWhenUsed="1" w:defQFormat="0" w:count="276">
-    <w:lsdException w:name="Normal" w:semiHidden="0" w:uiPriority="0" w:unhideWhenUsed="0" w:qFormat="1"/>
-    <w:lsdException w:name="heading 1" w:semiHidden="0" w:uiPriority="9" w:unhideWhenUsed="0" w:qFormat="1"/>
-    <w:lsdException w:name="heading 2" w:uiPriority="9" w:qFormat="1"/>
-    <w:lsdException w:name="heading 3" w:uiPriority="9" w:qFormat="1"/>
-    <w:lsdException w:name="heading 4" w:uiPriority="9" w:qFormat="1"/>
-    <w:lsdException w:name="heading 5" w:uiPriority="9" w:qFormat="1"/>
-    <w:lsdException w:name="heading 6" w:uiPriority="9" w:qFormat="1"/>
-    <w:lsdException w:name="heading 7" w:uiPriority="9" w:qFormat="1"/>
-    <w:lsdException w:name="heading 8" w:uiPriority="9" w:qFormat="1"/>
-    <w:lsdException w:name="heading 9" w:uiPriority="9" w:qFormat="1"/>
-    <w:lsdException w:name="toc 1" w:uiPriority="39"/>
-    <w:lsdException w:name="toc 2" w:uiPriority="39"/>
-    <w:lsdException w:name="toc 3" w:uiPriority="39"/>
-    <w:lsdException w:name="toc 4" w:uiPriority="39"/>
-    <w:lsdException w:name="toc 5" w:uiPriority="39"/>
-    <w:lsdException w:name="toc 6" w:uiPriority="39"/>
-    <w:lsdException w:name="toc 7" w:uiPriority="39"/>
-    <w:lsdException w:name="toc 8" w:uiPriority="39"/>
-    <w:lsdException w:name="toc 9" w:uiPriority="39"/>
-    <w:lsdException w:name="caption" w:uiPriority="35" w:qFormat="1"/>
-    <w:lsdException w:name="Title" w:semiHidden="0" w:uiPriority="10" w:unhideWhenUsed="0" w:qFormat="1"/>
-    <w:lsdException w:name="Default Paragraph Font" w:uiPriority="1"/>
-    <w:lsdException w:name="Subtitle" w:semiHidden="0" w:uiPriority="11" w:unhideWhenUsed="0" w:qFormat="1"/>
-    <w:lsdException w:name="Strong" w:semiHidden="0" w:uiPriority="22" w:unhideWhenUsed="0" w:qFormat="1"/>
-    <w:lsdException w:name="Emphasis" w:semiHidden="0" w:uiPriority="20" w:unhideWhenUsed="0" w:qFormat="1"/>
-    <w:lsdException w:name="Table Grid" w:semiHidden="0" w:uiPriority="59" w:unhideWhenUsed="0"/>
-    <w:lsdException w:name="Placeholder Text" w:unhideWhenUsed="0"/>
-    <w:lsdException w:name="No Spacing" w:semiHidden="0" w:uiPriority="1" w:unhideWhenUsed="0" w:qFormat="1"/>
-    <w:lsdException w:name="Light Shading" w:semiHidden="0" w:uiPriority="60" w:unhideWhenUsed="0"/>
-    <w:lsdException w:name="Light List" w:semiHidden="0" w:uiPriority="61" w:unhideWhenUsed="0"/>
-    <w:lsdException w:name="Light Grid" w:semiHidden="0" w:uiPriority="62" w:unhideWhenUsed="0"/>
-    <w:lsdException w:name="Medium Shading 1" w:semiHidden="0" w:uiPriority="63" w:unhideWhenUsed="0"/>
-    <w:lsdException w:name="Medium Shading 2" w:semiHidden="0" w:uiPriority="64" w:unhideWhenUsed="0"/>
-    <w:lsdException w:name="Medium List 1" w:semiHidden="0" w:uiPriority="65" w:unhideWhenUsed="0"/>
-    <w:lsdException w:name="Medium List 2" w:semiHidden="0" w:uiPriority="66" w:unhideWhenUsed="0"/>
-    <w:lsdException w:name="Medium Grid 1" w:semiHidden="0" w:uiPriority="67" w:unhideWhenUsed="0"/>
-    <w:lsdException w:name="Medium Grid 2" w:semiHidden="0" w:uiPriority="68" w:unhideWhenUsed="0"/>
-    <w:lsdException w:name="Medium Grid 3" w:semiHidden="0" w:uiPriority="69" w:unhideWhenUsed="0"/>
-    <w:lsdException w:name="Dark List" w:semiHidden="0" w:uiPriority="70" w:unhideWhenUsed="0"/>
-    <w:lsdException w:name="Colorful Shading" w:semiHidden="0" w:uiPriority="71" w:unhideWhenUsed="0"/>
-    <w:lsdException w:name="Colorful List" w:semiHidden="0" w:uiPriority="72" w:unhideWhenUsed="0"/>
-    <w:lsdException w:name="Colorful Grid" w:semiHidden="0" w:uiPriority="73" w:unhideWhenUsed="0"/>
-    <w:lsdException w:name="Light Shading Accent 1" w:semiHidden="0" w:uiPriority="60" w:unhideWhenUsed="0"/>
-    <w:lsdException w:name="Light List Accent 1" w:semiHidden="0" w:uiPriority="61" w:unhideWhenUsed="0"/>
-    <w:lsdException w:name="Light Grid Accent 1" w:semiHidden="0" w:uiPriority="62" w:unhideWhenUsed="0"/>
-    <w:lsdException w:name="Medium Shading 1 Accent 1" w:semiHidden="0" w:uiPriority="63" w:unhideWhenUsed="0"/>
-    <w:lsdException w:name="Medium Shading 2 Accent 1" w:semiHidden="0" w:uiPriority="64" w:unhideWhenUsed="0"/>
-    <w:lsdException w:name="Medium List 1 Accent 1" w:semiHidden="0" w:uiPriority="65" w:unhideWhenUsed="0"/>
-    <w:lsdException w:name="Revision" w:unhideWhenUsed="0"/>
-    <w:lsdException w:name="List Paragraph" w:semiHidden="0" w:uiPriority="34" w:unhideWhenUsed="0" w:qFormat="1"/>
-    <w:lsdException w:name="Quote" w:semiHidden="0" w:uiPriority="29" w:unhideWhenUsed="0" w:qFormat="1"/>
-    <w:lsdException w:name="Intense Quote" w:semiHidden="0" w:uiPriority="30" w:unhideWhenUsed="0" w:qFormat="1"/>
-    <w:lsdException w:name="Medium List 2 Accent 1" w:semiHidden="0" w:uiPriority="66" w:unhideWhenUsed="0"/>
-    <w:lsdException w:name="Medium Grid 1 Accent 1" w:semiHidden="0" w:uiPriority="67" w:unhideWhenUsed="0"/>
-    <w:lsdException w:name="Medium Grid 2 Accent 1" w:semiHidden="0" w:uiPriority="68" w:unhideWhenUsed="0"/>
-    <w:lsdException w:name="Medium Grid 3 Accent 1" w:semiHidden="0" w:uiPriority="69" w:unhideWhenUsed="0"/>
-    <w:lsdException w:name="Dark List Accent 1" w:semiHidden="0" w:uiPriority="70" w:unhideWhenUsed="0"/>
-    <w:lsdException w:name="Colorful Shading Accent 1" w:semiHidden="0" w:uiPriority="71" w:unhideWhenUsed="0"/>
-    <w:lsdException w:name="Colorful List Accent 1" w:semiHidden="0" w:uiPriority="72" w:unhideWhenUsed="0"/>
-    <w:lsdException w:name="Colorful Grid Accent 1" w:semiHidden="0" w:uiPriority="73" w:unhideWhenUsed="0"/>
-    <w:lsdException w:name="Light Shading Accent 2" w:semiHidden="0" w:uiPriority="60" w:unhideWhenUsed="0"/>
-    <w:lsdException w:name="Light List Accent 2" w:semiHidden="0" w:uiPriority="61" w:unhideWhenUsed="0"/>
-    <w:lsdException w:name="Light Grid Accent 2" w:semiHidden="0" w:uiPriority="62" w:unhideWhenUsed="0"/>
-    <w:lsdException w:name="Medium Shading 1 Accent 2" w:semiHidden="0" w:uiPriority="63" w:unhideWhenUsed="0"/>
-    <w:lsdException w:name="Medium Shading 2 Accent 2" w:semiHidden="0" w:uiPriority="64" w:unhideWhenUsed="0"/>
-    <w:lsdException w:name="Medium List 1 Accent 2" w:semiHidden="0" w:uiPriority="65" w:unhideWhenUsed="0"/>
-    <w:lsdException w:name="Medium List 2 Accent 2" w:semiHidden="0" w:uiPriority="66" w:unhideWhenUsed="0"/>
-    <w:lsdException w:name="Medium Grid 1 Accent 2" w:semiHidden="0" w:uiPriority="67" w:unhideWhenUsed="0"/>
-    <w:lsdException w:name="Medium Grid 2 Accent 2" w:semiHidden="0" w:uiPriority="68" w:unhideWhenUsed="0"/>
-    <w:lsdException w:name="Medium Grid 3 Accent 2" w:semiHidden="0" w:uiPriority="69" w:unhideWhenUsed="0"/>
-    <w:lsdException w:name="Dark List Accent 2" w:semiHidden="0" w:uiPriority="70" w:unhideWhenUsed="0"/>
-    <w:lsdException w:name="Colorful Shading Accent 2" w:semiHidden="0" w:uiPriority="71" w:unhideWhenUsed="0"/>
-    <w:lsdException w:name="Colorful List Accent 2" w:semiHidden="0" w:uiPriority="72" w:unhideWhenUsed="0"/>
-    <w:lsdException w:name="Colorful Grid Accent 2" w:semiHidden="0" w:uiPriority="73" w:unhideWhenUsed="0"/>
-    <w:lsdException w:name="Light Shading Accent 3" w:semiHidden="0" w:uiPriority="60" w:unhideWhenUsed="0"/>
-    <w:lsdException w:name="Light List Accent 3" w:semiHidden="0" w:uiPriority="61" w:unhideWhenUsed="0"/>
-    <w:lsdException w:name="Light Grid Accent 3" w:semiHidden="0" w:uiPriority="62" w:unhideWhenUsed="0"/>
-    <w:lsdException w:name="Medium Shading 1 Accent 3" w:semiHidden="0" w:uiPriority="63" w:unhideWhenUsed="0"/>
-    <w:lsdException w:name="Medium Shading 2 Accent 3" w:semiHidden="0" w:uiPriority="64" w:unhideWhenUsed="0"/>
-    <w:lsdException w:name="Medium List 1 Accent 3" w:semiHidden="0" w:uiPriority="65" w:unhideWhenUsed="0"/>
-    <w:lsdException w:name="Medium List 2 Accent 3" w:semiHidden="0" w:uiPriority="66" w:unhideWhenUsed="0"/>
-    <w:lsdException w:name="Medium Grid 1 Accent 3" w:semiHidden="0" w:uiPriority="67" w:unhideWhenUsed="0"/>
-    <w:lsdException w:name="Medium Grid 2 Accent 3" w:semiHidden="0" w:uiPriority="68" w:unhideWhenUsed="0"/>
-    <w:lsdException w:name="Medium Grid 3 Accent 3" w:semiHidden="0" w:uiPriority="69" w:unhideWhenUsed="0"/>
-    <w:lsdException w:name="Dark List Accent 3" w:semiHidden="0" w:uiPriority="70" w:unhideWhenUsed="0"/>
-    <w:lsdException w:name="Colorful Shading Accent 3" w:semiHidden="0" w:uiPriority="71" w:unhideWhenUsed="0"/>
-    <w:lsdException w:name="Colorful List Accent 3" w:semiHidden="0" w:uiPriority="72" w:unhideWhenUsed="0"/>
-    <w:lsdException w:name="Colorful Grid Accent 3" w:semiHidden="0" w:uiPriority="73" w:unhideWhenUsed="0"/>
-    <w:lsdException w:name="Light Shading Accent 4" w:semiHidden="0" w:uiPriority="60" w:unhideWhenUsed="0"/>
-    <w:lsdException w:name="Light List Accent 4" w:semiHidden="0" w:uiPriority="61" w:unhideWhenUsed="0"/>
-    <w:lsdException w:name="Light Grid Accent 4" w:semiHidden="0" w:uiPriority="62" w:unhideWhenUsed="0"/>
-    <w:lsdException w:name="Medium Shading 1 Accent 4" w:semiHidden="0" w:uiPriority="63" w:unhideWhenUsed="0"/>
-    <w:lsdException w:name="Medium Shading 2 Accent 4" w:semiHidden="0" w:uiPriority="64" w:unhideWhenUsed="0"/>
-    <w:lsdException w:name="Medium List 1 Accent 4" w:semiHidden="0" w:uiPriority="65" w:unhideWhenUsed="0"/>
-    <w:lsdException w:name="Medium List 2 Accent 4" w:semiHidden="0" w:uiPriority="66" w:unhideWhenUsed="0"/>
-    <w:lsdException w:name="Medium Grid 1 Accent 4" w:semiHidden="0" w:uiPriority="67" w:unhideWhenUsed="0"/>
-    <w:lsdException w:name="Medium Grid 2 Accent 4" w:semiHidden="0" w:uiPriority="68" w:unhideWhenUsed="0"/>
-    <w:lsdException w:name="Medium Grid 3 Accent 4" w:semiHidden="0" w:uiPriority="69" w:unhideWhenUsed="0"/>
-    <w:lsdException w:name="Dark List Accent 4" w:semiHidden="0" w:uiPriority="70" w:unhideWhenUsed="0"/>
-    <w:lsdException w:name="Colorful Shading Accent 4" w:semiHidden="0" w:uiPriority="71" w:unhideWhenUsed="0"/>
-    <w:lsdException w:name="Colorful List Accent 4" w:semiHidden="0" w:uiPriority="72" w:unhideWhenUsed="0"/>
-    <w:lsdException w:name="Colorful Grid Accent 4" w:semiHidden="0" w:uiPriority="73" w:unhideWhenUsed="0"/>
-    <w:lsdException w:name="Light Shading Accent 5" w:semiHidden="0" w:uiPriority="60" w:unhideWhenUsed="0"/>
-    <w:lsdException w:name="Light List Accent 5" w:semiHidden="0" w:uiPriority="61" w:unhideWhenUsed="0"/>
-    <w:lsdException w:name="Light Grid Accent 5" w:semiHidden="0" w:uiPriority="62" w:unhideWhenUsed="0"/>
-    <w:lsdException w:name="Medium Shading 1 Accent 5" w:semiHidden="0" w:uiPriority="63" w:unhideWhenUsed="0"/>
-    <w:lsdException w:name="Medium Shading 2 Accent 5" w:semiHidden="0" w:uiPriority="64" w:unhideWhenUsed="0"/>
-    <w:lsdException w:name="Medium List 1 Accent 5" w:semiHidden="0" w:uiPriority="65" w:unhideWhenUsed="0"/>
-    <w:lsdException w:name="Medium List 2 Accent 5" w:semiHidden="0" w:uiPriority="66" w:unhideWhenUsed="0"/>
-    <w:lsdException w:name="Medium Grid 1 Accent 5" w:semiHidden="0" w:uiPriority="67" w:unhideWhenUsed="0"/>
-    <w:lsdException w:name="Medium Grid 2 Accent 5" w:semiHidden="0" w:uiPriority="68" w:unhideWhenUsed="0"/>
-    <w:lsdException w:name="Medium Grid 3 Accent 5" w:semiHidden="0" w:uiPriority="69" w:unhideWhenUsed="0"/>
-    <w:lsdException w:name="Dark List Accent 5" w:semiHidden="0" w:uiPriority="70" w:unhideWhenUsed="0"/>
-    <w:lsdException w:name="Colorful Shading Accent 5" w:semiHidden="0" w:uiPriority="71" w:unhideWhenUsed="0"/>
-    <w:lsdException w:name="Colorful List Accent 5" w:semiHidden="0" w:uiPriority="72" w:unhideWhenUsed="0"/>
-    <w:lsdException w:name="Colorful Grid Accent 5" w:semiHidden="0" w:uiPriority="73" w:unhideWhenUsed="0"/>
-    <w:lsdException w:name="Light Shading Accent 6" w:semiHidden="0" w:uiPriority="60" w:unhideWhenUsed="0"/>
-    <w:lsdException w:name="Light List Accent 6" w:semiHidden="0" w:uiPriority="61" w:unhideWhenUsed="0"/>
-    <w:lsdException w:name="Light Grid Accent 6" w:semiHidden="0" w:uiPriority="62" w:unhideWhenUsed="0"/>
-    <w:lsdException w:name="Medium Shading 1 Accent 6" w:semiHidden="0" w:uiPriority="63" w:unhideWhenUsed="0"/>
-    <w:lsdException w:name="Medium Shading 2 Accent 6" w:semiHidden="0" w:uiPriority="64" w:unhideWhenUsed="0"/>
-    <w:lsdException w:name="Medium List 1 Accent 6" w:semiHidden="0" w:uiPriority="65" w:unhideWhenUsed="0"/>
-    <w:lsdException w:name="Medium List 2 Accent 6" w:semiHidden="0" w:uiPriority="66" w:unhideWhenUsed="0"/>
-    <w:lsdException w:name="Medium Grid 1 Accent 6" w:semiHidden="0" w:uiPriority="67" w:unhideWhenUsed="0"/>
-    <w:lsdException w:name="Medium Grid 2 Accent 6" w:semiHidden="0" w:uiPriority="68" w:unhideWhenUsed="0"/>
-    <w:lsdException w:name="Medium Grid 3 Accent 6" w:semiHidden="0" w:uiPriority="69" w:unhideWhenUsed="0"/>
-    <w:lsdException w:name="Dark List Accent 6" w:semiHidden="0" w:uiPriority="70" w:unhideWhenUsed="0"/>
-    <w:lsdException w:name="Colorful Shading Accent 6" w:semiHidden="0" w:uiPriority="71" w:unhideWhenUsed="0"/>
-    <w:lsdException w:name="Colorful List Accent 6" w:semiHidden="0" w:uiPriority="72" w:unhideWhenUsed="0"/>
-    <w:lsdException w:name="Colorful Grid Accent 6" w:semiHidden="0" w:uiPriority="73" w:unhideWhenUsed="0"/>
-    <w:lsdException w:name="Subtle Emphasis" w:semiHidden="0" w:uiPriority="19" w:unhideWhenUsed="0" w:qFormat="1"/>
-    <w:lsdException w:name="Intense Emphasis" w:semiHidden="0" w:uiPriority="21" w:unhideWhenUsed="0" w:qFormat="1"/>
-    <w:lsdException w:name="Subtle Reference" w:semiHidden="0" w:uiPriority="31" w:unhideWhenUsed="0" w:qFormat="1"/>
-    <w:lsdException w:name="Intense Reference" w:semiHidden="0" w:uiPriority="32" w:unhideWhenUsed="0" w:qFormat="1"/>
-    <w:lsdException w:name="Book Title" w:semiHidden="0" w:uiPriority="33" w:unhideWhenUsed="0" w:qFormat="1"/>
-    <w:lsdException w:name="Bibliography" w:uiPriority="37"/>
-    <w:lsdException w:name="TOC Heading" w:uiPriority="39" w:qFormat="1"/>
-  </w:latentStyles>
-  <w:style w:type="paragraph" w:default="1" w:styleId="Standard">
-    <w:name w:val="Normal"/>
-    <w:qFormat/>
-    <w:rPr>
-      <w:lang w:val="en-US"/>
-    </w:rPr>
-  </w:style>
-  <w:style w:type="paragraph" w:styleId="berschrift1">
-    <w:name w:val="heading 1"/>
-    <w:basedOn w:val="Standard"/>
-    <w:next w:val="Standard"/>
-    <w:link w:val="berschrift1Zeichen"/>
-    <w:uiPriority w:val="9"/>
-    <w:qFormat/>
-    <w:rsid w:val="00A328DF"/>
-    <w:pPr>
-      <w:keepNext/>
-      <w:keepLines/>
-      <w:spacing w:before="480"/>
-      <w:outlineLvl w:val="0"/>
-    </w:pPr>
-    <w:rPr>
-      <w:rFonts w:asciiTheme="majorHAnsi" w:eastAsiaTheme="majorEastAsia" w:hAnsiTheme="majorHAnsi" w:cstheme="majorBidi"/>
-      <w:b/>
-      <w:bCs/>
-      <w:color w:val="345A8A" w:themeColor="accent1" w:themeShade="B5"/>
-      <w:sz w:val="32"/>
-      <w:szCs w:val="32"/>
-    </w:rPr>
-  </w:style>
-  <w:style w:type="paragraph" w:styleId="berschrift2">
-    <w:name w:val="heading 2"/>
-    <w:basedOn w:val="Standard"/>
-    <w:next w:val="Standard"/>
-    <w:link w:val="berschrift2Zeichen"/>
-    <w:uiPriority w:val="9"/>
-    <w:unhideWhenUsed/>
-    <w:qFormat/>
-    <w:rsid w:val="00A328DF"/>
-    <w:pPr>
-      <w:keepNext/>
-      <w:keepLines/>
-      <w:spacing w:before="200"/>
-      <w:outlineLvl w:val="1"/>
-    </w:pPr>
-    <w:rPr>
-      <w:rFonts w:asciiTheme="majorHAnsi" w:eastAsiaTheme="majorEastAsia" w:hAnsiTheme="majorHAnsi" w:cstheme="majorBidi"/>
-      <w:b/>
-      <w:bCs/>
-      <w:color w:val="4F81BD" w:themeColor="accent1"/>
-      <w:sz w:val="26"/>
-      <w:szCs w:val="26"/>
-    </w:rPr>
-  </w:style>
-  <w:style w:type="paragraph" w:styleId="berschrift3">
-    <w:name w:val="heading 3"/>
-    <w:basedOn w:val="Standard"/>
-    <w:next w:val="Standard"/>
-    <w:link w:val="berschrift3Zeichen"/>
-    <w:uiPriority w:val="9"/>
-    <w:unhideWhenUsed/>
-    <w:qFormat/>
-    <w:rsid w:val="00A328DF"/>
-    <w:pPr>
-      <w:keepNext/>
-      <w:keepLines/>
-      <w:spacing w:before="200"/>
-      <w:outlineLvl w:val="2"/>
-    </w:pPr>
-    <w:rPr>
-      <w:rFonts w:asciiTheme="majorHAnsi" w:eastAsiaTheme="majorEastAsia" w:hAnsiTheme="majorHAnsi" w:cstheme="majorBidi"/>
-      <w:b/>
-      <w:bCs/>
-      <w:color w:val="4F81BD" w:themeColor="accent1"/>
-    </w:rPr>
-  </w:style>
-  <w:style w:type="paragraph" w:styleId="berschrift4">
-    <w:name w:val="heading 4"/>
-    <w:basedOn w:val="Standard"/>
-    <w:next w:val="Standard"/>
-    <w:link w:val="berschrift4Zeichen"/>
-    <w:uiPriority w:val="9"/>
-    <w:unhideWhenUsed/>
-    <w:qFormat/>
-    <w:rsid w:val="00A328DF"/>
-    <w:pPr>
-      <w:keepNext/>
-      <w:keepLines/>
-      <w:spacing w:before="200"/>
-      <w:outlineLvl w:val="3"/>
-    </w:pPr>
-    <w:rPr>
-      <w:rFonts w:asciiTheme="majorHAnsi" w:eastAsiaTheme="majorEastAsia" w:hAnsiTheme="majorHAnsi" w:cstheme="majorBidi"/>
-      <w:b/>
-      <w:bCs/>
-      <w:i/>
-      <w:iCs/>
-      <w:color w:val="4F81BD" w:themeColor="accent1"/>
-    </w:rPr>
-  </w:style>
-  <w:style w:type="character" w:default="1" w:styleId="Absatzstandardschriftart">
-    <w:name w:val="Default Paragraph Font"/>
-    <w:uiPriority w:val="1"/>
-    <w:semiHidden/>
-    <w:unhideWhenUsed/>
-  </w:style>
-  <w:style w:type="table" w:default="1" w:styleId="NormaleTabelle">
-    <w:name w:val="Normal Table"/>
-    <w:uiPriority w:val="99"/>
-    <w:semiHidden/>
-    <w:unhideWhenUsed/>
-    <w:tblPr>
-      <w:tblInd w:w="0" w:type="dxa"/>
-      <w:tblCellMar>
-        <w:top w:w="0" w:type="dxa"/>
-        <w:left w:w="108" w:type="dxa"/>
-        <w:bottom w:w="0" w:type="dxa"/>
-        <w:right w:w="108" w:type="dxa"/>
-      </w:tblCellMar>
-    </w:tblPr>
-  </w:style>
-  <w:style w:type="numbering" w:default="1" w:styleId="KeineListe">
-    <w:name w:val="No List"/>
-    <w:uiPriority w:val="99"/>
-    <w:semiHidden/>
-    <w:unhideWhenUsed/>
-  </w:style>
-  <w:style w:type="paragraph" w:customStyle="1" w:styleId="Estilo1">
-    <w:name w:val="Estilo1"/>
-    <w:basedOn w:val="Standard"/>
-    <w:qFormat/>
-    <w:rsid w:val="004A740D"/>
-    <w:pPr>
-      <w:numPr>
-        <w:numId w:val="5"/>
-      </w:numPr>
-    </w:pPr>
-    <w:rPr>
-      <w:rFonts w:ascii="Times New Roman" w:eastAsia="Times New Roman" w:hAnsi="Times New Roman" w:cs="Times New Roman"/>
-      <w:b/>
-      <w:color w:val="00000A"/>
-      <w:sz w:val="28"/>
-      <w:szCs w:val="36"/>
-      <w:u w:val="single"/>
-      <w:lang w:eastAsia="de-CH"/>
-    </w:rPr>
-  </w:style>
-  <w:style w:type="paragraph" w:customStyle="1" w:styleId="Estilo2">
-    <w:name w:val="Estilo2"/>
-    <w:basedOn w:val="Estilo1"/>
-    <w:qFormat/>
-    <w:rsid w:val="00386814"/>
-    <w:pPr>
-      <w:numPr>
-        <w:ilvl w:val="1"/>
-      </w:numPr>
-      <w:tabs>
-        <w:tab w:val="clear" w:pos="360"/>
-        <w:tab w:val="num" w:pos="720"/>
-      </w:tabs>
-      <w:ind w:left="720" w:hanging="360"/>
-    </w:pPr>
-    <w:rPr>
-      <w:sz w:val="20"/>
-      <w:szCs w:val="20"/>
-    </w:rPr>
-  </w:style>
-  <w:style w:type="paragraph" w:customStyle="1" w:styleId="Estilo3">
-    <w:name w:val="Estilo3"/>
-    <w:basedOn w:val="Estilo2"/>
-    <w:qFormat/>
-    <w:rsid w:val="00386814"/>
-    <w:pPr>
-      <w:numPr>
-        <w:ilvl w:val="2"/>
-      </w:numPr>
-      <w:tabs>
-        <w:tab w:val="clear" w:pos="567"/>
-        <w:tab w:val="num" w:pos="1211"/>
-      </w:tabs>
-      <w:ind w:left="1211" w:hanging="360"/>
-    </w:pPr>
-  </w:style>
-  <w:style w:type="paragraph" w:customStyle="1" w:styleId="Estilo4">
-    <w:name w:val="Estilo4"/>
-    <w:basedOn w:val="Estilo3"/>
-    <w:qFormat/>
-    <w:rsid w:val="00386814"/>
-    <w:pPr>
-      <w:numPr>
-        <w:ilvl w:val="3"/>
-      </w:numPr>
-      <w:tabs>
-        <w:tab w:val="clear" w:pos="907"/>
-        <w:tab w:val="num" w:pos="1080"/>
-      </w:tabs>
-      <w:ind w:left="1080" w:right="227" w:hanging="720"/>
-    </w:pPr>
-    <w:rPr>
-      <w:lang w:val="en-GB"/>
-    </w:rPr>
-  </w:style>
-  <w:style w:type="character" w:customStyle="1" w:styleId="berschrift1Zeichen">
-    <w:name w:val="Überschrift 1 Zeichen"/>
-    <w:basedOn w:val="Absatzstandardschriftart"/>
-    <w:link w:val="berschrift1"/>
-    <w:uiPriority w:val="9"/>
-    <w:rsid w:val="00A328DF"/>
-    <w:rPr>
-      <w:rFonts w:asciiTheme="majorHAnsi" w:eastAsiaTheme="majorEastAsia" w:hAnsiTheme="majorHAnsi" w:cstheme="majorBidi"/>
-      <w:b/>
-      <w:bCs/>
-      <w:color w:val="345A8A" w:themeColor="accent1" w:themeShade="B5"/>
-      <w:sz w:val="32"/>
-      <w:szCs w:val="32"/>
-      <w:lang w:val="en-US"/>
-    </w:rPr>
-  </w:style>
-  <w:style w:type="character" w:customStyle="1" w:styleId="berschrift2Zeichen">
-    <w:name w:val="Überschrift 2 Zeichen"/>
-    <w:basedOn w:val="Absatzstandardschriftart"/>
-    <w:link w:val="berschrift2"/>
-    <w:uiPriority w:val="9"/>
-    <w:rsid w:val="00A328DF"/>
-    <w:rPr>
-      <w:rFonts w:asciiTheme="majorHAnsi" w:eastAsiaTheme="majorEastAsia" w:hAnsiTheme="majorHAnsi" w:cstheme="majorBidi"/>
-      <w:b/>
-      <w:bCs/>
-      <w:color w:val="4F81BD" w:themeColor="accent1"/>
-      <w:sz w:val="26"/>
-      <w:szCs w:val="26"/>
-      <w:lang w:val="en-US"/>
-    </w:rPr>
-  </w:style>
-  <w:style w:type="character" w:customStyle="1" w:styleId="berschrift3Zeichen">
-    <w:name w:val="Überschrift 3 Zeichen"/>
-    <w:basedOn w:val="Absatzstandardschriftart"/>
-    <w:link w:val="berschrift3"/>
-    <w:uiPriority w:val="9"/>
-    <w:rsid w:val="00A328DF"/>
-    <w:rPr>
-      <w:rFonts w:asciiTheme="majorHAnsi" w:eastAsiaTheme="majorEastAsia" w:hAnsiTheme="majorHAnsi" w:cstheme="majorBidi"/>
-      <w:b/>
-      <w:bCs/>
-      <w:color w:val="4F81BD" w:themeColor="accent1"/>
-      <w:lang w:val="en-US"/>
-    </w:rPr>
-  </w:style>
-  <w:style w:type="character" w:customStyle="1" w:styleId="berschrift4Zeichen">
-    <w:name w:val="Überschrift 4 Zeichen"/>
-    <w:basedOn w:val="Absatzstandardschriftart"/>
-    <w:link w:val="berschrift4"/>
-    <w:uiPriority w:val="9"/>
-    <w:rsid w:val="00A328DF"/>
-    <w:rPr>
-      <w:rFonts w:asciiTheme="majorHAnsi" w:eastAsiaTheme="majorEastAsia" w:hAnsiTheme="majorHAnsi" w:cstheme="majorBidi"/>
-      <w:b/>
-      <w:bCs/>
-      <w:i/>
-      <w:iCs/>
-      <w:color w:val="4F81BD" w:themeColor="accent1"/>
-      <w:lang w:val="en-US"/>
-    </w:rPr>
-  </w:style>
-  <w:style w:type="paragraph" w:styleId="Verzeichnis1">
-    <w:name w:val="toc 1"/>
-    <w:basedOn w:val="Standard"/>
-    <w:next w:val="Standard"/>
-    <w:autoRedefine/>
-    <w:uiPriority w:val="39"/>
-    <w:unhideWhenUsed/>
-    <w:rsid w:val="00A328DF"/>
-    <w:pPr>
-      <w:spacing w:before="120"/>
-    </w:pPr>
-    <w:rPr>
-      <w:rFonts w:asciiTheme="majorHAnsi" w:hAnsiTheme="majorHAnsi"/>
-      <w:b/>
-      <w:color w:val="548DD4"/>
-    </w:rPr>
-  </w:style>
-  <w:style w:type="paragraph" w:styleId="Verzeichnis2">
-    <w:name w:val="toc 2"/>
-    <w:basedOn w:val="Standard"/>
-    <w:next w:val="Standard"/>
-    <w:autoRedefine/>
-    <w:uiPriority w:val="39"/>
-    <w:unhideWhenUsed/>
-    <w:rsid w:val="00A328DF"/>
-    <w:rPr>
-      <w:sz w:val="22"/>
-      <w:szCs w:val="22"/>
-    </w:rPr>
-  </w:style>
-  <w:style w:type="paragraph" w:styleId="Verzeichnis3">
-    <w:name w:val="toc 3"/>
-    <w:basedOn w:val="Standard"/>
-    <w:next w:val="Standard"/>
-    <w:autoRedefine/>
-    <w:uiPriority w:val="39"/>
-    <w:unhideWhenUsed/>
-    <w:rsid w:val="00A328DF"/>
-    <w:pPr>
-      <w:ind w:left="240"/>
-    </w:pPr>
-    <w:rPr>
-      <w:i/>
-      <w:sz w:val="22"/>
-      <w:szCs w:val="22"/>
-    </w:rPr>
-  </w:style>
-  <w:style w:type="paragraph" w:styleId="Verzeichnis4">
-    <w:name w:val="toc 4"/>
-    <w:basedOn w:val="Standard"/>
-    <w:next w:val="Standard"/>
-    <w:autoRedefine/>
-    <w:uiPriority w:val="39"/>
-    <w:unhideWhenUsed/>
-    <w:rsid w:val="00A328DF"/>
-    <w:pPr>
-      <w:pBdr>
-        <w:between w:val="double" w:sz="6" w:space="0" w:color="auto"/>
-      </w:pBdr>
-      <w:ind w:left="480"/>
-    </w:pPr>
-    <w:rPr>
-      <w:sz w:val="20"/>
-      <w:szCs w:val="20"/>
-    </w:rPr>
-  </w:style>
-  <w:style w:type="paragraph" w:styleId="Verzeichnis5">
-    <w:name w:val="toc 5"/>
-    <w:basedOn w:val="Standard"/>
-    <w:next w:val="Standard"/>
-    <w:autoRedefine/>
-    <w:uiPriority w:val="39"/>
-    <w:unhideWhenUsed/>
-    <w:rsid w:val="00A328DF"/>
-    <w:pPr>
-      <w:pBdr>
-        <w:between w:val="double" w:sz="6" w:space="0" w:color="auto"/>
-      </w:pBdr>
-      <w:ind w:left="720"/>
-    </w:pPr>
-    <w:rPr>
-      <w:sz w:val="20"/>
-      <w:szCs w:val="20"/>
-    </w:rPr>
-  </w:style>
-  <w:style w:type="paragraph" w:styleId="Verzeichnis6">
-    <w:name w:val="toc 6"/>
-    <w:basedOn w:val="Standard"/>
-    <w:next w:val="Standard"/>
-    <w:autoRedefine/>
-    <w:uiPriority w:val="39"/>
-    <w:unhideWhenUsed/>
-    <w:rsid w:val="00A328DF"/>
-    <w:pPr>
-      <w:pBdr>
-        <w:between w:val="double" w:sz="6" w:space="0" w:color="auto"/>
-      </w:pBdr>
-      <w:ind w:left="960"/>
-    </w:pPr>
-    <w:rPr>
-      <w:sz w:val="20"/>
-      <w:szCs w:val="20"/>
-    </w:rPr>
-  </w:style>
-  <w:style w:type="paragraph" w:styleId="Verzeichnis7">
-    <w:name w:val="toc 7"/>
-    <w:basedOn w:val="Standard"/>
-    <w:next w:val="Standard"/>
-    <w:autoRedefine/>
-    <w:uiPriority w:val="39"/>
-    <w:unhideWhenUsed/>
-    <w:rsid w:val="00A328DF"/>
-    <w:pPr>
-      <w:pBdr>
-        <w:between w:val="double" w:sz="6" w:space="0" w:color="auto"/>
-      </w:pBdr>
-      <w:ind w:left="1200"/>
-    </w:pPr>
-    <w:rPr>
-      <w:sz w:val="20"/>
-      <w:szCs w:val="20"/>
-    </w:rPr>
-  </w:style>
-  <w:style w:type="paragraph" w:styleId="Verzeichnis8">
-    <w:name w:val="toc 8"/>
-    <w:basedOn w:val="Standard"/>
-    <w:next w:val="Standard"/>
-    <w:autoRedefine/>
-    <w:uiPriority w:val="39"/>
-    <w:unhideWhenUsed/>
-    <w:rsid w:val="00A328DF"/>
-    <w:pPr>
-      <w:pBdr>
-        <w:between w:val="double" w:sz="6" w:space="0" w:color="auto"/>
-      </w:pBdr>
-      <w:ind w:left="1440"/>
-    </w:pPr>
-    <w:rPr>
-      <w:sz w:val="20"/>
-      <w:szCs w:val="20"/>
-    </w:rPr>
-  </w:style>
-  <w:style w:type="paragraph" w:styleId="Verzeichnis9">
-    <w:name w:val="toc 9"/>
-    <w:basedOn w:val="Standard"/>
-    <w:next w:val="Standard"/>
-    <w:autoRedefine/>
-    <w:uiPriority w:val="39"/>
-    <w:unhideWhenUsed/>
-    <w:rsid w:val="00A328DF"/>
-    <w:pPr>
-      <w:pBdr>
-        <w:between w:val="double" w:sz="6" w:space="0" w:color="auto"/>
-      </w:pBdr>
-      <w:ind w:left="1680"/>
-    </w:pPr>
-    <w:rPr>
-      <w:sz w:val="20"/>
-      <w:szCs w:val="20"/>
-    </w:rPr>
-  </w:style>
-  <w:style w:type="table" w:styleId="Tabellenraster">
-    <w:name w:val="Table Grid"/>
-    <w:basedOn w:val="NormaleTabelle"/>
-    <w:uiPriority w:val="59"/>
-    <w:rsid w:val="009B7B97"/>
-    <w:tblPr>
-      <w:tblInd w:w="0" w:type="dxa"/>
-      <w:tblBorders>
-        <w:top w:val="single" w:sz="4" w:space="0" w:color="auto"/>
-        <w:left w:val="single" w:sz="4" w:space="0" w:color="auto"/>
-        <w:bottom w:val="single" w:sz="4" w:space="0" w:color="auto"/>
-        <w:right w:val="single" w:sz="4" w:space="0" w:color="auto"/>
-        <w:insideH w:val="single" w:sz="4" w:space="0" w:color="auto"/>
-        <w:insideV w:val="single" w:sz="4" w:space="0" w:color="auto"/>
-      </w:tblBorders>
-      <w:tblCellMar>
-        <w:top w:w="0" w:type="dxa"/>
-        <w:left w:w="108" w:type="dxa"/>
-        <w:bottom w:w="0" w:type="dxa"/>
-        <w:right w:w="108" w:type="dxa"/>
-      </w:tblCellMar>
     </w:tblPr>
   </w:style>
 </w:styles>

</xml_diff>